<commit_message>
Anpassungen im Dokument nach Feedback
</commit_message>
<xml_diff>
--- a/dok/1.2 Erarbeitungs- und Reflexionsphase/Walter-Kevin_92212082_PSE_P2_Abgabe.docx
+++ b/dok/1.2 Erarbeitungs- und Reflexionsphase/Walter-Kevin_92212082_PSE_P2_Abgabe.docx
@@ -444,7 +444,7 @@
           <w:r>
             <w:fldChar w:fldCharType="separate"/>
           </w:r>
-          <w:hyperlink w:anchor="_Toc203296479" w:history="1">
+          <w:hyperlink w:anchor="_Toc204625086" w:history="1">
             <w:r>
               <w:rPr>
                 <w:rStyle w:val="Hyperlink"/>
@@ -471,7 +471,7 @@
                 <w:noProof/>
                 <w:webHidden/>
               </w:rPr>
-              <w:instrText xml:space="preserve"> PAGEREF _Toc203296479 \h </w:instrText>
+              <w:instrText xml:space="preserve"> PAGEREF _Toc204625086 \h </w:instrText>
             </w:r>
             <w:r>
               <w:rPr>
@@ -517,7 +517,7 @@
               <w14:ligatures w14:val="standardContextual"/>
             </w:rPr>
           </w:pPr>
-          <w:hyperlink w:anchor="_Toc203296480" w:history="1">
+          <w:hyperlink w:anchor="_Toc204625087" w:history="1">
             <w:r>
               <w:rPr>
                 <w:rStyle w:val="Hyperlink"/>
@@ -544,7 +544,7 @@
                 <w:noProof/>
                 <w:webHidden/>
               </w:rPr>
-              <w:instrText xml:space="preserve"> PAGEREF _Toc203296480 \h </w:instrText>
+              <w:instrText xml:space="preserve"> PAGEREF _Toc204625087 \h </w:instrText>
             </w:r>
             <w:r>
               <w:rPr>
@@ -590,7 +590,7 @@
               <w14:ligatures w14:val="standardContextual"/>
             </w:rPr>
           </w:pPr>
-          <w:hyperlink w:anchor="_Toc203296481" w:history="1">
+          <w:hyperlink w:anchor="_Toc204625088" w:history="1">
             <w:r>
               <w:rPr>
                 <w:rStyle w:val="Hyperlink"/>
@@ -617,7 +617,7 @@
                 <w:noProof/>
                 <w:webHidden/>
               </w:rPr>
-              <w:instrText xml:space="preserve"> PAGEREF _Toc203296481 \h </w:instrText>
+              <w:instrText xml:space="preserve"> PAGEREF _Toc204625088 \h </w:instrText>
             </w:r>
             <w:r>
               <w:rPr>
@@ -663,7 +663,7 @@
               <w14:ligatures w14:val="standardContextual"/>
             </w:rPr>
           </w:pPr>
-          <w:hyperlink w:anchor="_Toc203296482" w:history="1">
+          <w:hyperlink w:anchor="_Toc204625089" w:history="1">
             <w:r>
               <w:rPr>
                 <w:rStyle w:val="Hyperlink"/>
@@ -690,7 +690,7 @@
                 <w:noProof/>
                 <w:webHidden/>
               </w:rPr>
-              <w:instrText xml:space="preserve"> PAGEREF _Toc203296482 \h </w:instrText>
+              <w:instrText xml:space="preserve"> PAGEREF _Toc204625089 \h </w:instrText>
             </w:r>
             <w:r>
               <w:rPr>
@@ -736,7 +736,7 @@
               <w14:ligatures w14:val="standardContextual"/>
             </w:rPr>
           </w:pPr>
-          <w:hyperlink w:anchor="_Toc203296483" w:history="1">
+          <w:hyperlink w:anchor="_Toc204625090" w:history="1">
             <w:r>
               <w:rPr>
                 <w:rStyle w:val="Hyperlink"/>
@@ -763,7 +763,7 @@
                 <w:noProof/>
                 <w:webHidden/>
               </w:rPr>
-              <w:instrText xml:space="preserve"> PAGEREF _Toc203296483 \h </w:instrText>
+              <w:instrText xml:space="preserve"> PAGEREF _Toc204625090 \h </w:instrText>
             </w:r>
             <w:r>
               <w:rPr>
@@ -809,13 +809,13 @@
               <w14:ligatures w14:val="standardContextual"/>
             </w:rPr>
           </w:pPr>
-          <w:hyperlink w:anchor="_Toc203296484" w:history="1">
+          <w:hyperlink w:anchor="_Toc204625091" w:history="1">
             <w:r>
               <w:rPr>
                 <w:rStyle w:val="Hyperlink"/>
                 <w:noProof/>
               </w:rPr>
-              <w:t>3. Zeitplanung</w:t>
+              <w:t>3. Projektstrukturplan (PSP)</w:t>
             </w:r>
             <w:r>
               <w:rPr>
@@ -836,7 +836,7 @@
                 <w:noProof/>
                 <w:webHidden/>
               </w:rPr>
-              <w:instrText xml:space="preserve"> PAGEREF _Toc203296484 \h </w:instrText>
+              <w:instrText xml:space="preserve"> PAGEREF _Toc204625091 \h </w:instrText>
             </w:r>
             <w:r>
               <w:rPr>
@@ -882,13 +882,13 @@
               <w14:ligatures w14:val="standardContextual"/>
             </w:rPr>
           </w:pPr>
-          <w:hyperlink w:anchor="_Toc203296485" w:history="1">
+          <w:hyperlink w:anchor="_Toc204625092" w:history="1">
             <w:r>
               <w:rPr>
                 <w:rStyle w:val="Hyperlink"/>
                 <w:noProof/>
               </w:rPr>
-              <w:t>Phase 1: Konzeptionsphase - Anforderungsdokument</w:t>
+              <w:t>4. Gantt-Diagramm</w:t>
             </w:r>
             <w:r>
               <w:rPr>
@@ -909,7 +909,7 @@
                 <w:noProof/>
                 <w:webHidden/>
               </w:rPr>
-              <w:instrText xml:space="preserve"> PAGEREF _Toc203296485 \h </w:instrText>
+              <w:instrText xml:space="preserve"> PAGEREF _Toc204625092 \h </w:instrText>
             </w:r>
             <w:r>
               <w:rPr>
@@ -955,13 +955,13 @@
               <w14:ligatures w14:val="standardContextual"/>
             </w:rPr>
           </w:pPr>
-          <w:hyperlink w:anchor="_Toc203296486" w:history="1">
+          <w:hyperlink w:anchor="_Toc204625093" w:history="1">
             <w:r>
               <w:rPr>
                 <w:rStyle w:val="Hyperlink"/>
                 <w:noProof/>
               </w:rPr>
-              <w:t>4. Stakeholder (Ziel- und Benutzergruppe)</w:t>
+              <w:t>Phase 1: Konzeptionsphase - Anforderungsdokument</w:t>
             </w:r>
             <w:r>
               <w:rPr>
@@ -982,7 +982,7 @@
                 <w:noProof/>
                 <w:webHidden/>
               </w:rPr>
-              <w:instrText xml:space="preserve"> PAGEREF _Toc203296486 \h </w:instrText>
+              <w:instrText xml:space="preserve"> PAGEREF _Toc204625093 \h </w:instrText>
             </w:r>
             <w:r>
               <w:rPr>
@@ -1002,7 +1002,7 @@
                 <w:noProof/>
                 <w:webHidden/>
               </w:rPr>
-              <w:t>3</w:t>
+              <w:t>4</w:t>
             </w:r>
             <w:r>
               <w:rPr>
@@ -1028,13 +1028,13 @@
               <w14:ligatures w14:val="standardContextual"/>
             </w:rPr>
           </w:pPr>
-          <w:hyperlink w:anchor="_Toc203296487" w:history="1">
+          <w:hyperlink w:anchor="_Toc204625094" w:history="1">
             <w:r>
               <w:rPr>
                 <w:rStyle w:val="Hyperlink"/>
                 <w:noProof/>
               </w:rPr>
-              <w:t>5. Funktionale Anforderungen</w:t>
+              <w:t>5. Stakeholder (Ziel- und Benutzergruppe)</w:t>
             </w:r>
             <w:r>
               <w:rPr>
@@ -1055,7 +1055,7 @@
                 <w:noProof/>
                 <w:webHidden/>
               </w:rPr>
-              <w:instrText xml:space="preserve"> PAGEREF _Toc203296487 \h </w:instrText>
+              <w:instrText xml:space="preserve"> PAGEREF _Toc204625094 \h </w:instrText>
             </w:r>
             <w:r>
               <w:rPr>
@@ -1075,7 +1075,80 @@
                 <w:noProof/>
                 <w:webHidden/>
               </w:rPr>
-              <w:t>3</w:t>
+              <w:t>4</w:t>
+            </w:r>
+            <w:r>
+              <w:rPr>
+                <w:noProof/>
+                <w:webHidden/>
+              </w:rPr>
+              <w:fldChar w:fldCharType="end"/>
+            </w:r>
+          </w:hyperlink>
+        </w:p>
+        <w:p>
+          <w:pPr>
+            <w:pStyle w:val="Verzeichnis1"/>
+            <w:tabs>
+              <w:tab w:val="right" w:leader="dot" w:pos="9628"/>
+            </w:tabs>
+            <w:rPr>
+              <w:rFonts w:asciiTheme="minorHAnsi" w:eastAsiaTheme="minorEastAsia" w:hAnsiTheme="minorHAnsi" w:cstheme="minorBidi"/>
+              <w:noProof/>
+              <w:kern w:val="2"/>
+              <w:sz w:val="24"/>
+              <w:szCs w:val="24"/>
+              <w14:ligatures w14:val="standardContextual"/>
+            </w:rPr>
+          </w:pPr>
+          <w:hyperlink w:anchor="_Toc204625095" w:history="1">
+            <w:r>
+              <w:rPr>
+                <w:rStyle w:val="Hyperlink"/>
+                <w:noProof/>
+              </w:rPr>
+              <w:t>6. Funktionale Anforderungen</w:t>
+            </w:r>
+            <w:r>
+              <w:rPr>
+                <w:noProof/>
+                <w:webHidden/>
+              </w:rPr>
+              <w:tab/>
+            </w:r>
+            <w:r>
+              <w:rPr>
+                <w:noProof/>
+                <w:webHidden/>
+              </w:rPr>
+              <w:fldChar w:fldCharType="begin"/>
+            </w:r>
+            <w:r>
+              <w:rPr>
+                <w:noProof/>
+                <w:webHidden/>
+              </w:rPr>
+              <w:instrText xml:space="preserve"> PAGEREF _Toc204625095 \h </w:instrText>
+            </w:r>
+            <w:r>
+              <w:rPr>
+                <w:noProof/>
+                <w:webHidden/>
+              </w:rPr>
+            </w:r>
+            <w:r>
+              <w:rPr>
+                <w:noProof/>
+                <w:webHidden/>
+              </w:rPr>
+              <w:fldChar w:fldCharType="separate"/>
+            </w:r>
+            <w:r>
+              <w:rPr>
+                <w:noProof/>
+                <w:webHidden/>
+              </w:rPr>
+              <w:t>4</w:t>
             </w:r>
             <w:r>
               <w:rPr>
@@ -1101,7 +1174,7 @@
               <w14:ligatures w14:val="standardContextual"/>
             </w:rPr>
           </w:pPr>
-          <w:hyperlink w:anchor="_Toc203296488" w:history="1">
+          <w:hyperlink w:anchor="_Toc204625096" w:history="1">
             <w:r>
               <w:rPr>
                 <w:rStyle w:val="Hyperlink"/>
@@ -1128,7 +1201,7 @@
                 <w:noProof/>
                 <w:webHidden/>
               </w:rPr>
-              <w:instrText xml:space="preserve"> PAGEREF _Toc203296488 \h </w:instrText>
+              <w:instrText xml:space="preserve"> PAGEREF _Toc204625096 \h </w:instrText>
             </w:r>
             <w:r>
               <w:rPr>
@@ -1148,7 +1221,7 @@
                 <w:noProof/>
                 <w:webHidden/>
               </w:rPr>
-              <w:t>3</w:t>
+              <w:t>4</w:t>
             </w:r>
             <w:r>
               <w:rPr>
@@ -1174,7 +1247,7 @@
               <w14:ligatures w14:val="standardContextual"/>
             </w:rPr>
           </w:pPr>
-          <w:hyperlink w:anchor="_Toc203296489" w:history="1">
+          <w:hyperlink w:anchor="_Toc204625097" w:history="1">
             <w:r>
               <w:rPr>
                 <w:rStyle w:val="Hyperlink"/>
@@ -1202,7 +1275,7 @@
                 <w:noProof/>
                 <w:webHidden/>
               </w:rPr>
-              <w:instrText xml:space="preserve"> PAGEREF _Toc203296489 \h </w:instrText>
+              <w:instrText xml:space="preserve"> PAGEREF _Toc204625097 \h </w:instrText>
             </w:r>
             <w:r>
               <w:rPr>
@@ -1222,7 +1295,7 @@
                 <w:noProof/>
                 <w:webHidden/>
               </w:rPr>
-              <w:t>3</w:t>
+              <w:t>4</w:t>
             </w:r>
             <w:r>
               <w:rPr>
@@ -1248,13 +1321,13 @@
               <w14:ligatures w14:val="standardContextual"/>
             </w:rPr>
           </w:pPr>
-          <w:hyperlink w:anchor="_Toc203296490" w:history="1">
+          <w:hyperlink w:anchor="_Toc204625098" w:history="1">
             <w:r>
               <w:rPr>
                 <w:rStyle w:val="Hyperlink"/>
                 <w:noProof/>
               </w:rPr>
-              <w:t>6. Nicht-funktionale Anforderungen</w:t>
+              <w:t>7. Nicht-funktionale Anforderungen</w:t>
             </w:r>
             <w:r>
               <w:rPr>
@@ -1275,7 +1348,7 @@
                 <w:noProof/>
                 <w:webHidden/>
               </w:rPr>
-              <w:instrText xml:space="preserve"> PAGEREF _Toc203296490 \h </w:instrText>
+              <w:instrText xml:space="preserve"> PAGEREF _Toc204625098 \h </w:instrText>
             </w:r>
             <w:r>
               <w:rPr>
@@ -1295,7 +1368,7 @@
                 <w:noProof/>
                 <w:webHidden/>
               </w:rPr>
-              <w:t>4</w:t>
+              <w:t>5</w:t>
             </w:r>
             <w:r>
               <w:rPr>
@@ -1321,13 +1394,13 @@
               <w14:ligatures w14:val="standardContextual"/>
             </w:rPr>
           </w:pPr>
-          <w:hyperlink w:anchor="_Toc203296491" w:history="1">
+          <w:hyperlink w:anchor="_Toc204625099" w:history="1">
             <w:r>
               <w:rPr>
                 <w:rStyle w:val="Hyperlink"/>
                 <w:noProof/>
               </w:rPr>
-              <w:t>7. Glossar</w:t>
+              <w:t>8. Glossar</w:t>
             </w:r>
             <w:r>
               <w:rPr>
@@ -1348,7 +1421,7 @@
                 <w:noProof/>
                 <w:webHidden/>
               </w:rPr>
-              <w:instrText xml:space="preserve"> PAGEREF _Toc203296491 \h </w:instrText>
+              <w:instrText xml:space="preserve"> PAGEREF _Toc204625099 \h </w:instrText>
             </w:r>
             <w:r>
               <w:rPr>
@@ -1368,7 +1441,7 @@
                 <w:noProof/>
                 <w:webHidden/>
               </w:rPr>
-              <w:t>4</w:t>
+              <w:t>5</w:t>
             </w:r>
             <w:r>
               <w:rPr>
@@ -1394,7 +1467,7 @@
               <w14:ligatures w14:val="standardContextual"/>
             </w:rPr>
           </w:pPr>
-          <w:hyperlink w:anchor="_Toc203296492" w:history="1">
+          <w:hyperlink w:anchor="_Toc204625100" w:history="1">
             <w:r>
               <w:rPr>
                 <w:rStyle w:val="Hyperlink"/>
@@ -1421,7 +1494,7 @@
                 <w:noProof/>
                 <w:webHidden/>
               </w:rPr>
-              <w:instrText xml:space="preserve"> PAGEREF _Toc203296492 \h </w:instrText>
+              <w:instrText xml:space="preserve"> PAGEREF _Toc204625100 \h </w:instrText>
             </w:r>
             <w:r>
               <w:rPr>
@@ -1441,7 +1514,7 @@
                 <w:noProof/>
                 <w:webHidden/>
               </w:rPr>
-              <w:t>5</w:t>
+              <w:t>6</w:t>
             </w:r>
             <w:r>
               <w:rPr>
@@ -1467,13 +1540,13 @@
               <w14:ligatures w14:val="standardContextual"/>
             </w:rPr>
           </w:pPr>
-          <w:hyperlink w:anchor="_Toc203296493" w:history="1">
+          <w:hyperlink w:anchor="_Toc204625101" w:history="1">
             <w:r>
               <w:rPr>
                 <w:rStyle w:val="Hyperlink"/>
                 <w:noProof/>
               </w:rPr>
-              <w:t>8. Datenmodell</w:t>
+              <w:t>9. Datenmodell</w:t>
             </w:r>
             <w:r>
               <w:rPr>
@@ -1494,7 +1567,7 @@
                 <w:noProof/>
                 <w:webHidden/>
               </w:rPr>
-              <w:instrText xml:space="preserve"> PAGEREF _Toc203296493 \h </w:instrText>
+              <w:instrText xml:space="preserve"> PAGEREF _Toc204625101 \h </w:instrText>
             </w:r>
             <w:r>
               <w:rPr>
@@ -1514,7 +1587,7 @@
                 <w:noProof/>
                 <w:webHidden/>
               </w:rPr>
-              <w:t>5</w:t>
+              <w:t>6</w:t>
             </w:r>
             <w:r>
               <w:rPr>
@@ -1540,7 +1613,7 @@
               <w14:ligatures w14:val="standardContextual"/>
             </w:rPr>
           </w:pPr>
-          <w:hyperlink w:anchor="_Toc203296494" w:history="1">
+          <w:hyperlink w:anchor="_Toc204625102" w:history="1">
             <w:r>
               <w:rPr>
                 <w:rStyle w:val="Hyperlink"/>
@@ -1567,7 +1640,7 @@
                 <w:noProof/>
                 <w:webHidden/>
               </w:rPr>
-              <w:instrText xml:space="preserve"> PAGEREF _Toc203296494 \h </w:instrText>
+              <w:instrText xml:space="preserve"> PAGEREF _Toc204625102 \h </w:instrText>
             </w:r>
             <w:r>
               <w:rPr>
@@ -1587,7 +1660,7 @@
                 <w:noProof/>
                 <w:webHidden/>
               </w:rPr>
-              <w:t>5</w:t>
+              <w:t>6</w:t>
             </w:r>
             <w:r>
               <w:rPr>
@@ -1613,7 +1686,7 @@
               <w14:ligatures w14:val="standardContextual"/>
             </w:rPr>
           </w:pPr>
-          <w:hyperlink w:anchor="_Toc203296495" w:history="1">
+          <w:hyperlink w:anchor="_Toc204625103" w:history="1">
             <w:r>
               <w:rPr>
                 <w:rStyle w:val="Hyperlink"/>
@@ -1640,7 +1713,7 @@
                 <w:noProof/>
                 <w:webHidden/>
               </w:rPr>
-              <w:instrText xml:space="preserve"> PAGEREF _Toc203296495 \h </w:instrText>
+              <w:instrText xml:space="preserve"> PAGEREF _Toc204625103 \h </w:instrText>
             </w:r>
             <w:r>
               <w:rPr>
@@ -1660,7 +1733,7 @@
                 <w:noProof/>
                 <w:webHidden/>
               </w:rPr>
-              <w:t>5</w:t>
+              <w:t>6</w:t>
             </w:r>
             <w:r>
               <w:rPr>
@@ -1686,13 +1759,13 @@
               <w14:ligatures w14:val="standardContextual"/>
             </w:rPr>
           </w:pPr>
-          <w:hyperlink w:anchor="_Toc203296496" w:history="1">
+          <w:hyperlink w:anchor="_Toc204625104" w:history="1">
             <w:r>
               <w:rPr>
                 <w:rStyle w:val="Hyperlink"/>
                 <w:noProof/>
               </w:rPr>
-              <w:t>9. Geschäftsprozesse</w:t>
+              <w:t>10. Geschäftsprozesse</w:t>
             </w:r>
             <w:r>
               <w:rPr>
@@ -1713,7 +1786,7 @@
                 <w:noProof/>
                 <w:webHidden/>
               </w:rPr>
-              <w:instrText xml:space="preserve"> PAGEREF _Toc203296496 \h </w:instrText>
+              <w:instrText xml:space="preserve"> PAGEREF _Toc204625104 \h </w:instrText>
             </w:r>
             <w:r>
               <w:rPr>
@@ -1733,7 +1806,7 @@
                 <w:noProof/>
                 <w:webHidden/>
               </w:rPr>
-              <w:t>6</w:t>
+              <w:t>7</w:t>
             </w:r>
             <w:r>
               <w:rPr>
@@ -1759,13 +1832,13 @@
               <w14:ligatures w14:val="standardContextual"/>
             </w:rPr>
           </w:pPr>
-          <w:hyperlink w:anchor="_Toc203296497" w:history="1">
+          <w:hyperlink w:anchor="_Toc204625105" w:history="1">
             <w:r>
               <w:rPr>
                 <w:rStyle w:val="Hyperlink"/>
                 <w:noProof/>
               </w:rPr>
-              <w:t>10. Geschäftsregeln</w:t>
+              <w:t>11. Geschäftsregeln</w:t>
             </w:r>
             <w:r>
               <w:rPr>
@@ -1786,7 +1859,7 @@
                 <w:noProof/>
                 <w:webHidden/>
               </w:rPr>
-              <w:instrText xml:space="preserve"> PAGEREF _Toc203296497 \h </w:instrText>
+              <w:instrText xml:space="preserve"> PAGEREF _Toc204625105 \h </w:instrText>
             </w:r>
             <w:r>
               <w:rPr>
@@ -1806,7 +1879,7 @@
                 <w:noProof/>
                 <w:webHidden/>
               </w:rPr>
-              <w:t>7</w:t>
+              <w:t>8</w:t>
             </w:r>
             <w:r>
               <w:rPr>
@@ -1832,13 +1905,13 @@
               <w14:ligatures w14:val="standardContextual"/>
             </w:rPr>
           </w:pPr>
-          <w:hyperlink w:anchor="_Toc203296498" w:history="1">
+          <w:hyperlink w:anchor="_Toc204625106" w:history="1">
             <w:r>
               <w:rPr>
                 <w:rStyle w:val="Hyperlink"/>
                 <w:noProof/>
               </w:rPr>
-              <w:t>11. Systemschnittstellen</w:t>
+              <w:t>12. Systemschnittstellen</w:t>
             </w:r>
             <w:r>
               <w:rPr>
@@ -1859,7 +1932,7 @@
                 <w:noProof/>
                 <w:webHidden/>
               </w:rPr>
-              <w:instrText xml:space="preserve"> PAGEREF _Toc203296498 \h </w:instrText>
+              <w:instrText xml:space="preserve"> PAGEREF _Toc204625106 \h </w:instrText>
             </w:r>
             <w:r>
               <w:rPr>
@@ -1879,7 +1952,7 @@
                 <w:noProof/>
                 <w:webHidden/>
               </w:rPr>
-              <w:t>8</w:t>
+              <w:t>9</w:t>
             </w:r>
             <w:r>
               <w:rPr>
@@ -1905,13 +1978,13 @@
               <w14:ligatures w14:val="standardContextual"/>
             </w:rPr>
           </w:pPr>
-          <w:hyperlink w:anchor="_Toc203296499" w:history="1">
+          <w:hyperlink w:anchor="_Toc204625107" w:history="1">
             <w:r>
               <w:rPr>
                 <w:rStyle w:val="Hyperlink"/>
                 <w:noProof/>
               </w:rPr>
-              <w:t>12. Benutzerschnittstellen</w:t>
+              <w:t>13. Benutzerschnittstellen</w:t>
             </w:r>
             <w:r>
               <w:rPr>
@@ -1932,7 +2005,7 @@
                 <w:noProof/>
                 <w:webHidden/>
               </w:rPr>
-              <w:instrText xml:space="preserve"> PAGEREF _Toc203296499 \h </w:instrText>
+              <w:instrText xml:space="preserve"> PAGEREF _Toc204625107 \h </w:instrText>
             </w:r>
             <w:r>
               <w:rPr>
@@ -1952,7 +2025,7 @@
                 <w:noProof/>
                 <w:webHidden/>
               </w:rPr>
-              <w:t>8</w:t>
+              <w:t>9</w:t>
             </w:r>
             <w:r>
               <w:rPr>
@@ -1978,13 +2051,13 @@
               <w14:ligatures w14:val="standardContextual"/>
             </w:rPr>
           </w:pPr>
-          <w:hyperlink w:anchor="_Toc203296500" w:history="1">
+          <w:hyperlink w:anchor="_Toc204625108" w:history="1">
             <w:r>
               <w:rPr>
                 <w:rStyle w:val="Hyperlink"/>
                 <w:noProof/>
               </w:rPr>
-              <w:t>12.1 Struktur der Oberfläche</w:t>
+              <w:t>13.1 Struktur der Oberfläche</w:t>
             </w:r>
             <w:r>
               <w:rPr>
@@ -2005,7 +2078,7 @@
                 <w:noProof/>
                 <w:webHidden/>
               </w:rPr>
-              <w:instrText xml:space="preserve"> PAGEREF _Toc203296500 \h </w:instrText>
+              <w:instrText xml:space="preserve"> PAGEREF _Toc204625108 \h </w:instrText>
             </w:r>
             <w:r>
               <w:rPr>
@@ -2025,7 +2098,7 @@
                 <w:noProof/>
                 <w:webHidden/>
               </w:rPr>
-              <w:t>8</w:t>
+              <w:t>9</w:t>
             </w:r>
             <w:r>
               <w:rPr>
@@ -2051,13 +2124,13 @@
               <w14:ligatures w14:val="standardContextual"/>
             </w:rPr>
           </w:pPr>
-          <w:hyperlink w:anchor="_Toc203296501" w:history="1">
+          <w:hyperlink w:anchor="_Toc204625109" w:history="1">
             <w:r>
               <w:rPr>
                 <w:rStyle w:val="Hyperlink"/>
                 <w:noProof/>
               </w:rPr>
-              <w:t>12.2 Wichtigste Dialoge &amp; Abläufe</w:t>
+              <w:t>13.2 Wichtigste Dialoge &amp; Abläufe</w:t>
             </w:r>
             <w:r>
               <w:rPr>
@@ -2078,7 +2151,7 @@
                 <w:noProof/>
                 <w:webHidden/>
               </w:rPr>
-              <w:instrText xml:space="preserve"> PAGEREF _Toc203296501 \h </w:instrText>
+              <w:instrText xml:space="preserve"> PAGEREF _Toc204625109 \h </w:instrText>
             </w:r>
             <w:r>
               <w:rPr>
@@ -2098,7 +2171,7 @@
                 <w:noProof/>
                 <w:webHidden/>
               </w:rPr>
-              <w:t>8</w:t>
+              <w:t>9</w:t>
             </w:r>
             <w:r>
               <w:rPr>
@@ -2124,7 +2197,7 @@
               <w14:ligatures w14:val="standardContextual"/>
             </w:rPr>
           </w:pPr>
-          <w:hyperlink w:anchor="_Toc203296502" w:history="1">
+          <w:hyperlink w:anchor="_Toc204625110" w:history="1">
             <w:r>
               <w:rPr>
                 <w:rStyle w:val="Hyperlink"/>
@@ -2151,7 +2224,7 @@
                 <w:noProof/>
                 <w:webHidden/>
               </w:rPr>
-              <w:instrText xml:space="preserve"> PAGEREF _Toc203296502 \h </w:instrText>
+              <w:instrText xml:space="preserve"> PAGEREF _Toc204625110 \h </w:instrText>
             </w:r>
             <w:r>
               <w:rPr>
@@ -2171,7 +2244,7 @@
                 <w:noProof/>
                 <w:webHidden/>
               </w:rPr>
-              <w:t>9</w:t>
+              <w:t>10</w:t>
             </w:r>
             <w:r>
               <w:rPr>
@@ -2197,13 +2270,13 @@
               <w14:ligatures w14:val="standardContextual"/>
             </w:rPr>
           </w:pPr>
-          <w:hyperlink w:anchor="_Toc203296503" w:history="1">
+          <w:hyperlink w:anchor="_Toc204625111" w:history="1">
             <w:r>
               <w:rPr>
                 <w:rStyle w:val="Hyperlink"/>
                 <w:noProof/>
               </w:rPr>
-              <w:t>Phase 2: Erarbeitungs- und Reflexionsphase – Architekturdokument</w:t>
+              <w:t>14. Systemkontext und Datenflüsse</w:t>
             </w:r>
             <w:r>
               <w:rPr>
@@ -2224,7 +2297,7 @@
                 <w:noProof/>
                 <w:webHidden/>
               </w:rPr>
-              <w:instrText xml:space="preserve"> PAGEREF _Toc203296503 \h </w:instrText>
+              <w:instrText xml:space="preserve"> PAGEREF _Toc204625111 \h </w:instrText>
             </w:r>
             <w:r>
               <w:rPr>
@@ -2270,13 +2343,13 @@
               <w14:ligatures w14:val="standardContextual"/>
             </w:rPr>
           </w:pPr>
-          <w:hyperlink w:anchor="_Toc203296504" w:history="1">
+          <w:hyperlink w:anchor="_Toc204625112" w:history="1">
             <w:r>
               <w:rPr>
                 <w:rStyle w:val="Hyperlink"/>
                 <w:noProof/>
               </w:rPr>
-              <w:t>13. Technologieübersicht</w:t>
+              <w:t>Phase 2: Erarbeitungs- und Reflexionsphase – Architekturdokument</w:t>
             </w:r>
             <w:r>
               <w:rPr>
@@ -2297,7 +2370,7 @@
                 <w:noProof/>
                 <w:webHidden/>
               </w:rPr>
-              <w:instrText xml:space="preserve"> PAGEREF _Toc203296504 \h </w:instrText>
+              <w:instrText xml:space="preserve"> PAGEREF _Toc204625112 \h </w:instrText>
             </w:r>
             <w:r>
               <w:rPr>
@@ -2317,7 +2390,80 @@
                 <w:noProof/>
                 <w:webHidden/>
               </w:rPr>
-              <w:t>10</w:t>
+              <w:t>12</w:t>
+            </w:r>
+            <w:r>
+              <w:rPr>
+                <w:noProof/>
+                <w:webHidden/>
+              </w:rPr>
+              <w:fldChar w:fldCharType="end"/>
+            </w:r>
+          </w:hyperlink>
+        </w:p>
+        <w:p>
+          <w:pPr>
+            <w:pStyle w:val="Verzeichnis1"/>
+            <w:tabs>
+              <w:tab w:val="right" w:leader="dot" w:pos="9628"/>
+            </w:tabs>
+            <w:rPr>
+              <w:rFonts w:asciiTheme="minorHAnsi" w:eastAsiaTheme="minorEastAsia" w:hAnsiTheme="minorHAnsi" w:cstheme="minorBidi"/>
+              <w:noProof/>
+              <w:kern w:val="2"/>
+              <w:sz w:val="24"/>
+              <w:szCs w:val="24"/>
+              <w14:ligatures w14:val="standardContextual"/>
+            </w:rPr>
+          </w:pPr>
+          <w:hyperlink w:anchor="_Toc204625113" w:history="1">
+            <w:r>
+              <w:rPr>
+                <w:rStyle w:val="Hyperlink"/>
+                <w:noProof/>
+              </w:rPr>
+              <w:t>15. Technologieübersicht</w:t>
+            </w:r>
+            <w:r>
+              <w:rPr>
+                <w:noProof/>
+                <w:webHidden/>
+              </w:rPr>
+              <w:tab/>
+            </w:r>
+            <w:r>
+              <w:rPr>
+                <w:noProof/>
+                <w:webHidden/>
+              </w:rPr>
+              <w:fldChar w:fldCharType="begin"/>
+            </w:r>
+            <w:r>
+              <w:rPr>
+                <w:noProof/>
+                <w:webHidden/>
+              </w:rPr>
+              <w:instrText xml:space="preserve"> PAGEREF _Toc204625113 \h </w:instrText>
+            </w:r>
+            <w:r>
+              <w:rPr>
+                <w:noProof/>
+                <w:webHidden/>
+              </w:rPr>
+            </w:r>
+            <w:r>
+              <w:rPr>
+                <w:noProof/>
+                <w:webHidden/>
+              </w:rPr>
+              <w:fldChar w:fldCharType="separate"/>
+            </w:r>
+            <w:r>
+              <w:rPr>
+                <w:noProof/>
+                <w:webHidden/>
+              </w:rPr>
+              <w:t>12</w:t>
             </w:r>
             <w:r>
               <w:rPr>
@@ -2344,7 +2490,7 @@
               <w14:ligatures w14:val="standardContextual"/>
             </w:rPr>
           </w:pPr>
-          <w:hyperlink w:anchor="_Toc203296505" w:history="1">
+          <w:hyperlink w:anchor="_Toc204625114" w:history="1">
             <w:r>
               <w:rPr>
                 <w:rStyle w:val="Hyperlink"/>
@@ -2389,7 +2535,7 @@
                 <w:noProof/>
                 <w:webHidden/>
               </w:rPr>
-              <w:instrText xml:space="preserve"> PAGEREF _Toc203296505 \h </w:instrText>
+              <w:instrText xml:space="preserve"> PAGEREF _Toc204625114 \h </w:instrText>
             </w:r>
             <w:r>
               <w:rPr>
@@ -2409,7 +2555,283 @@
                 <w:noProof/>
                 <w:webHidden/>
               </w:rPr>
-              <w:t>10</w:t>
+              <w:t>12</w:t>
+            </w:r>
+            <w:r>
+              <w:rPr>
+                <w:noProof/>
+                <w:webHidden/>
+              </w:rPr>
+              <w:fldChar w:fldCharType="end"/>
+            </w:r>
+          </w:hyperlink>
+        </w:p>
+        <w:p>
+          <w:pPr>
+            <w:pStyle w:val="Verzeichnis2"/>
+            <w:tabs>
+              <w:tab w:val="left" w:pos="960"/>
+              <w:tab w:val="right" w:leader="dot" w:pos="9628"/>
+            </w:tabs>
+            <w:rPr>
+              <w:rFonts w:asciiTheme="minorHAnsi" w:eastAsiaTheme="minorEastAsia" w:hAnsiTheme="minorHAnsi" w:cstheme="minorBidi"/>
+              <w:noProof/>
+              <w:kern w:val="2"/>
+              <w:sz w:val="24"/>
+              <w:szCs w:val="24"/>
+              <w14:ligatures w14:val="standardContextual"/>
+            </w:rPr>
+          </w:pPr>
+          <w:hyperlink w:anchor="_Toc204625115" w:history="1">
+            <w:r>
+              <w:rPr>
+                <w:rStyle w:val="Hyperlink"/>
+                <w:noProof/>
+              </w:rPr>
+              <w:t>13.2</w:t>
+            </w:r>
+            <w:r>
+              <w:rPr>
+                <w:rFonts w:asciiTheme="minorHAnsi" w:eastAsiaTheme="minorEastAsia" w:hAnsiTheme="minorHAnsi" w:cstheme="minorBidi"/>
+                <w:noProof/>
+                <w:kern w:val="2"/>
+                <w:sz w:val="24"/>
+                <w:szCs w:val="24"/>
+                <w14:ligatures w14:val="standardContextual"/>
+              </w:rPr>
+              <w:tab/>
+            </w:r>
+            <w:r>
+              <w:rPr>
+                <w:rStyle w:val="Hyperlink"/>
+                <w:noProof/>
+              </w:rPr>
+              <w:t>Frameworks</w:t>
+            </w:r>
+            <w:r>
+              <w:rPr>
+                <w:noProof/>
+                <w:webHidden/>
+              </w:rPr>
+              <w:tab/>
+            </w:r>
+            <w:r>
+              <w:rPr>
+                <w:noProof/>
+                <w:webHidden/>
+              </w:rPr>
+              <w:fldChar w:fldCharType="begin"/>
+            </w:r>
+            <w:r>
+              <w:rPr>
+                <w:noProof/>
+                <w:webHidden/>
+              </w:rPr>
+              <w:instrText xml:space="preserve"> PAGEREF _Toc204625115 \h </w:instrText>
+            </w:r>
+            <w:r>
+              <w:rPr>
+                <w:noProof/>
+                <w:webHidden/>
+              </w:rPr>
+            </w:r>
+            <w:r>
+              <w:rPr>
+                <w:noProof/>
+                <w:webHidden/>
+              </w:rPr>
+              <w:fldChar w:fldCharType="separate"/>
+            </w:r>
+            <w:r>
+              <w:rPr>
+                <w:noProof/>
+                <w:webHidden/>
+              </w:rPr>
+              <w:t>12</w:t>
+            </w:r>
+            <w:r>
+              <w:rPr>
+                <w:noProof/>
+                <w:webHidden/>
+              </w:rPr>
+              <w:fldChar w:fldCharType="end"/>
+            </w:r>
+          </w:hyperlink>
+        </w:p>
+        <w:p>
+          <w:pPr>
+            <w:pStyle w:val="Verzeichnis2"/>
+            <w:tabs>
+              <w:tab w:val="left" w:pos="960"/>
+              <w:tab w:val="right" w:leader="dot" w:pos="9628"/>
+            </w:tabs>
+            <w:rPr>
+              <w:rFonts w:asciiTheme="minorHAnsi" w:eastAsiaTheme="minorEastAsia" w:hAnsiTheme="minorHAnsi" w:cstheme="minorBidi"/>
+              <w:noProof/>
+              <w:kern w:val="2"/>
+              <w:sz w:val="24"/>
+              <w:szCs w:val="24"/>
+              <w14:ligatures w14:val="standardContextual"/>
+            </w:rPr>
+          </w:pPr>
+          <w:hyperlink w:anchor="_Toc204625116" w:history="1">
+            <w:r>
+              <w:rPr>
+                <w:rStyle w:val="Hyperlink"/>
+                <w:noProof/>
+              </w:rPr>
+              <w:t>13.3</w:t>
+            </w:r>
+            <w:r>
+              <w:rPr>
+                <w:rFonts w:asciiTheme="minorHAnsi" w:eastAsiaTheme="minorEastAsia" w:hAnsiTheme="minorHAnsi" w:cstheme="minorBidi"/>
+                <w:noProof/>
+                <w:kern w:val="2"/>
+                <w:sz w:val="24"/>
+                <w:szCs w:val="24"/>
+                <w14:ligatures w14:val="standardContextual"/>
+              </w:rPr>
+              <w:tab/>
+            </w:r>
+            <w:r>
+              <w:rPr>
+                <w:rStyle w:val="Hyperlink"/>
+                <w:noProof/>
+              </w:rPr>
+              <w:t>Bibliotheken</w:t>
+            </w:r>
+            <w:r>
+              <w:rPr>
+                <w:noProof/>
+                <w:webHidden/>
+              </w:rPr>
+              <w:tab/>
+            </w:r>
+            <w:r>
+              <w:rPr>
+                <w:noProof/>
+                <w:webHidden/>
+              </w:rPr>
+              <w:fldChar w:fldCharType="begin"/>
+            </w:r>
+            <w:r>
+              <w:rPr>
+                <w:noProof/>
+                <w:webHidden/>
+              </w:rPr>
+              <w:instrText xml:space="preserve"> PAGEREF _Toc204625116 \h </w:instrText>
+            </w:r>
+            <w:r>
+              <w:rPr>
+                <w:noProof/>
+                <w:webHidden/>
+              </w:rPr>
+            </w:r>
+            <w:r>
+              <w:rPr>
+                <w:noProof/>
+                <w:webHidden/>
+              </w:rPr>
+              <w:fldChar w:fldCharType="separate"/>
+            </w:r>
+            <w:r>
+              <w:rPr>
+                <w:noProof/>
+                <w:webHidden/>
+              </w:rPr>
+              <w:t>12</w:t>
+            </w:r>
+            <w:r>
+              <w:rPr>
+                <w:noProof/>
+                <w:webHidden/>
+              </w:rPr>
+              <w:fldChar w:fldCharType="end"/>
+            </w:r>
+          </w:hyperlink>
+        </w:p>
+        <w:p>
+          <w:pPr>
+            <w:pStyle w:val="Verzeichnis2"/>
+            <w:tabs>
+              <w:tab w:val="left" w:pos="960"/>
+              <w:tab w:val="right" w:leader="dot" w:pos="9628"/>
+            </w:tabs>
+            <w:rPr>
+              <w:rFonts w:asciiTheme="minorHAnsi" w:eastAsiaTheme="minorEastAsia" w:hAnsiTheme="minorHAnsi" w:cstheme="minorBidi"/>
+              <w:noProof/>
+              <w:kern w:val="2"/>
+              <w:sz w:val="24"/>
+              <w:szCs w:val="24"/>
+              <w14:ligatures w14:val="standardContextual"/>
+            </w:rPr>
+          </w:pPr>
+          <w:hyperlink w:anchor="_Toc204625117" w:history="1">
+            <w:r>
+              <w:rPr>
+                <w:rStyle w:val="Hyperlink"/>
+                <w:noProof/>
+              </w:rPr>
+              <w:t>13.4</w:t>
+            </w:r>
+            <w:r>
+              <w:rPr>
+                <w:rFonts w:asciiTheme="minorHAnsi" w:eastAsiaTheme="minorEastAsia" w:hAnsiTheme="minorHAnsi" w:cstheme="minorBidi"/>
+                <w:noProof/>
+                <w:kern w:val="2"/>
+                <w:sz w:val="24"/>
+                <w:szCs w:val="24"/>
+                <w14:ligatures w14:val="standardContextual"/>
+              </w:rPr>
+              <w:tab/>
+            </w:r>
+            <w:r>
+              <w:rPr>
+                <w:rStyle w:val="Hyperlink"/>
+                <w:noProof/>
+              </w:rPr>
+              <w:t>Entwicklungswerkzeuge</w:t>
+            </w:r>
+            <w:r>
+              <w:rPr>
+                <w:noProof/>
+                <w:webHidden/>
+              </w:rPr>
+              <w:tab/>
+            </w:r>
+            <w:r>
+              <w:rPr>
+                <w:noProof/>
+                <w:webHidden/>
+              </w:rPr>
+              <w:fldChar w:fldCharType="begin"/>
+            </w:r>
+            <w:r>
+              <w:rPr>
+                <w:noProof/>
+                <w:webHidden/>
+              </w:rPr>
+              <w:instrText xml:space="preserve"> PAGEREF _Toc204625117 \h </w:instrText>
+            </w:r>
+            <w:r>
+              <w:rPr>
+                <w:noProof/>
+                <w:webHidden/>
+              </w:rPr>
+            </w:r>
+            <w:r>
+              <w:rPr>
+                <w:noProof/>
+                <w:webHidden/>
+              </w:rPr>
+              <w:fldChar w:fldCharType="separate"/>
+            </w:r>
+            <w:r>
+              <w:rPr>
+                <w:noProof/>
+                <w:webHidden/>
+              </w:rPr>
+              <w:t>14</w:t>
             </w:r>
             <w:r>
               <w:rPr>
@@ -2435,13 +2857,13 @@
               <w14:ligatures w14:val="standardContextual"/>
             </w:rPr>
           </w:pPr>
-          <w:hyperlink w:anchor="_Toc203296506" w:history="1">
+          <w:hyperlink w:anchor="_Toc204625118" w:history="1">
             <w:r>
               <w:rPr>
                 <w:rStyle w:val="Hyperlink"/>
                 <w:noProof/>
               </w:rPr>
-              <w:t>14. Architekturübersicht</w:t>
+              <w:t>16. Architekturübersicht</w:t>
             </w:r>
             <w:r>
               <w:rPr>
@@ -2462,7 +2884,7 @@
                 <w:noProof/>
                 <w:webHidden/>
               </w:rPr>
-              <w:instrText xml:space="preserve"> PAGEREF _Toc203296506 \h </w:instrText>
+              <w:instrText xml:space="preserve"> PAGEREF _Toc204625118 \h </w:instrText>
             </w:r>
             <w:r>
               <w:rPr>
@@ -2482,7 +2904,7 @@
                 <w:noProof/>
                 <w:webHidden/>
               </w:rPr>
-              <w:t>11</w:t>
+              <w:t>14</w:t>
             </w:r>
             <w:r>
               <w:rPr>
@@ -2508,13 +2930,13 @@
               <w14:ligatures w14:val="standardContextual"/>
             </w:rPr>
           </w:pPr>
-          <w:hyperlink w:anchor="_Toc203296507" w:history="1">
+          <w:hyperlink w:anchor="_Toc204625119" w:history="1">
             <w:r>
               <w:rPr>
                 <w:rStyle w:val="Hyperlink"/>
                 <w:noProof/>
               </w:rPr>
-              <w:t>15. Struktur</w:t>
+              <w:t>17. Struktur</w:t>
             </w:r>
             <w:r>
               <w:rPr>
@@ -2535,7 +2957,7 @@
                 <w:noProof/>
                 <w:webHidden/>
               </w:rPr>
-              <w:instrText xml:space="preserve"> PAGEREF _Toc203296507 \h </w:instrText>
+              <w:instrText xml:space="preserve"> PAGEREF _Toc204625119 \h </w:instrText>
             </w:r>
             <w:r>
               <w:rPr>
@@ -2555,7 +2977,283 @@
                 <w:noProof/>
                 <w:webHidden/>
               </w:rPr>
-              <w:t>11</w:t>
+              <w:t>14</w:t>
+            </w:r>
+            <w:r>
+              <w:rPr>
+                <w:noProof/>
+                <w:webHidden/>
+              </w:rPr>
+              <w:fldChar w:fldCharType="end"/>
+            </w:r>
+          </w:hyperlink>
+        </w:p>
+        <w:p>
+          <w:pPr>
+            <w:pStyle w:val="Verzeichnis2"/>
+            <w:tabs>
+              <w:tab w:val="left" w:pos="960"/>
+              <w:tab w:val="right" w:leader="dot" w:pos="9628"/>
+            </w:tabs>
+            <w:rPr>
+              <w:rFonts w:asciiTheme="minorHAnsi" w:eastAsiaTheme="minorEastAsia" w:hAnsiTheme="minorHAnsi" w:cstheme="minorBidi"/>
+              <w:noProof/>
+              <w:kern w:val="2"/>
+              <w:sz w:val="24"/>
+              <w:szCs w:val="24"/>
+              <w14:ligatures w14:val="standardContextual"/>
+            </w:rPr>
+          </w:pPr>
+          <w:hyperlink w:anchor="_Toc204625120" w:history="1">
+            <w:r>
+              <w:rPr>
+                <w:rStyle w:val="Hyperlink"/>
+                <w:noProof/>
+              </w:rPr>
+              <w:t>16.1</w:t>
+            </w:r>
+            <w:r>
+              <w:rPr>
+                <w:rFonts w:asciiTheme="minorHAnsi" w:eastAsiaTheme="minorEastAsia" w:hAnsiTheme="minorHAnsi" w:cstheme="minorBidi"/>
+                <w:noProof/>
+                <w:kern w:val="2"/>
+                <w:sz w:val="24"/>
+                <w:szCs w:val="24"/>
+                <w14:ligatures w14:val="standardContextual"/>
+              </w:rPr>
+              <w:tab/>
+            </w:r>
+            <w:r>
+              <w:rPr>
+                <w:rStyle w:val="Hyperlink"/>
+                <w:noProof/>
+              </w:rPr>
+              <w:t>Hauptkomponenten</w:t>
+            </w:r>
+            <w:r>
+              <w:rPr>
+                <w:noProof/>
+                <w:webHidden/>
+              </w:rPr>
+              <w:tab/>
+            </w:r>
+            <w:r>
+              <w:rPr>
+                <w:noProof/>
+                <w:webHidden/>
+              </w:rPr>
+              <w:fldChar w:fldCharType="begin"/>
+            </w:r>
+            <w:r>
+              <w:rPr>
+                <w:noProof/>
+                <w:webHidden/>
+              </w:rPr>
+              <w:instrText xml:space="preserve"> PAGEREF _Toc204625120 \h </w:instrText>
+            </w:r>
+            <w:r>
+              <w:rPr>
+                <w:noProof/>
+                <w:webHidden/>
+              </w:rPr>
+            </w:r>
+            <w:r>
+              <w:rPr>
+                <w:noProof/>
+                <w:webHidden/>
+              </w:rPr>
+              <w:fldChar w:fldCharType="separate"/>
+            </w:r>
+            <w:r>
+              <w:rPr>
+                <w:noProof/>
+                <w:webHidden/>
+              </w:rPr>
+              <w:t>14</w:t>
+            </w:r>
+            <w:r>
+              <w:rPr>
+                <w:noProof/>
+                <w:webHidden/>
+              </w:rPr>
+              <w:fldChar w:fldCharType="end"/>
+            </w:r>
+          </w:hyperlink>
+        </w:p>
+        <w:p>
+          <w:pPr>
+            <w:pStyle w:val="Verzeichnis2"/>
+            <w:tabs>
+              <w:tab w:val="left" w:pos="960"/>
+              <w:tab w:val="right" w:leader="dot" w:pos="9628"/>
+            </w:tabs>
+            <w:rPr>
+              <w:rFonts w:asciiTheme="minorHAnsi" w:eastAsiaTheme="minorEastAsia" w:hAnsiTheme="minorHAnsi" w:cstheme="minorBidi"/>
+              <w:noProof/>
+              <w:kern w:val="2"/>
+              <w:sz w:val="24"/>
+              <w:szCs w:val="24"/>
+              <w14:ligatures w14:val="standardContextual"/>
+            </w:rPr>
+          </w:pPr>
+          <w:hyperlink w:anchor="_Toc204625121" w:history="1">
+            <w:r>
+              <w:rPr>
+                <w:rStyle w:val="Hyperlink"/>
+                <w:noProof/>
+              </w:rPr>
+              <w:t>16.2</w:t>
+            </w:r>
+            <w:r>
+              <w:rPr>
+                <w:rFonts w:asciiTheme="minorHAnsi" w:eastAsiaTheme="minorEastAsia" w:hAnsiTheme="minorHAnsi" w:cstheme="minorBidi"/>
+                <w:noProof/>
+                <w:kern w:val="2"/>
+                <w:sz w:val="24"/>
+                <w:szCs w:val="24"/>
+                <w14:ligatures w14:val="standardContextual"/>
+              </w:rPr>
+              <w:tab/>
+            </w:r>
+            <w:r>
+              <w:rPr>
+                <w:rStyle w:val="Hyperlink"/>
+                <w:noProof/>
+              </w:rPr>
+              <w:t>Abhängigkeiten</w:t>
+            </w:r>
+            <w:r>
+              <w:rPr>
+                <w:noProof/>
+                <w:webHidden/>
+              </w:rPr>
+              <w:tab/>
+            </w:r>
+            <w:r>
+              <w:rPr>
+                <w:noProof/>
+                <w:webHidden/>
+              </w:rPr>
+              <w:fldChar w:fldCharType="begin"/>
+            </w:r>
+            <w:r>
+              <w:rPr>
+                <w:noProof/>
+                <w:webHidden/>
+              </w:rPr>
+              <w:instrText xml:space="preserve"> PAGEREF _Toc204625121 \h </w:instrText>
+            </w:r>
+            <w:r>
+              <w:rPr>
+                <w:noProof/>
+                <w:webHidden/>
+              </w:rPr>
+            </w:r>
+            <w:r>
+              <w:rPr>
+                <w:noProof/>
+                <w:webHidden/>
+              </w:rPr>
+              <w:fldChar w:fldCharType="separate"/>
+            </w:r>
+            <w:r>
+              <w:rPr>
+                <w:noProof/>
+                <w:webHidden/>
+              </w:rPr>
+              <w:t>15</w:t>
+            </w:r>
+            <w:r>
+              <w:rPr>
+                <w:noProof/>
+                <w:webHidden/>
+              </w:rPr>
+              <w:fldChar w:fldCharType="end"/>
+            </w:r>
+          </w:hyperlink>
+        </w:p>
+        <w:p>
+          <w:pPr>
+            <w:pStyle w:val="Verzeichnis2"/>
+            <w:tabs>
+              <w:tab w:val="left" w:pos="960"/>
+              <w:tab w:val="right" w:leader="dot" w:pos="9628"/>
+            </w:tabs>
+            <w:rPr>
+              <w:rFonts w:asciiTheme="minorHAnsi" w:eastAsiaTheme="minorEastAsia" w:hAnsiTheme="minorHAnsi" w:cstheme="minorBidi"/>
+              <w:noProof/>
+              <w:kern w:val="2"/>
+              <w:sz w:val="24"/>
+              <w:szCs w:val="24"/>
+              <w14:ligatures w14:val="standardContextual"/>
+            </w:rPr>
+          </w:pPr>
+          <w:hyperlink w:anchor="_Toc204625122" w:history="1">
+            <w:r>
+              <w:rPr>
+                <w:rStyle w:val="Hyperlink"/>
+                <w:noProof/>
+              </w:rPr>
+              <w:t>16.3</w:t>
+            </w:r>
+            <w:r>
+              <w:rPr>
+                <w:rFonts w:asciiTheme="minorHAnsi" w:eastAsiaTheme="minorEastAsia" w:hAnsiTheme="minorHAnsi" w:cstheme="minorBidi"/>
+                <w:noProof/>
+                <w:kern w:val="2"/>
+                <w:sz w:val="24"/>
+                <w:szCs w:val="24"/>
+                <w14:ligatures w14:val="standardContextual"/>
+              </w:rPr>
+              <w:tab/>
+            </w:r>
+            <w:r>
+              <w:rPr>
+                <w:rStyle w:val="Hyperlink"/>
+                <w:noProof/>
+              </w:rPr>
+              <w:t>Erweiterbarkeit</w:t>
+            </w:r>
+            <w:r>
+              <w:rPr>
+                <w:noProof/>
+                <w:webHidden/>
+              </w:rPr>
+              <w:tab/>
+            </w:r>
+            <w:r>
+              <w:rPr>
+                <w:noProof/>
+                <w:webHidden/>
+              </w:rPr>
+              <w:fldChar w:fldCharType="begin"/>
+            </w:r>
+            <w:r>
+              <w:rPr>
+                <w:noProof/>
+                <w:webHidden/>
+              </w:rPr>
+              <w:instrText xml:space="preserve"> PAGEREF _Toc204625122 \h </w:instrText>
+            </w:r>
+            <w:r>
+              <w:rPr>
+                <w:noProof/>
+                <w:webHidden/>
+              </w:rPr>
+            </w:r>
+            <w:r>
+              <w:rPr>
+                <w:noProof/>
+                <w:webHidden/>
+              </w:rPr>
+              <w:fldChar w:fldCharType="separate"/>
+            </w:r>
+            <w:r>
+              <w:rPr>
+                <w:noProof/>
+                <w:webHidden/>
+              </w:rPr>
+              <w:t>15</w:t>
             </w:r>
             <w:r>
               <w:rPr>
@@ -2581,13 +3279,13 @@
               <w14:ligatures w14:val="standardContextual"/>
             </w:rPr>
           </w:pPr>
-          <w:hyperlink w:anchor="_Toc203296508" w:history="1">
+          <w:hyperlink w:anchor="_Toc204625123" w:history="1">
             <w:r>
               <w:rPr>
                 <w:rStyle w:val="Hyperlink"/>
                 <w:noProof/>
               </w:rPr>
-              <w:t>16. Verhalten</w:t>
+              <w:t>18. Verhalten</w:t>
             </w:r>
             <w:r>
               <w:rPr>
@@ -2608,7 +3306,7 @@
                 <w:noProof/>
                 <w:webHidden/>
               </w:rPr>
-              <w:instrText xml:space="preserve"> PAGEREF _Toc203296508 \h </w:instrText>
+              <w:instrText xml:space="preserve"> PAGEREF _Toc204625123 \h </w:instrText>
             </w:r>
             <w:r>
               <w:rPr>
@@ -2628,7 +3326,80 @@
                 <w:noProof/>
                 <w:webHidden/>
               </w:rPr>
-              <w:t>13</w:t>
+              <w:t>16</w:t>
+            </w:r>
+            <w:r>
+              <w:rPr>
+                <w:noProof/>
+                <w:webHidden/>
+              </w:rPr>
+              <w:fldChar w:fldCharType="end"/>
+            </w:r>
+          </w:hyperlink>
+        </w:p>
+        <w:p>
+          <w:pPr>
+            <w:pStyle w:val="Verzeichnis1"/>
+            <w:tabs>
+              <w:tab w:val="right" w:leader="dot" w:pos="9628"/>
+            </w:tabs>
+            <w:rPr>
+              <w:rFonts w:asciiTheme="minorHAnsi" w:eastAsiaTheme="minorEastAsia" w:hAnsiTheme="minorHAnsi" w:cstheme="minorBidi"/>
+              <w:noProof/>
+              <w:kern w:val="2"/>
+              <w:sz w:val="24"/>
+              <w:szCs w:val="24"/>
+              <w14:ligatures w14:val="standardContextual"/>
+            </w:rPr>
+          </w:pPr>
+          <w:hyperlink w:anchor="_Toc204625124" w:history="1">
+            <w:r>
+              <w:rPr>
+                <w:rStyle w:val="Hyperlink"/>
+                <w:noProof/>
+              </w:rPr>
+              <w:t>Quellenverzeichnis</w:t>
+            </w:r>
+            <w:r>
+              <w:rPr>
+                <w:noProof/>
+                <w:webHidden/>
+              </w:rPr>
+              <w:tab/>
+            </w:r>
+            <w:r>
+              <w:rPr>
+                <w:noProof/>
+                <w:webHidden/>
+              </w:rPr>
+              <w:fldChar w:fldCharType="begin"/>
+            </w:r>
+            <w:r>
+              <w:rPr>
+                <w:noProof/>
+                <w:webHidden/>
+              </w:rPr>
+              <w:instrText xml:space="preserve"> PAGEREF _Toc204625124 \h </w:instrText>
+            </w:r>
+            <w:r>
+              <w:rPr>
+                <w:noProof/>
+                <w:webHidden/>
+              </w:rPr>
+            </w:r>
+            <w:r>
+              <w:rPr>
+                <w:noProof/>
+                <w:webHidden/>
+              </w:rPr>
+              <w:fldChar w:fldCharType="separate"/>
+            </w:r>
+            <w:r>
+              <w:rPr>
+                <w:noProof/>
+                <w:webHidden/>
+              </w:rPr>
+              <w:t>17</w:t>
             </w:r>
             <w:r>
               <w:rPr>
@@ -2670,7 +3441,7 @@
           <w:numId w:val="0"/>
         </w:numPr>
       </w:pPr>
-      <w:bookmarkStart w:id="0" w:name="_Toc203296479"/>
+      <w:bookmarkStart w:id="0" w:name="_Toc204625086"/>
       <w:r>
         <w:lastRenderedPageBreak/>
         <w:t>Phase 1: Konzep</w:t>
@@ -2711,7 +3482,7 @@
       <w:r>
         <w:t xml:space="preserve"> </w:t>
       </w:r>
-      <w:bookmarkStart w:id="1" w:name="_Toc203296480"/>
+      <w:bookmarkStart w:id="1" w:name="_Toc204625087"/>
       <w:r>
         <w:t>Projekt</w:t>
       </w:r>
@@ -2752,7 +3523,7 @@
       <w:r>
         <w:t xml:space="preserve"> </w:t>
       </w:r>
-      <w:bookmarkStart w:id="2" w:name="_Toc203296481"/>
+      <w:bookmarkStart w:id="2" w:name="_Toc204625088"/>
       <w:r>
         <w:t>Potenzielle Risiken und Gegenm</w:t>
       </w:r>
@@ -2773,7 +3544,7 @@
         </w:numPr>
         <w:ind w:firstLine="357"/>
       </w:pPr>
-      <w:bookmarkStart w:id="3" w:name="_Toc203296482"/>
+      <w:bookmarkStart w:id="3" w:name="_Toc204625089"/>
       <w:r>
         <w:t xml:space="preserve">2.1 </w:t>
       </w:r>
@@ -2887,7 +3658,6 @@
         </w:tc>
       </w:tr>
     </w:tbl>
-    <w:p/>
     <w:p>
       <w:pPr>
         <w:pStyle w:val="berschrift2"/>
@@ -2895,9 +3665,10 @@
           <w:ilvl w:val="0"/>
           <w:numId w:val="0"/>
         </w:numPr>
+        <w:spacing w:before="240"/>
         <w:ind w:left="641" w:hanging="357"/>
       </w:pPr>
-      <w:bookmarkStart w:id="4" w:name="_Toc203296483"/>
+      <w:bookmarkStart w:id="4" w:name="_Toc204625090"/>
       <w:r>
         <w:t>2.2 Tabelle potenzielle Risiken und Gegenmaßnahmen</w:t>
       </w:r>
@@ -2910,15 +3681,16 @@
         <w:tblLook w:val="04A0" w:firstRow="1" w:lastRow="0" w:firstColumn="1" w:lastColumn="0" w:noHBand="0" w:noVBand="1"/>
       </w:tblPr>
       <w:tblGrid>
-        <w:gridCol w:w="3114"/>
-        <w:gridCol w:w="1843"/>
-        <w:gridCol w:w="1275"/>
-        <w:gridCol w:w="3396"/>
+        <w:gridCol w:w="2122"/>
+        <w:gridCol w:w="1134"/>
+        <w:gridCol w:w="1842"/>
+        <w:gridCol w:w="1276"/>
+        <w:gridCol w:w="3254"/>
       </w:tblGrid>
       <w:tr>
         <w:tc>
           <w:tcPr>
-            <w:tcW w:w="3114" w:type="dxa"/>
+            <w:tcW w:w="2122" w:type="dxa"/>
             <w:shd w:val="clear" w:color="auto" w:fill="D9D9D9" w:themeFill="background1" w:themeFillShade="D9"/>
             <w:vAlign w:val="center"/>
           </w:tcPr>
@@ -2933,7 +3705,7 @@
         </w:tc>
         <w:tc>
           <w:tcPr>
-            <w:tcW w:w="1843" w:type="dxa"/>
+            <w:tcW w:w="1134" w:type="dxa"/>
             <w:shd w:val="clear" w:color="auto" w:fill="D9D9D9" w:themeFill="background1" w:themeFillShade="D9"/>
             <w:vAlign w:val="center"/>
           </w:tcPr>
@@ -2948,7 +3720,22 @@
         </w:tc>
         <w:tc>
           <w:tcPr>
-            <w:tcW w:w="1275" w:type="dxa"/>
+            <w:tcW w:w="1842" w:type="dxa"/>
+            <w:shd w:val="clear" w:color="auto" w:fill="D9D9D9" w:themeFill="background1" w:themeFillShade="D9"/>
+            <w:vAlign w:val="center"/>
+          </w:tcPr>
+          <w:p>
+            <w:pPr>
+              <w:jc w:val="center"/>
+            </w:pPr>
+            <w:r>
+              <w:t>Frühwarnindikator</w:t>
+            </w:r>
+          </w:p>
+        </w:tc>
+        <w:tc>
+          <w:tcPr>
+            <w:tcW w:w="1276" w:type="dxa"/>
             <w:shd w:val="clear" w:color="auto" w:fill="D9D9D9" w:themeFill="background1" w:themeFillShade="D9"/>
             <w:vAlign w:val="center"/>
           </w:tcPr>
@@ -2963,7 +3750,7 @@
         </w:tc>
         <w:tc>
           <w:tcPr>
-            <w:tcW w:w="3396" w:type="dxa"/>
+            <w:tcW w:w="3254" w:type="dxa"/>
             <w:shd w:val="clear" w:color="auto" w:fill="D9D9D9" w:themeFill="background1" w:themeFillShade="D9"/>
             <w:vAlign w:val="center"/>
           </w:tcPr>
@@ -2980,7 +3767,7 @@
       <w:tr>
         <w:tc>
           <w:tcPr>
-            <w:tcW w:w="3114" w:type="dxa"/>
+            <w:tcW w:w="2122" w:type="dxa"/>
             <w:vAlign w:val="center"/>
           </w:tcPr>
           <w:p>
@@ -3002,7 +3789,7 @@
         </w:tc>
         <w:tc>
           <w:tcPr>
-            <w:tcW w:w="1843" w:type="dxa"/>
+            <w:tcW w:w="1134" w:type="dxa"/>
             <w:vAlign w:val="center"/>
           </w:tcPr>
           <w:p>
@@ -3010,16 +3797,35 @@
               <w:jc w:val="left"/>
             </w:pPr>
             <w:r>
-              <w:t>m</w:t>
-            </w:r>
-            <w:r>
-              <w:t>ittel</w:t>
+              <w:t>mittel</w:t>
             </w:r>
           </w:p>
         </w:tc>
         <w:tc>
           <w:tcPr>
-            <w:tcW w:w="1275" w:type="dxa"/>
+            <w:tcW w:w="1842" w:type="dxa"/>
+            <w:vAlign w:val="center"/>
+          </w:tcPr>
+          <w:p>
+            <w:pPr>
+              <w:jc w:val="center"/>
+            </w:pPr>
+            <w:r>
+              <w:t>Erste GUI-Tests</w:t>
+            </w:r>
+          </w:p>
+          <w:p>
+            <w:pPr>
+              <w:jc w:val="center"/>
+            </w:pPr>
+            <w:r>
+              <w:t>&gt;2 Tage verspätet</w:t>
+            </w:r>
+          </w:p>
+        </w:tc>
+        <w:tc>
+          <w:tcPr>
+            <w:tcW w:w="1276" w:type="dxa"/>
             <w:vAlign w:val="center"/>
           </w:tcPr>
           <w:p>
@@ -3027,16 +3833,13 @@
               <w:jc w:val="left"/>
             </w:pPr>
             <w:r>
-              <w:t>m</w:t>
-            </w:r>
-            <w:r>
-              <w:t>ittel</w:t>
+              <w:t>mittel</w:t>
             </w:r>
           </w:p>
         </w:tc>
         <w:tc>
           <w:tcPr>
-            <w:tcW w:w="3396" w:type="dxa"/>
+            <w:tcW w:w="3254" w:type="dxa"/>
             <w:vAlign w:val="center"/>
           </w:tcPr>
           <w:p>
@@ -3052,7 +3855,7 @@
       <w:tr>
         <w:tc>
           <w:tcPr>
-            <w:tcW w:w="3114" w:type="dxa"/>
+            <w:tcW w:w="2122" w:type="dxa"/>
             <w:vAlign w:val="center"/>
           </w:tcPr>
           <w:p>
@@ -3066,7 +3869,7 @@
         </w:tc>
         <w:tc>
           <w:tcPr>
-            <w:tcW w:w="1843" w:type="dxa"/>
+            <w:tcW w:w="1134" w:type="dxa"/>
             <w:vAlign w:val="center"/>
           </w:tcPr>
           <w:p>
@@ -3074,16 +3877,27 @@
               <w:jc w:val="left"/>
             </w:pPr>
             <w:r>
-              <w:t>h</w:t>
-            </w:r>
-            <w:r>
-              <w:t>och</w:t>
+              <w:t>hoch</w:t>
             </w:r>
           </w:p>
         </w:tc>
         <w:tc>
           <w:tcPr>
-            <w:tcW w:w="1275" w:type="dxa"/>
+            <w:tcW w:w="1842" w:type="dxa"/>
+            <w:vAlign w:val="center"/>
+          </w:tcPr>
+          <w:p>
+            <w:pPr>
+              <w:jc w:val="center"/>
+            </w:pPr>
+            <w:r>
+              <w:t>Anwendung startet nicht auf Test-PC</w:t>
+            </w:r>
+          </w:p>
+        </w:tc>
+        <w:tc>
+          <w:tcPr>
+            <w:tcW w:w="1276" w:type="dxa"/>
             <w:vAlign w:val="center"/>
           </w:tcPr>
           <w:p>
@@ -3091,27 +3905,26 @@
               <w:jc w:val="left"/>
             </w:pPr>
             <w:r>
-              <w:t>h</w:t>
-            </w:r>
-            <w:r>
-              <w:t>och</w:t>
+              <w:t>hoch</w:t>
             </w:r>
           </w:p>
         </w:tc>
         <w:tc>
           <w:tcPr>
-            <w:tcW w:w="3396" w:type="dxa"/>
+            <w:tcW w:w="3254" w:type="dxa"/>
             <w:vAlign w:val="center"/>
           </w:tcPr>
           <w:p>
             <w:pPr>
               <w:jc w:val="left"/>
             </w:pPr>
-            <w:r>
-              <w:t>windeployqt.exe verwenden,</w:t>
-            </w:r>
-            <w:r>
-              <w:t xml:space="preserve"> </w:t>
+            <w:proofErr w:type="spellStart"/>
+            <w:r>
+              <w:t>windeployqt</w:t>
+            </w:r>
+            <w:proofErr w:type="spellEnd"/>
+            <w:r>
+              <w:t xml:space="preserve"> verwenden, </w:t>
             </w:r>
           </w:p>
           <w:p>
@@ -3127,7 +3940,7 @@
       <w:tr>
         <w:tc>
           <w:tcPr>
-            <w:tcW w:w="3114" w:type="dxa"/>
+            <w:tcW w:w="2122" w:type="dxa"/>
             <w:vAlign w:val="center"/>
           </w:tcPr>
           <w:p>
@@ -3149,7 +3962,7 @@
         </w:tc>
         <w:tc>
           <w:tcPr>
-            <w:tcW w:w="1843" w:type="dxa"/>
+            <w:tcW w:w="1134" w:type="dxa"/>
             <w:vAlign w:val="center"/>
           </w:tcPr>
           <w:p>
@@ -3157,16 +3970,27 @@
               <w:jc w:val="left"/>
             </w:pPr>
             <w:r>
-              <w:t>g</w:t>
-            </w:r>
-            <w:r>
-              <w:t>ering</w:t>
+              <w:t>gering</w:t>
             </w:r>
           </w:p>
         </w:tc>
         <w:tc>
           <w:tcPr>
-            <w:tcW w:w="1275" w:type="dxa"/>
+            <w:tcW w:w="1842" w:type="dxa"/>
+            <w:vAlign w:val="center"/>
+          </w:tcPr>
+          <w:p>
+            <w:pPr>
+              <w:jc w:val="center"/>
+            </w:pPr>
+            <w:r>
+              <w:t>Aufgabenrückstand in Woche 2</w:t>
+            </w:r>
+          </w:p>
+        </w:tc>
+        <w:tc>
+          <w:tcPr>
+            <w:tcW w:w="1276" w:type="dxa"/>
             <w:vAlign w:val="center"/>
           </w:tcPr>
           <w:p>
@@ -3174,16 +3998,13 @@
               <w:jc w:val="left"/>
             </w:pPr>
             <w:r>
-              <w:t>m</w:t>
-            </w:r>
-            <w:r>
-              <w:t>ittel</w:t>
+              <w:t>mittel</w:t>
             </w:r>
           </w:p>
         </w:tc>
         <w:tc>
           <w:tcPr>
-            <w:tcW w:w="3396" w:type="dxa"/>
+            <w:tcW w:w="3254" w:type="dxa"/>
             <w:vAlign w:val="center"/>
           </w:tcPr>
           <w:p>
@@ -3215,7 +4036,7 @@
       <w:tr>
         <w:tc>
           <w:tcPr>
-            <w:tcW w:w="3114" w:type="dxa"/>
+            <w:tcW w:w="2122" w:type="dxa"/>
             <w:vAlign w:val="center"/>
           </w:tcPr>
           <w:p>
@@ -3237,7 +4058,7 @@
         </w:tc>
         <w:tc>
           <w:tcPr>
-            <w:tcW w:w="1843" w:type="dxa"/>
+            <w:tcW w:w="1134" w:type="dxa"/>
             <w:vAlign w:val="center"/>
           </w:tcPr>
           <w:p>
@@ -3245,16 +4066,27 @@
               <w:jc w:val="left"/>
             </w:pPr>
             <w:r>
-              <w:t>m</w:t>
-            </w:r>
-            <w:r>
-              <w:t>ittel</w:t>
+              <w:t>mittel</w:t>
             </w:r>
           </w:p>
         </w:tc>
         <w:tc>
           <w:tcPr>
-            <w:tcW w:w="1275" w:type="dxa"/>
+            <w:tcW w:w="1842" w:type="dxa"/>
+            <w:vAlign w:val="center"/>
+          </w:tcPr>
+          <w:p>
+            <w:pPr>
+              <w:jc w:val="center"/>
+            </w:pPr>
+            <w:r>
+              <w:t>Wiederholte Abstürze oder Warnungen</w:t>
+            </w:r>
+          </w:p>
+        </w:tc>
+        <w:tc>
+          <w:tcPr>
+            <w:tcW w:w="1276" w:type="dxa"/>
             <w:vAlign w:val="center"/>
           </w:tcPr>
           <w:p>
@@ -3262,16 +4094,13 @@
               <w:jc w:val="left"/>
             </w:pPr>
             <w:r>
-              <w:t>h</w:t>
-            </w:r>
-            <w:r>
-              <w:t>och</w:t>
+              <w:t>hoch</w:t>
             </w:r>
           </w:p>
         </w:tc>
         <w:tc>
           <w:tcPr>
-            <w:tcW w:w="3396" w:type="dxa"/>
+            <w:tcW w:w="3254" w:type="dxa"/>
             <w:vAlign w:val="center"/>
           </w:tcPr>
           <w:p>
@@ -3292,7 +4121,7 @@
       <w:tr>
         <w:tc>
           <w:tcPr>
-            <w:tcW w:w="3114" w:type="dxa"/>
+            <w:tcW w:w="2122" w:type="dxa"/>
             <w:vAlign w:val="center"/>
           </w:tcPr>
           <w:p>
@@ -3308,16 +4137,13 @@
               <w:jc w:val="left"/>
             </w:pPr>
             <w:r>
-              <w:t>v</w:t>
-            </w:r>
-            <w:r>
-              <w:t>erschiedene Versionen</w:t>
+              <w:t>verschiedene Versionen</w:t>
             </w:r>
           </w:p>
         </w:tc>
         <w:tc>
           <w:tcPr>
-            <w:tcW w:w="1843" w:type="dxa"/>
+            <w:tcW w:w="1134" w:type="dxa"/>
             <w:vAlign w:val="center"/>
           </w:tcPr>
           <w:p>
@@ -3325,16 +4151,27 @@
               <w:jc w:val="left"/>
             </w:pPr>
             <w:r>
-              <w:t>g</w:t>
-            </w:r>
-            <w:r>
-              <w:t>ering</w:t>
+              <w:t>gering</w:t>
             </w:r>
           </w:p>
         </w:tc>
         <w:tc>
           <w:tcPr>
-            <w:tcW w:w="1275" w:type="dxa"/>
+            <w:tcW w:w="1842" w:type="dxa"/>
+            <w:vAlign w:val="center"/>
+          </w:tcPr>
+          <w:p>
+            <w:pPr>
+              <w:jc w:val="center"/>
+            </w:pPr>
+            <w:r>
+              <w:t>Mehrere lokale Kopien auf Laufwerk</w:t>
+            </w:r>
+          </w:p>
+        </w:tc>
+        <w:tc>
+          <w:tcPr>
+            <w:tcW w:w="1276" w:type="dxa"/>
             <w:vAlign w:val="center"/>
           </w:tcPr>
           <w:p>
@@ -3342,16 +4179,13 @@
               <w:jc w:val="left"/>
             </w:pPr>
             <w:r>
-              <w:t>h</w:t>
-            </w:r>
-            <w:r>
-              <w:t>och</w:t>
+              <w:t>hoch</w:t>
             </w:r>
           </w:p>
         </w:tc>
         <w:tc>
           <w:tcPr>
-            <w:tcW w:w="3396" w:type="dxa"/>
+            <w:tcW w:w="3254" w:type="dxa"/>
             <w:vAlign w:val="center"/>
           </w:tcPr>
           <w:p>
@@ -3393,30 +4227,75 @@
         <w:lastRenderedPageBreak/>
         <w:t xml:space="preserve"> </w:t>
       </w:r>
-      <w:bookmarkStart w:id="5" w:name="_Toc203296484"/>
-      <w:r>
-        <w:t>Zeitplanung</w:t>
+      <w:bookmarkStart w:id="5" w:name="_Toc204625091"/>
+      <w:r>
+        <w:t>Projektstrukturplan (PSP)</w:t>
       </w:r>
       <w:bookmarkEnd w:id="5"/>
     </w:p>
     <w:p>
       <w:pPr>
-        <w:sectPr>
-          <w:pgSz w:w="16838" w:h="11906" w:orient="landscape"/>
-          <w:pgMar w:top="1134" w:right="1134" w:bottom="1134" w:left="1134" w:header="709" w:footer="709" w:gutter="0"/>
-          <w:cols w:space="708"/>
-          <w:docGrid w:linePitch="360"/>
-        </w:sectPr>
-      </w:pPr>
-      <w:r>
-        <w:rPr>
-          <w:noProof/>
-        </w:rPr>
+        <w:rPr>
+          <w:rFonts w:eastAsiaTheme="majorEastAsia"/>
+          <w:b/>
+          <w:highlight w:val="lightGray"/>
+        </w:rPr>
+      </w:pPr>
+      <w:r>
+        <w:object w:dxaOrig="11310" w:dyaOrig="11191" w14:anchorId="2BF9E27A">
+          <v:shapetype id="_x0000_t75" coordsize="21600,21600" o:spt="75" o:preferrelative="t" path="m@4@5l@4@11@9@11@9@5xe" filled="f" stroked="f">
+            <v:stroke joinstyle="miter"/>
+            <v:formulas>
+              <v:f eqn="if lineDrawn pixelLineWidth 0"/>
+              <v:f eqn="sum @0 1 0"/>
+              <v:f eqn="sum 0 0 @1"/>
+              <v:f eqn="prod @2 1 2"/>
+              <v:f eqn="prod @3 21600 pixelWidth"/>
+              <v:f eqn="prod @3 21600 pixelHeight"/>
+              <v:f eqn="sum @0 0 1"/>
+              <v:f eqn="prod @6 1 2"/>
+              <v:f eqn="prod @7 21600 pixelWidth"/>
+              <v:f eqn="sum @8 21600 0"/>
+              <v:f eqn="prod @7 21600 pixelHeight"/>
+              <v:f eqn="sum @10 21600 0"/>
+            </v:formulas>
+            <v:path o:extrusionok="f" gradientshapeok="t" o:connecttype="rect"/>
+            <o:lock v:ext="edit" aspectratio="t"/>
+          </v:shapetype>
+          <v:shape id="_x0000_i1056" type="#_x0000_t75" style="width:436.4pt;height:431.35pt" o:ole="">
+            <v:imagedata r:id="rId11" o:title=""/>
+          </v:shape>
+          <o:OLEObject Type="Embed" ProgID="Visio.Drawing.15" ShapeID="_x0000_i1056" DrawAspect="Content" ObjectID="_1815237993" r:id="rId12"/>
+        </w:object>
+      </w:r>
+      <w:r>
+        <w:rPr>
+          <w:highlight w:val="lightGray"/>
+        </w:rPr>
+        <w:br w:type="page"/>
+      </w:r>
+    </w:p>
+    <w:p>
+      <w:pPr>
+        <w:pStyle w:val="berschrift1"/>
+      </w:pPr>
+      <w:r>
+        <w:lastRenderedPageBreak/>
+        <w:t xml:space="preserve"> </w:t>
+      </w:r>
+      <w:bookmarkStart w:id="6" w:name="_Toc204625092"/>
+      <w:r>
+        <w:t>Gantt-Diagramm</w:t>
+      </w:r>
+      <w:bookmarkEnd w:id="6"/>
+    </w:p>
+    <w:p>
+      <w:r>
         <w:drawing>
-          <wp:inline distT="0" distB="0" distL="0" distR="0" wp14:anchorId="19004CE2" wp14:editId="1635FD68">
-            <wp:extent cx="9697894" cy="5001371"/>
-            <wp:effectExtent l="0" t="0" r="0" b="8890"/>
-            <wp:docPr id="1590854280" name="Grafik 18"/>
+          <wp:inline distT="0" distB="0" distL="0" distR="0" wp14:anchorId="4991AADD" wp14:editId="1615848C">
+            <wp:extent cx="9251950" cy="4821555"/>
+            <wp:effectExtent l="0" t="0" r="6350" b="0"/>
+            <wp:docPr id="1207248927" name="Grafik 16"/>
             <wp:cNvGraphicFramePr>
               <a:graphicFrameLocks xmlns:a="http://schemas.openxmlformats.org/drawingml/2006/main" noChangeAspect="1"/>
             </wp:cNvGraphicFramePr>
@@ -3424,13 +4303,13 @@
               <a:graphicData uri="http://schemas.openxmlformats.org/drawingml/2006/picture">
                 <pic:pic xmlns:pic="http://schemas.openxmlformats.org/drawingml/2006/picture">
                   <pic:nvPicPr>
-                    <pic:cNvPr id="0" name="Picture 1"/>
+                    <pic:cNvPr id="0" name="Picture 15"/>
                     <pic:cNvPicPr>
                       <a:picLocks noChangeAspect="1" noChangeArrowheads="1"/>
                     </pic:cNvPicPr>
                   </pic:nvPicPr>
                   <pic:blipFill>
-                    <a:blip r:embed="rId11">
+                    <a:blip r:embed="rId13">
                       <a:extLst>
                         <a:ext uri="{28A0092B-C50C-407E-A947-70E740481C1C}">
                           <a14:useLocalDpi xmlns:a14="http://schemas.microsoft.com/office/drawing/2010/main" val="0"/>
@@ -3445,7 +4324,7 @@
                   <pic:spPr bwMode="auto">
                     <a:xfrm>
                       <a:off x="0" y="0"/>
-                      <a:ext cx="9725214" cy="5015460"/>
+                      <a:ext cx="9251950" cy="4821555"/>
                     </a:xfrm>
                     <a:prstGeom prst="rect">
                       <a:avLst/>
@@ -3464,13 +4343,23 @@
     </w:p>
     <w:p>
       <w:pPr>
+        <w:sectPr>
+          <w:pgSz w:w="16838" w:h="11906" w:orient="landscape"/>
+          <w:pgMar w:top="1134" w:right="1134" w:bottom="1134" w:left="1134" w:header="709" w:footer="709" w:gutter="0"/>
+          <w:cols w:space="708"/>
+          <w:docGrid w:linePitch="360"/>
+        </w:sectPr>
+      </w:pPr>
+    </w:p>
+    <w:p>
+      <w:pPr>
         <w:pStyle w:val="berschrift1"/>
         <w:numPr>
           <w:ilvl w:val="0"/>
           <w:numId w:val="0"/>
         </w:numPr>
       </w:pPr>
-      <w:bookmarkStart w:id="6" w:name="_Toc203296485"/>
+      <w:bookmarkStart w:id="7" w:name="_Toc204625093"/>
       <w:r>
         <w:lastRenderedPageBreak/>
         <w:t>Phase 1: Konzep</w:t>
@@ -3478,7 +4367,7 @@
       <w:r>
         <w:t>tionsphase - Anforderungsdokument</w:t>
       </w:r>
-      <w:bookmarkEnd w:id="6"/>
+      <w:bookmarkEnd w:id="7"/>
     </w:p>
     <w:p>
       <w:pPr>
@@ -3487,7 +4376,7 @@
       <w:r>
         <w:t xml:space="preserve"> </w:t>
       </w:r>
-      <w:bookmarkStart w:id="7" w:name="_Toc203296486"/>
+      <w:bookmarkStart w:id="8" w:name="_Toc204625094"/>
       <w:r>
         <w:t>Stakeholder (</w:t>
       </w:r>
@@ -3503,7 +4392,7 @@
       <w:r>
         <w:t>)</w:t>
       </w:r>
-      <w:bookmarkEnd w:id="7"/>
+      <w:bookmarkEnd w:id="8"/>
     </w:p>
     <w:p>
       <w:r>
@@ -3523,11 +4412,11 @@
       <w:r>
         <w:t xml:space="preserve"> </w:t>
       </w:r>
-      <w:bookmarkStart w:id="8" w:name="_Toc203296487"/>
+      <w:bookmarkStart w:id="9" w:name="_Toc204625095"/>
       <w:r>
         <w:t>Funktionale Anforderungen</w:t>
       </w:r>
-      <w:bookmarkEnd w:id="8"/>
+      <w:bookmarkEnd w:id="9"/>
     </w:p>
     <w:p>
       <w:pPr>
@@ -3538,14 +4427,14 @@
         </w:numPr>
         <w:ind w:firstLine="357"/>
       </w:pPr>
-      <w:bookmarkStart w:id="9" w:name="_Toc203296488"/>
+      <w:bookmarkStart w:id="10" w:name="_Toc204625096"/>
       <w:r>
         <w:t xml:space="preserve">5.1 </w:t>
       </w:r>
       <w:r>
         <w:t>Funktionsliste</w:t>
       </w:r>
-      <w:bookmarkEnd w:id="9"/>
+      <w:bookmarkEnd w:id="10"/>
     </w:p>
     <w:p>
       <w:pPr>
@@ -3619,7 +4508,7 @@
           <w:rFonts w:cs="Arial"/>
         </w:rPr>
       </w:pPr>
-      <w:bookmarkStart w:id="10" w:name="_Toc203296489"/>
+      <w:bookmarkStart w:id="11" w:name="_Toc204625097"/>
       <w:r>
         <w:rPr>
           <w:rFonts w:cs="Arial"/>
@@ -3632,7 +4521,7 @@
         </w:rPr>
         <w:t>User Stories</w:t>
       </w:r>
-      <w:bookmarkEnd w:id="10"/>
+      <w:bookmarkEnd w:id="11"/>
     </w:p>
     <w:p>
       <w:r>
@@ -3782,7 +4671,7 @@
                     <pic:cNvPicPr/>
                   </pic:nvPicPr>
                   <pic:blipFill>
-                    <a:blip r:embed="rId12"/>
+                    <a:blip r:embed="rId14"/>
                     <a:stretch>
                       <a:fillRect/>
                     </a:stretch>
@@ -3844,138 +4733,244 @@
       <w:r>
         <w:t xml:space="preserve"> </w:t>
       </w:r>
-      <w:bookmarkStart w:id="11" w:name="_Toc203296490"/>
+      <w:bookmarkStart w:id="12" w:name="_Toc204625098"/>
       <w:r>
         <w:t>Nicht-funktionale Anforderungen</w:t>
       </w:r>
-      <w:bookmarkEnd w:id="11"/>
-    </w:p>
-    <w:p>
-      <w:pPr>
-        <w:pStyle w:val="Listenabsatz"/>
-        <w:numPr>
-          <w:ilvl w:val="0"/>
-          <w:numId w:val="5"/>
-        </w:numPr>
-      </w:pPr>
-      <w:r>
-        <w:rPr>
-          <w:b/>
-          <w:bCs/>
-        </w:rPr>
-        <w:t>Benutzerfreundlichkeit:</w:t>
-      </w:r>
-      <w:r>
-        <w:t xml:space="preserve"> Die Anwendung soll eine einfache Bedienung und eine übersichtliche Oberfläche besitzen</w:t>
-      </w:r>
-    </w:p>
-    <w:p>
-      <w:pPr>
-        <w:pStyle w:val="Listenabsatz"/>
-        <w:numPr>
-          <w:ilvl w:val="0"/>
-          <w:numId w:val="5"/>
-        </w:numPr>
-      </w:pPr>
-      <w:r>
-        <w:rPr>
-          <w:b/>
-          <w:bCs/>
-        </w:rPr>
-        <w:t>Performance:</w:t>
-      </w:r>
-      <w:r>
-        <w:t xml:space="preserve"> Die Anwendung ist schlank und überzeugt durch schnelle Ladezeiten, z. B. keine langen Ladezeiten für Reiter oder Seiten</w:t>
-      </w:r>
-    </w:p>
-    <w:p>
-      <w:pPr>
-        <w:pStyle w:val="Listenabsatz"/>
-        <w:numPr>
-          <w:ilvl w:val="0"/>
-          <w:numId w:val="5"/>
-        </w:numPr>
-      </w:pPr>
-      <w:r>
-        <w:rPr>
-          <w:b/>
-          <w:bCs/>
-        </w:rPr>
-        <w:t>Datensicherheit:</w:t>
-      </w:r>
-      <w:r>
-        <w:t xml:space="preserve"> Alle Daten werden lokal auf dem PC gespeichert, es besteht keine Internetverbindung und keine Cloud-Synchronisierung. Dadurch sind die Daten bestmöglich vor externen Angriffen geschützt</w:t>
-      </w:r>
-    </w:p>
-    <w:p>
-      <w:pPr>
-        <w:pStyle w:val="Listenabsatz"/>
-        <w:numPr>
-          <w:ilvl w:val="0"/>
-          <w:numId w:val="5"/>
-        </w:numPr>
-      </w:pPr>
-      <w:r>
-        <w:rPr>
-          <w:b/>
-          <w:bCs/>
-        </w:rPr>
-        <w:t>Verschlüsselung:</w:t>
-      </w:r>
-      <w:r>
-        <w:t xml:space="preserve"> Eine Verschlüsselung der Daten ist vorerst nicht vorgesehen</w:t>
-      </w:r>
-    </w:p>
-    <w:p>
-      <w:pPr>
-        <w:pStyle w:val="Listenabsatz"/>
-        <w:numPr>
-          <w:ilvl w:val="0"/>
-          <w:numId w:val="5"/>
-        </w:numPr>
-      </w:pPr>
-      <w:r>
-        <w:rPr>
-          <w:b/>
-          <w:bCs/>
-        </w:rPr>
-        <w:t>Plattform:</w:t>
-      </w:r>
-      <w:r>
-        <w:t xml:space="preserve"> Die Anwendung wird als Windows Desktop-Anwendung bereitgestellt und nicht als Web-App</w:t>
-      </w:r>
-    </w:p>
-    <w:p>
-      <w:pPr>
-        <w:pStyle w:val="Listenabsatz"/>
-        <w:numPr>
-          <w:ilvl w:val="0"/>
-          <w:numId w:val="5"/>
-        </w:numPr>
-      </w:pPr>
-      <w:r>
-        <w:rPr>
-          <w:b/>
-          <w:bCs/>
-        </w:rPr>
-        <w:t>Eingabevalidierung:</w:t>
-      </w:r>
-      <w:r>
-        <w:t xml:space="preserve"> Es wird eine Eingabevalidierung für Pflichtfelder und sinnvolle Werte umgesetzt</w:t>
-      </w:r>
-    </w:p>
+      <w:bookmarkEnd w:id="12"/>
+    </w:p>
+    <w:tbl>
+      <w:tblPr>
+        <w:tblStyle w:val="Tabellenraster"/>
+        <w:tblW w:w="0" w:type="auto"/>
+        <w:tblLook w:val="04A0" w:firstRow="1" w:lastRow="0" w:firstColumn="1" w:lastColumn="0" w:noHBand="0" w:noVBand="1"/>
+      </w:tblPr>
+      <w:tblGrid>
+        <w:gridCol w:w="3256"/>
+        <w:gridCol w:w="6372"/>
+      </w:tblGrid>
+      <w:tr>
+        <w:tc>
+          <w:tcPr>
+            <w:tcW w:w="3256" w:type="dxa"/>
+            <w:shd w:val="clear" w:color="auto" w:fill="D9D9D9" w:themeFill="background1" w:themeFillShade="D9"/>
+            <w:vAlign w:val="center"/>
+          </w:tcPr>
+          <w:p>
+            <w:pPr>
+              <w:jc w:val="center"/>
+            </w:pPr>
+            <w:r>
+              <w:t>Nicht-funktionale Anforderung</w:t>
+            </w:r>
+          </w:p>
+        </w:tc>
+        <w:tc>
+          <w:tcPr>
+            <w:tcW w:w="6372" w:type="dxa"/>
+            <w:shd w:val="clear" w:color="auto" w:fill="D9D9D9" w:themeFill="background1" w:themeFillShade="D9"/>
+            <w:vAlign w:val="center"/>
+          </w:tcPr>
+          <w:p>
+            <w:pPr>
+              <w:jc w:val="center"/>
+            </w:pPr>
+            <w:r>
+              <w:t>Beschreibung und Erfüllbarkeit</w:t>
+            </w:r>
+          </w:p>
+        </w:tc>
+      </w:tr>
+      <w:tr>
+        <w:tc>
+          <w:tcPr>
+            <w:tcW w:w="3256" w:type="dxa"/>
+            <w:vAlign w:val="center"/>
+          </w:tcPr>
+          <w:p>
+            <w:pPr>
+              <w:jc w:val="center"/>
+            </w:pPr>
+            <w:r>
+              <w:t>Benutzerfreundlichkeit</w:t>
+            </w:r>
+          </w:p>
+        </w:tc>
+        <w:tc>
+          <w:tcPr>
+            <w:tcW w:w="6372" w:type="dxa"/>
+            <w:vAlign w:val="center"/>
+          </w:tcPr>
+          <w:p>
+            <w:pPr>
+              <w:jc w:val="center"/>
+            </w:pPr>
+            <w:r>
+              <w:t>Die Anwendung besitzt nur ein Hauptfenster und maximal 2 Dialoge. Alle Funktionen sind mit maximal 2 Klicks erreichbar.</w:t>
+            </w:r>
+          </w:p>
+        </w:tc>
+      </w:tr>
+      <w:tr>
+        <w:tc>
+          <w:tcPr>
+            <w:tcW w:w="3256" w:type="dxa"/>
+            <w:vAlign w:val="center"/>
+          </w:tcPr>
+          <w:p>
+            <w:pPr>
+              <w:jc w:val="center"/>
+            </w:pPr>
+            <w:r>
+              <w:t>Performance</w:t>
+            </w:r>
+          </w:p>
+        </w:tc>
+        <w:tc>
+          <w:tcPr>
+            <w:tcW w:w="6372" w:type="dxa"/>
+            <w:vAlign w:val="center"/>
+          </w:tcPr>
+          <w:p>
+            <w:pPr>
+              <w:jc w:val="center"/>
+            </w:pPr>
+            <w:r>
+              <w:t>Startzeit &lt; 2 Sekunden auf einem Windows-PC mit SSD. Alle Listen reagieren ohne spürbare Verzögerung.</w:t>
+            </w:r>
+          </w:p>
+        </w:tc>
+      </w:tr>
+      <w:tr>
+        <w:tc>
+          <w:tcPr>
+            <w:tcW w:w="3256" w:type="dxa"/>
+            <w:vAlign w:val="center"/>
+          </w:tcPr>
+          <w:p>
+            <w:pPr>
+              <w:jc w:val="center"/>
+            </w:pPr>
+            <w:r>
+              <w:t>Datensicherheit</w:t>
+            </w:r>
+          </w:p>
+        </w:tc>
+        <w:tc>
+          <w:tcPr>
+            <w:tcW w:w="6372" w:type="dxa"/>
+            <w:vAlign w:val="center"/>
+          </w:tcPr>
+          <w:p>
+            <w:pPr>
+              <w:jc w:val="center"/>
+            </w:pPr>
+            <w:r>
+              <w:t>Alle Daten werden lokal auf dem PC abgespeichert. Keine Verbindung zu einem Netzwerk oder Cloud-Service.</w:t>
+            </w:r>
+          </w:p>
+        </w:tc>
+      </w:tr>
+      <w:tr>
+        <w:tc>
+          <w:tcPr>
+            <w:tcW w:w="3256" w:type="dxa"/>
+            <w:vAlign w:val="center"/>
+          </w:tcPr>
+          <w:p>
+            <w:pPr>
+              <w:jc w:val="center"/>
+            </w:pPr>
+            <w:r>
+              <w:t>Plattform</w:t>
+            </w:r>
+          </w:p>
+        </w:tc>
+        <w:tc>
+          <w:tcPr>
+            <w:tcW w:w="6372" w:type="dxa"/>
+            <w:vAlign w:val="center"/>
+          </w:tcPr>
+          <w:p>
+            <w:pPr>
+              <w:jc w:val="center"/>
+            </w:pPr>
+            <w:r>
+              <w:t>Die Anwendung läuft unter Windows 10/11 und wurde mit Qt6 getestet. Kein plattformspezifischer Code.</w:t>
+            </w:r>
+          </w:p>
+        </w:tc>
+      </w:tr>
+      <w:tr>
+        <w:tc>
+          <w:tcPr>
+            <w:tcW w:w="3256" w:type="dxa"/>
+            <w:vAlign w:val="center"/>
+          </w:tcPr>
+          <w:p>
+            <w:pPr>
+              <w:jc w:val="center"/>
+            </w:pPr>
+            <w:r>
+              <w:t>Eingabevalidierung</w:t>
+            </w:r>
+          </w:p>
+        </w:tc>
+        <w:tc>
+          <w:tcPr>
+            <w:tcW w:w="6372" w:type="dxa"/>
+            <w:vAlign w:val="center"/>
+          </w:tcPr>
+          <w:p>
+            <w:pPr>
+              <w:jc w:val="center"/>
+            </w:pPr>
+            <w:r>
+              <w:t>Pflichtfeldprüfung (Titel darf nicht leer sein) und Fälligkeitsdatum darf nicht in der Vergangenheit liegen.</w:t>
+            </w:r>
+          </w:p>
+        </w:tc>
+      </w:tr>
+      <w:tr>
+        <w:tc>
+          <w:tcPr>
+            <w:tcW w:w="3256" w:type="dxa"/>
+            <w:vAlign w:val="center"/>
+          </w:tcPr>
+          <w:p>
+            <w:pPr>
+              <w:jc w:val="center"/>
+            </w:pPr>
+            <w:r>
+              <w:t>Verschlüsselung</w:t>
+            </w:r>
+          </w:p>
+        </w:tc>
+        <w:tc>
+          <w:tcPr>
+            <w:tcW w:w="6372" w:type="dxa"/>
+            <w:vAlign w:val="center"/>
+          </w:tcPr>
+          <w:p>
+            <w:pPr>
+              <w:jc w:val="center"/>
+            </w:pPr>
+            <w:r>
+              <w:t>Nicht vorgesehen, da die Daten lokal und ohne Internetzugriff gespeichert werden.</w:t>
+            </w:r>
+          </w:p>
+        </w:tc>
+      </w:tr>
+    </w:tbl>
     <w:p>
       <w:pPr>
         <w:pStyle w:val="berschrift1"/>
       </w:pPr>
-      <w:r>
-        <w:t xml:space="preserve"> </w:t>
-      </w:r>
-      <w:bookmarkStart w:id="12" w:name="_Toc203296491"/>
+      <w:bookmarkStart w:id="13" w:name="_Toc204625099"/>
       <w:r>
         <w:t>Glossar</w:t>
       </w:r>
-      <w:bookmarkEnd w:id="12"/>
+      <w:bookmarkEnd w:id="13"/>
     </w:p>
     <w:p>
       <w:pPr>
@@ -4110,7 +5105,7 @@
         </w:numPr>
         <w:ind w:left="527" w:hanging="357"/>
       </w:pPr>
-      <w:bookmarkStart w:id="13" w:name="_Toc203296492"/>
+      <w:bookmarkStart w:id="14" w:name="_Toc204625100"/>
       <w:r>
         <w:lastRenderedPageBreak/>
         <w:t>Phase 1: Konzep</w:t>
@@ -4118,7 +5113,7 @@
       <w:r>
         <w:t>tionsphase - Spezifikationsdokument</w:t>
       </w:r>
-      <w:bookmarkEnd w:id="13"/>
+      <w:bookmarkEnd w:id="14"/>
     </w:p>
     <w:p>
       <w:pPr>
@@ -4127,11 +5122,11 @@
       <w:r>
         <w:t xml:space="preserve"> </w:t>
       </w:r>
-      <w:bookmarkStart w:id="14" w:name="_Toc203296493"/>
+      <w:bookmarkStart w:id="15" w:name="_Toc204625101"/>
       <w:r>
         <w:t>Datenmodell</w:t>
       </w:r>
-      <w:bookmarkEnd w:id="14"/>
+      <w:bookmarkEnd w:id="15"/>
     </w:p>
     <w:p>
       <w:pPr>
@@ -4142,14 +5137,14 @@
         </w:numPr>
         <w:ind w:firstLine="357"/>
       </w:pPr>
-      <w:bookmarkStart w:id="15" w:name="_Toc203296494"/>
+      <w:bookmarkStart w:id="16" w:name="_Toc204625102"/>
       <w:r>
         <w:t xml:space="preserve">8.1 </w:t>
       </w:r>
       <w:r>
         <w:t>Aufgabe</w:t>
       </w:r>
-      <w:bookmarkEnd w:id="15"/>
+      <w:bookmarkEnd w:id="16"/>
     </w:p>
     <w:p>
       <w:pPr>
@@ -4196,11 +5191,11 @@
         </w:numPr>
         <w:ind w:left="641" w:hanging="357"/>
       </w:pPr>
-      <w:bookmarkStart w:id="16" w:name="_Toc203296495"/>
+      <w:bookmarkStart w:id="17" w:name="_Toc204625103"/>
       <w:r>
         <w:t>8.2 UML-Klassendiagramm</w:t>
       </w:r>
-      <w:bookmarkEnd w:id="16"/>
+      <w:bookmarkEnd w:id="17"/>
     </w:p>
     <w:p>
       <w:pPr>
@@ -4314,7 +5309,7 @@
                     <pic:cNvPicPr/>
                   </pic:nvPicPr>
                   <pic:blipFill rotWithShape="1">
-                    <a:blip r:embed="rId13"/>
+                    <a:blip r:embed="rId15"/>
                     <a:srcRect l="1397" t="1814" r="427" b="-1"/>
                     <a:stretch>
                       <a:fillRect/>
@@ -4393,11 +5388,11 @@
         <w:lastRenderedPageBreak/>
         <w:t xml:space="preserve"> </w:t>
       </w:r>
-      <w:bookmarkStart w:id="17" w:name="_Toc203296496"/>
+      <w:bookmarkStart w:id="18" w:name="_Toc204625104"/>
       <w:r>
         <w:t>Geschäftsprozesse</w:t>
       </w:r>
-      <w:bookmarkEnd w:id="17"/>
+      <w:bookmarkEnd w:id="18"/>
     </w:p>
     <w:p>
       <w:pPr>
@@ -4730,7 +5725,7 @@
                     <pic:cNvPicPr/>
                   </pic:nvPicPr>
                   <pic:blipFill>
-                    <a:blip r:embed="rId14"/>
+                    <a:blip r:embed="rId16"/>
                     <a:stretch>
                       <a:fillRect/>
                     </a:stretch>
@@ -4782,11 +5777,11 @@
       <w:r>
         <w:t xml:space="preserve"> </w:t>
       </w:r>
-      <w:bookmarkStart w:id="18" w:name="_Toc203296497"/>
+      <w:bookmarkStart w:id="19" w:name="_Toc204625105"/>
       <w:r>
         <w:t>Geschäftsregeln</w:t>
       </w:r>
-      <w:bookmarkEnd w:id="18"/>
+      <w:bookmarkEnd w:id="19"/>
     </w:p>
     <w:p>
       <w:pPr>
@@ -4912,11 +5907,11 @@
       <w:r>
         <w:t xml:space="preserve"> </w:t>
       </w:r>
-      <w:bookmarkStart w:id="19" w:name="_Toc203296498"/>
+      <w:bookmarkStart w:id="20" w:name="_Toc204625106"/>
       <w:r>
         <w:t>Systemschnittstellen</w:t>
       </w:r>
-      <w:bookmarkEnd w:id="19"/>
+      <w:bookmarkEnd w:id="20"/>
     </w:p>
     <w:p>
       <w:r>
@@ -4936,18 +5931,15 @@
       <w:r>
         <w:t xml:space="preserve"> </w:t>
       </w:r>
-      <w:bookmarkStart w:id="20" w:name="_Toc203296499"/>
+      <w:bookmarkStart w:id="21" w:name="_Toc204625107"/>
       <w:r>
         <w:t>Benutzerschnittstellen</w:t>
       </w:r>
-      <w:bookmarkEnd w:id="20"/>
-    </w:p>
-    <w:p>
-      <w:r>
-        <w:t>Die Anwendung bietet eine schlanke grafische Benutzeroberfläche (GUI), die für einfache Bedienung und Übersichtlichkeit ausgelegt ist</w:t>
-      </w:r>
-      <w:r>
-        <w:t>, ohne viele Reiter / Dialoge.</w:t>
+      <w:bookmarkEnd w:id="21"/>
+    </w:p>
+    <w:p>
+      <w:r>
+        <w:t>Die Anwendung ist als klassische Desktop-Fensteranwendung unter Windows mit Qt6 realisiert. Sie besteht aus einem Hauptfenster sowie mehreren Dialogfenstern, die jeweils klar abgegrenzte Aufgabenbereiche abbilden.</w:t>
       </w:r>
     </w:p>
     <w:p>
@@ -4959,14 +5951,20 @@
         </w:numPr>
         <w:ind w:left="641" w:hanging="357"/>
       </w:pPr>
-      <w:bookmarkStart w:id="21" w:name="_Toc203296500"/>
-      <w:r>
-        <w:t xml:space="preserve">12.1 </w:t>
+      <w:bookmarkStart w:id="22" w:name="_Toc204625108"/>
+      <w:r>
+        <w:t>1</w:t>
+      </w:r>
+      <w:r>
+        <w:t>3</w:t>
+      </w:r>
+      <w:r>
+        <w:t xml:space="preserve">.1 </w:t>
       </w:r>
       <w:r>
         <w:t>Struktur der Oberfläche</w:t>
       </w:r>
-      <w:bookmarkEnd w:id="21"/>
+      <w:bookmarkEnd w:id="22"/>
     </w:p>
     <w:p>
       <w:pPr>
@@ -5064,14 +6062,20 @@
         </w:numPr>
         <w:ind w:left="641" w:hanging="357"/>
       </w:pPr>
-      <w:bookmarkStart w:id="22" w:name="_Toc203296501"/>
-      <w:r>
-        <w:t xml:space="preserve">12.2 </w:t>
+      <w:bookmarkStart w:id="23" w:name="_Toc204625109"/>
+      <w:r>
+        <w:t>1</w:t>
+      </w:r>
+      <w:r>
+        <w:t>3</w:t>
+      </w:r>
+      <w:r>
+        <w:t xml:space="preserve">.2 </w:t>
       </w:r>
       <w:r>
         <w:t>Wichtigste Dialoge &amp; Abläufe</w:t>
       </w:r>
-      <w:bookmarkEnd w:id="22"/>
+      <w:bookmarkEnd w:id="23"/>
     </w:p>
     <w:p>
       <w:pPr>
@@ -5235,12 +6239,12 @@
         </w:numPr>
         <w:ind w:left="641" w:hanging="357"/>
       </w:pPr>
-      <w:bookmarkStart w:id="23" w:name="_Toc203296502"/>
+      <w:bookmarkStart w:id="24" w:name="_Toc204625110"/>
       <w:r>
         <w:lastRenderedPageBreak/>
         <w:t>12.3 Skizze der Anwendung</w:t>
       </w:r>
-      <w:bookmarkEnd w:id="23"/>
+      <w:bookmarkEnd w:id="24"/>
     </w:p>
     <w:p>
       <w:pPr>
@@ -5354,7 +6358,7 @@
                     <pic:cNvPicPr/>
                   </pic:nvPicPr>
                   <pic:blipFill>
-                    <a:blip r:embed="rId15"/>
+                    <a:blip r:embed="rId17"/>
                     <a:stretch>
                       <a:fillRect/>
                     </a:stretch>
@@ -5411,6 +6415,95 @@
     </w:p>
     <w:p>
       <w:pPr>
+        <w:pStyle w:val="berschrift1"/>
+      </w:pPr>
+      <w:r>
+        <w:t xml:space="preserve"> </w:t>
+      </w:r>
+      <w:bookmarkStart w:id="25" w:name="_Toc204625111"/>
+      <w:r>
+        <w:t>Systemkontext und Datenflüsse</w:t>
+      </w:r>
+      <w:bookmarkEnd w:id="25"/>
+    </w:p>
+    <w:p>
+      <w:r>
+        <w:t xml:space="preserve">Der Systemkontext beschreibt die relevante Umgebung, die es um ein System herum gibt und die daher in der Entwicklung von Systemen zu beachten ist. Es gibt jedoch auch eine irrelevante Umgebung, die keinen Einfluss auf die Entwicklung hat und mit einer Grauzone an die relevante Umgebung anschließt. Die Interpretation einer Anforderung wird daher durch den Kontext beeinflusst </w:t>
+      </w:r>
+      <w:r>
+        <w:t>(Balzert, 2009, S. 462)</w:t>
+      </w:r>
+      <w:r>
+        <w:t xml:space="preserve">, weshalb er ein fester Teil der ersten Phase des Softwareentwurfsprozesses ist </w:t>
+      </w:r>
+      <w:r>
+        <w:t>(</w:t>
+      </w:r>
+      <w:proofErr w:type="spellStart"/>
+      <w:r>
+        <w:t>Sommerville</w:t>
+      </w:r>
+      <w:proofErr w:type="spellEnd"/>
+      <w:r>
+        <w:t>, 2012, S. 217)</w:t>
+      </w:r>
+      <w:r>
+        <w:t>.</w:t>
+      </w:r>
+    </w:p>
+    <w:p>
+      <w:pPr>
+        <w:rPr>
+          <w:b/>
+          <w:bCs/>
+          <w:color w:val="EE0000"/>
+        </w:rPr>
+      </w:pPr>
+      <w:r>
+        <w:t xml:space="preserve">HIER WEITER MIT </w:t>
+      </w:r>
+      <w:r>
+        <w:rPr>
+          <w:b/>
+          <w:bCs/>
+          <w:color w:val="EE0000"/>
+        </w:rPr>
+        <w:t>UNTERSUCHUNG DES SYSTEMKONTEXTS (+Quellen)</w:t>
+      </w:r>
+    </w:p>
+    <w:p>
+      <w:pPr>
+        <w:rPr>
+          <w:color w:val="000000" w:themeColor="text1"/>
+          <w:szCs w:val="22"/>
+        </w:rPr>
+      </w:pPr>
+      <w:r>
+        <w:rPr>
+          <w:i/>
+          <w:iCs/>
+          <w:color w:val="000000" w:themeColor="text1"/>
+          <w:szCs w:val="22"/>
+        </w:rPr>
+        <w:br w:type="page"/>
+      </w:r>
+    </w:p>
+    <w:p>
+      <w:pPr>
+        <w:pStyle w:val="Beschriftung"/>
+        <w:keepNext/>
+        <w:spacing w:after="120" w:line="360" w:lineRule="auto"/>
+        <w:rPr>
+          <w:i w:val="0"/>
+          <w:iCs w:val="0"/>
+          <w:color w:val="000000" w:themeColor="text1"/>
+          <w:sz w:val="22"/>
+          <w:szCs w:val="22"/>
+        </w:rPr>
+      </w:pPr>
+    </w:p>
+    <w:p>
+      <w:pPr>
         <w:rPr>
           <w:color w:val="000000" w:themeColor="text1"/>
           <w:szCs w:val="22"/>
@@ -5434,7 +6527,7 @@
           <w:numId w:val="0"/>
         </w:numPr>
       </w:pPr>
-      <w:bookmarkStart w:id="24" w:name="_Toc203296503"/>
+      <w:bookmarkStart w:id="26" w:name="_Toc204625112"/>
       <w:r>
         <w:lastRenderedPageBreak/>
         <w:t>P</w:t>
@@ -5448,7 +6541,7 @@
       <w:r>
         <w:t xml:space="preserve"> Architekturdokument</w:t>
       </w:r>
-      <w:bookmarkEnd w:id="24"/>
+      <w:bookmarkEnd w:id="26"/>
     </w:p>
     <w:p>
       <w:pPr>
@@ -5457,11 +6550,11 @@
       <w:r>
         <w:t xml:space="preserve"> </w:t>
       </w:r>
-      <w:bookmarkStart w:id="25" w:name="_Toc203296504"/>
+      <w:bookmarkStart w:id="27" w:name="_Toc204625113"/>
       <w:r>
         <w:t>Technologieübersicht</w:t>
       </w:r>
-      <w:bookmarkEnd w:id="25"/>
+      <w:bookmarkEnd w:id="27"/>
     </w:p>
     <w:p>
       <w:pPr>
@@ -5471,11 +6564,11 @@
           <w:numId w:val="29"/>
         </w:numPr>
       </w:pPr>
-      <w:bookmarkStart w:id="26" w:name="_Toc203296505"/>
+      <w:bookmarkStart w:id="28" w:name="_Toc204625114"/>
       <w:r>
         <w:t>Programmiersprache</w:t>
       </w:r>
-      <w:bookmarkEnd w:id="26"/>
+      <w:bookmarkEnd w:id="28"/>
     </w:p>
     <w:p>
       <w:r>
@@ -5550,6 +6643,7 @@
           <w:numId w:val="0"/>
         </w:numPr>
       </w:pPr>
+      <w:bookmarkStart w:id="29" w:name="_Toc204625115"/>
       <w:r>
         <w:t>13.2</w:t>
       </w:r>
@@ -5557,30 +6651,59 @@
         <w:tab/>
         <w:t>Frameworks</w:t>
       </w:r>
-    </w:p>
-    <w:p>
-      <w:pPr>
-        <w:rPr>
-          <w:szCs w:val="22"/>
-        </w:rPr>
-      </w:pPr>
-      <w:r>
-        <w:rPr>
-          <w:szCs w:val="22"/>
-        </w:rPr>
-        <w:t>In diesem Projekt</w:t>
-      </w:r>
-      <w:r>
-        <w:rPr>
-          <w:szCs w:val="22"/>
-        </w:rPr>
-        <w:t xml:space="preserve"> werden primär die Frameworks Qt (Qt6) und </w:t>
+      <w:bookmarkEnd w:id="29"/>
+    </w:p>
+    <w:p>
+      <w:pPr>
+        <w:rPr>
+          <w:szCs w:val="22"/>
+        </w:rPr>
+      </w:pPr>
+      <w:r>
+        <w:rPr>
+          <w:szCs w:val="22"/>
+        </w:rPr>
+        <w:t xml:space="preserve">Die grafische Oberfläche wurde mit dem Qt6-Framework als klassische Fensteranwendung für Windows realisiert. Es kommen </w:t>
       </w:r>
       <w:proofErr w:type="spellStart"/>
       <w:r>
         <w:rPr>
           <w:szCs w:val="22"/>
         </w:rPr>
+        <w:t>QMainWindow</w:t>
+      </w:r>
+      <w:proofErr w:type="spellEnd"/>
+      <w:r>
+        <w:rPr>
+          <w:szCs w:val="22"/>
+        </w:rPr>
+        <w:t xml:space="preserve"> sowie mehrere </w:t>
+      </w:r>
+      <w:proofErr w:type="spellStart"/>
+      <w:r>
+        <w:rPr>
+          <w:szCs w:val="22"/>
+        </w:rPr>
+        <w:t>QDialog</w:t>
+      </w:r>
+      <w:proofErr w:type="spellEnd"/>
+      <w:r>
+        <w:rPr>
+          <w:szCs w:val="22"/>
+        </w:rPr>
+        <w:t>-basierte Komponenten zum Einsatz.</w:t>
+      </w:r>
+      <w:r>
+        <w:rPr>
+          <w:szCs w:val="22"/>
+        </w:rPr>
+        <w:t xml:space="preserve"> Auch das </w:t>
+      </w:r>
+      <w:proofErr w:type="spellStart"/>
+      <w:r>
+        <w:rPr>
+          <w:szCs w:val="22"/>
+        </w:rPr>
         <w:t>googletest</w:t>
       </w:r>
       <w:proofErr w:type="spellEnd"/>
@@ -5588,7 +6711,7 @@
         <w:rPr>
           <w:szCs w:val="22"/>
         </w:rPr>
-        <w:t xml:space="preserve"> verwendet. In diesem Abschnitt werden die Gründe dafür erklärt.</w:t>
+        <w:t xml:space="preserve"> Framework wird für die späteren Tests implementiert.</w:t>
       </w:r>
     </w:p>
     <w:p>
@@ -5642,7 +6765,13 @@
         <w:rPr>
           <w:szCs w:val="22"/>
         </w:rPr>
-        <w:t>Ermöglicht plattformübergreifende Desktop-Entwicklung</w:t>
+        <w:t xml:space="preserve">Ermöglicht plattformübergreifende </w:t>
+      </w:r>
+      <w:r>
+        <w:rPr>
+          <w:szCs w:val="22"/>
+        </w:rPr>
+        <w:t>Entwicklung für Fensteranwendungen</w:t>
       </w:r>
     </w:p>
     <w:p>
@@ -5824,6 +6953,7 @@
           <w:numId w:val="0"/>
         </w:numPr>
       </w:pPr>
+      <w:bookmarkStart w:id="30" w:name="_Toc204625116"/>
       <w:r>
         <w:t>13.3</w:t>
       </w:r>
@@ -5831,6 +6961,7 @@
         <w:tab/>
         <w:t>Bibliotheken</w:t>
       </w:r>
+      <w:bookmarkEnd w:id="30"/>
     </w:p>
     <w:p>
       <w:pPr>
@@ -5896,6 +7027,7 @@
     </w:p>
     <w:p>
       <w:r>
+        <w:lastRenderedPageBreak/>
         <w:br w:type="page"/>
       </w:r>
     </w:p>
@@ -5907,6 +7039,7 @@
           <w:numId w:val="0"/>
         </w:numPr>
       </w:pPr>
+      <w:bookmarkStart w:id="31" w:name="_Toc204625117"/>
       <w:r>
         <w:lastRenderedPageBreak/>
         <w:t>13.4</w:t>
@@ -5915,6 +7048,7 @@
         <w:tab/>
         <w:t>Entwicklungswerkzeuge</w:t>
       </w:r>
+      <w:bookmarkEnd w:id="31"/>
     </w:p>
     <w:p>
       <w:pPr>
@@ -6015,11 +7149,11 @@
       <w:r>
         <w:t xml:space="preserve"> </w:t>
       </w:r>
-      <w:bookmarkStart w:id="27" w:name="_Toc203296506"/>
+      <w:bookmarkStart w:id="32" w:name="_Toc204625118"/>
       <w:r>
         <w:t>Architekturübersicht</w:t>
       </w:r>
-      <w:bookmarkEnd w:id="27"/>
+      <w:bookmarkEnd w:id="32"/>
     </w:p>
     <w:p>
       <w:pPr>
@@ -6267,11 +7401,11 @@
       <w:r>
         <w:t xml:space="preserve"> </w:t>
       </w:r>
-      <w:bookmarkStart w:id="28" w:name="_Toc203296507"/>
+      <w:bookmarkStart w:id="33" w:name="_Toc204625119"/>
       <w:r>
         <w:t>Struktur</w:t>
       </w:r>
-      <w:bookmarkEnd w:id="28"/>
+      <w:bookmarkEnd w:id="33"/>
     </w:p>
     <w:p>
       <w:pPr>
@@ -6281,13 +7415,21 @@
           <w:numId w:val="0"/>
         </w:numPr>
       </w:pPr>
-      <w:r>
-        <w:t>15.1</w:t>
+      <w:bookmarkStart w:id="34" w:name="_Toc204625120"/>
+      <w:r>
+        <w:t>1</w:t>
+      </w:r>
+      <w:r>
+        <w:t>6</w:t>
+      </w:r>
+      <w:r>
+        <w:t>.1</w:t>
       </w:r>
       <w:r>
         <w:tab/>
         <w:t>Hauptkomponenten</w:t>
       </w:r>
+      <w:bookmarkEnd w:id="34"/>
     </w:p>
     <w:p>
       <w:pPr>
@@ -6682,13 +7824,21 @@
           <w:numId w:val="0"/>
         </w:numPr>
       </w:pPr>
-      <w:r>
-        <w:t>15.2</w:t>
+      <w:bookmarkStart w:id="35" w:name="_Toc204625121"/>
+      <w:r>
+        <w:t>1</w:t>
+      </w:r>
+      <w:r>
+        <w:t>6</w:t>
+      </w:r>
+      <w:r>
+        <w:t>.2</w:t>
       </w:r>
       <w:r>
         <w:tab/>
         <w:t>Abhängigkeiten</w:t>
       </w:r>
+      <w:bookmarkEnd w:id="35"/>
     </w:p>
     <w:p>
       <w:pPr>
@@ -6842,14 +7992,27 @@
       <w:r>
         <w:t xml:space="preserve">Abbildung </w:t>
       </w:r>
-      <w:fldSimple w:instr=" SEQ Abbildung \* ARABIC ">
-        <w:r>
-          <w:rPr>
-            <w:noProof/>
-          </w:rPr>
-          <w:t>5</w:t>
-        </w:r>
-      </w:fldSimple>
+      <w:r>
+        <w:fldChar w:fldCharType="begin"/>
+      </w:r>
+      <w:r>
+        <w:instrText xml:space="preserve"> SEQ Abbildung \* ARABIC </w:instrText>
+      </w:r>
+      <w:r>
+        <w:fldChar w:fldCharType="separate"/>
+      </w:r>
+      <w:r>
+        <w:rPr>
+          <w:noProof/>
+        </w:rPr>
+        <w:t>5</w:t>
+      </w:r>
+      <w:r>
+        <w:rPr>
+          <w:noProof/>
+        </w:rPr>
+        <w:fldChar w:fldCharType="end"/>
+      </w:r>
       <w:r>
         <w:t>: UML-Klassendiagramm</w:t>
       </w:r>
@@ -6883,7 +8046,7 @@
                     <pic:cNvPicPr/>
                   </pic:nvPicPr>
                   <pic:blipFill>
-                    <a:blip r:embed="rId16"/>
+                    <a:blip r:embed="rId18"/>
                     <a:stretch>
                       <a:fillRect/>
                     </a:stretch>
@@ -6908,6 +8071,37 @@
       <w:r>
         <w:t>Quelle: Eigene Darstellung mit Hilfe von Visio</w:t>
       </w:r>
+    </w:p>
+    <w:p>
+      <w:pPr>
+        <w:pStyle w:val="berschrift2"/>
+        <w:numPr>
+          <w:ilvl w:val="0"/>
+          <w:numId w:val="0"/>
+        </w:numPr>
+      </w:pPr>
+      <w:bookmarkStart w:id="36" w:name="_Toc204625122"/>
+      <w:r>
+        <w:t>1</w:t>
+      </w:r>
+      <w:r>
+        <w:t>6</w:t>
+      </w:r>
+      <w:r>
+        <w:t>.</w:t>
+      </w:r>
+      <w:r>
+        <w:t>3</w:t>
+      </w:r>
+      <w:r>
+        <w:tab/>
+      </w:r>
+      <w:r>
+        <w:t>Erweiterbarkeit</w:t>
+      </w:r>
+      <w:bookmarkEnd w:id="36"/>
+    </w:p>
+    <w:p>
       <w:r>
         <w:br w:type="page"/>
       </w:r>
@@ -6920,11 +8114,11 @@
         <w:lastRenderedPageBreak/>
         <w:t xml:space="preserve"> </w:t>
       </w:r>
-      <w:bookmarkStart w:id="29" w:name="_Toc203296508"/>
+      <w:bookmarkStart w:id="37" w:name="_Toc204625123"/>
       <w:r>
         <w:t>Verhalten</w:t>
       </w:r>
-      <w:bookmarkEnd w:id="29"/>
+      <w:bookmarkEnd w:id="37"/>
     </w:p>
     <w:p>
       <w:pPr>
@@ -7144,7 +8338,7 @@
                     <pic:cNvPicPr/>
                   </pic:nvPicPr>
                   <pic:blipFill>
-                    <a:blip r:embed="rId17"/>
+                    <a:blip r:embed="rId19"/>
                     <a:stretch>
                       <a:fillRect/>
                     </a:stretch>
@@ -7185,7 +8379,81 @@
           <w:szCs w:val="22"/>
         </w:rPr>
       </w:pPr>
-    </w:p>
+      <w:r>
+        <w:rPr>
+          <w:color w:val="000000" w:themeColor="text1"/>
+          <w:szCs w:val="22"/>
+        </w:rPr>
+        <w:br w:type="page"/>
+      </w:r>
+    </w:p>
+    <w:p>
+      <w:pPr>
+        <w:pStyle w:val="berschrift1"/>
+        <w:numPr>
+          <w:ilvl w:val="0"/>
+          <w:numId w:val="0"/>
+        </w:numPr>
+        <w:rPr>
+          <w:szCs w:val="22"/>
+        </w:rPr>
+      </w:pPr>
+      <w:bookmarkStart w:id="38" w:name="_Toc204625124"/>
+      <w:r>
+        <w:rPr>
+          <w:szCs w:val="22"/>
+        </w:rPr>
+        <w:lastRenderedPageBreak/>
+        <w:t>Quellenverzeichnis</w:t>
+      </w:r>
+      <w:bookmarkEnd w:id="38"/>
+    </w:p>
+    <w:p>
+      <w:r>
+        <w:t xml:space="preserve">Balzert, H. (2009). Lehrbuch der Softwaretechnik: Basiskonzepte und </w:t>
+      </w:r>
+      <w:proofErr w:type="spellStart"/>
+      <w:r>
+        <w:t>Requirements</w:t>
+      </w:r>
+      <w:proofErr w:type="spellEnd"/>
+      <w:r>
+        <w:t xml:space="preserve"> Engineering. In </w:t>
+      </w:r>
+      <w:r>
+        <w:rPr>
+          <w:i/>
+          <w:iCs/>
+        </w:rPr>
+        <w:t>Spektrum Akademischer Verlag eBooks</w:t>
+      </w:r>
+      <w:r>
+        <w:t>. https://doi.org/10.1007/978-3-8274-2247-7</w:t>
+      </w:r>
+    </w:p>
+    <w:p>
+      <w:proofErr w:type="spellStart"/>
+      <w:r>
+        <w:t>Sommerville</w:t>
+      </w:r>
+      <w:proofErr w:type="spellEnd"/>
+      <w:r>
+        <w:t xml:space="preserve">, I. (2012). </w:t>
+      </w:r>
+      <w:proofErr w:type="gramStart"/>
+      <w:r>
+        <w:rPr>
+          <w:i/>
+          <w:iCs/>
+        </w:rPr>
+        <w:t>Software Engineering</w:t>
+      </w:r>
+      <w:proofErr w:type="gramEnd"/>
+      <w:r>
+        <w:t>.</w:t>
+      </w:r>
+    </w:p>
+    <w:p/>
     <w:sectPr>
       <w:pgSz w:w="11906" w:h="16838"/>
       <w:pgMar w:top="1134" w:right="1134" w:bottom="1134" w:left="1134" w:header="709" w:footer="709" w:gutter="0"/>
@@ -11369,6 +12637,15 @@
   </w:num>
   <w:num w:numId="45" w16cid:durableId="1589458797">
     <w:abstractNumId w:val="0"/>
+  </w:num>
+  <w:num w:numId="46" w16cid:durableId="1648977599">
+    <w:abstractNumId w:val="4"/>
+  </w:num>
+  <w:num w:numId="47" w16cid:durableId="1339117965">
+    <w:abstractNumId w:val="4"/>
+  </w:num>
+  <w:num w:numId="48" w16cid:durableId="2010129852">
+    <w:abstractNumId w:val="4"/>
   </w:num>
 </w:numbering>
 </file>
@@ -11791,7 +13068,6 @@
         <w:numId w:val="3"/>
       </w:numPr>
       <w:spacing w:before="360"/>
-      <w:ind w:left="527" w:hanging="357"/>
       <w:outlineLvl w:val="0"/>
     </w:pPr>
     <w:rPr>
@@ -11983,7 +13259,6 @@
   <w:style w:type="character" w:default="1" w:styleId="Absatz-Standardschriftart">
     <w:name w:val="Default Paragraph Font"/>
     <w:uiPriority w:val="1"/>
-    <w:semiHidden/>
     <w:unhideWhenUsed/>
   </w:style>
   <w:style w:type="table" w:default="1" w:styleId="NormaleTabelle">
@@ -12505,6 +13780,19 @@
       <w:lang w:eastAsia="de-DE"/>
     </w:rPr>
   </w:style>
+  <w:style w:type="paragraph" w:styleId="Verzeichnis3">
+    <w:name w:val="toc 3"/>
+    <w:basedOn w:val="Standard"/>
+    <w:next w:val="Standard"/>
+    <w:autoRedefine/>
+    <w:uiPriority w:val="39"/>
+    <w:unhideWhenUsed/>
+    <w:rsid w:val="004848F6"/>
+    <w:pPr>
+      <w:spacing w:after="100"/>
+      <w:ind w:left="440"/>
+    </w:pPr>
+  </w:style>
 </w:styles>
 </file>
 

</xml_diff>

<commit_message>
Anpassungen gemäß Feedback von Prof.
-Feedback in Dokumente eingearbeitet
-TaskInterface fertig
-TaskController begonnen
</commit_message>
<xml_diff>
--- a/dok/1.2 Erarbeitungs- und Reflexionsphase/Walter-Kevin_92212082_PSE_P2_Abgabe.docx
+++ b/dok/1.2 Erarbeitungs- und Reflexionsphase/Walter-Kevin_92212082_PSE_P2_Abgabe.docx
@@ -4262,10 +4262,10 @@
             <v:path o:extrusionok="f" gradientshapeok="t" o:connecttype="rect"/>
             <o:lock v:ext="edit" aspectratio="t"/>
           </v:shapetype>
-          <v:shape id="_x0000_i1056" type="#_x0000_t75" style="width:436.4pt;height:431.35pt" o:ole="">
+          <v:shape id="_x0000_i1152" type="#_x0000_t75" style="width:436.75pt;height:431.3pt" o:ole="">
             <v:imagedata r:id="rId11" o:title=""/>
           </v:shape>
-          <o:OLEObject Type="Embed" ProgID="Visio.Drawing.15" ShapeID="_x0000_i1056" DrawAspect="Content" ObjectID="_1815237993" r:id="rId12"/>
+          <o:OLEObject Type="Embed" ProgID="Visio.Drawing.15" ShapeID="_x0000_i1152" DrawAspect="Content" ObjectID="_1815321847" r:id="rId12"/>
         </w:object>
       </w:r>
       <w:r>
@@ -4291,6 +4291,9 @@
     </w:p>
     <w:p>
       <w:r>
+        <w:rPr>
+          <w:noProof/>
+        </w:rPr>
         <w:drawing>
           <wp:inline distT="0" distB="0" distL="0" distR="0" wp14:anchorId="4991AADD" wp14:editId="1615848C">
             <wp:extent cx="9251950" cy="4821555"/>
@@ -5135,11 +5138,13 @@
           <w:ilvl w:val="0"/>
           <w:numId w:val="0"/>
         </w:numPr>
-        <w:ind w:firstLine="357"/>
       </w:pPr>
       <w:bookmarkStart w:id="16" w:name="_Toc204625102"/>
       <w:r>
-        <w:t xml:space="preserve">8.1 </w:t>
+        <w:t>9</w:t>
+      </w:r>
+      <w:r>
+        <w:t xml:space="preserve">.1 </w:t>
       </w:r>
       <w:r>
         <w:t>Aufgabe</w:t>
@@ -5189,13 +5194,133 @@
           <w:ilvl w:val="0"/>
           <w:numId w:val="0"/>
         </w:numPr>
-        <w:ind w:left="641" w:hanging="357"/>
       </w:pPr>
       <w:bookmarkStart w:id="17" w:name="_Toc204625103"/>
       <w:r>
-        <w:t>8.2 UML-Klassendiagramm</w:t>
+        <w:t>9.2 MVC-Muster</w:t>
+      </w:r>
+      <w:r>
+        <w:t xml:space="preserve"> und Stellungnahme zum Einsatz</w:t>
+      </w:r>
+    </w:p>
+    <w:p>
+      <w:r>
+        <w:t>Das Model-View-Controller (MVC) Muster wird z</w:t>
+      </w:r>
+      <w:r>
+        <w:t xml:space="preserve">ur Trennung von Präsentation, Steuerung und Datenmodell verwendet. Es wird eingesetzt, wenn unterschiedliche Schichten auf die Daten notwendig sind oder zukünftige Anforderungen an die Darstellung und Interaktion noch nicht feststehen. Das Modell übernimmt die Datenhaltung, die View stellt die Darstellung (GUI) sicher und der Controller vermittelt zwischen den beiden Instanzen, indem er die Benutzereingabe verarbeitet und Veränderungen im Modell anstößt. Diese Trennung erhöht die Wartbarkeit und Erweiterbarkeit der Anwendung </w:t>
+      </w:r>
+      <w:r>
+        <w:t>(</w:t>
+      </w:r>
+      <w:proofErr w:type="spellStart"/>
+      <w:r>
+        <w:t>Sommerville</w:t>
+      </w:r>
+      <w:proofErr w:type="spellEnd"/>
+      <w:r>
+        <w:t>, 2012, S. 191–193)</w:t>
+      </w:r>
+      <w:r>
+        <w:t>.</w:t>
+      </w:r>
+    </w:p>
+    <w:p>
+      <w:r>
+        <w:t>Für die Umsetzung konkret dieser Anwendung w</w:t>
+      </w:r>
+      <w:r>
+        <w:t>ird</w:t>
+      </w:r>
+      <w:r>
+        <w:t xml:space="preserve"> das MVC-Muster </w:t>
+      </w:r>
+      <w:r>
+        <w:t xml:space="preserve">wie in der gängigen Literatur bekannt </w:t>
+      </w:r>
+      <w:r>
+        <w:t xml:space="preserve">als Rahmen gewählt. </w:t>
+      </w:r>
+      <w:r>
+        <w:t>D</w:t>
+      </w:r>
+      <w:r>
+        <w:t>ie drei Schichten View (</w:t>
+      </w:r>
+      <w:proofErr w:type="spellStart"/>
+      <w:r>
+        <w:t>MainWindow</w:t>
+      </w:r>
+      <w:proofErr w:type="spellEnd"/>
+      <w:r>
+        <w:t xml:space="preserve">), Model (Task, </w:t>
+      </w:r>
+      <w:proofErr w:type="spellStart"/>
+      <w:r>
+        <w:t>TaskManager</w:t>
+      </w:r>
+      <w:proofErr w:type="spellEnd"/>
+      <w:r>
+        <w:t>) und Controller (</w:t>
+      </w:r>
+      <w:proofErr w:type="spellStart"/>
+      <w:r>
+        <w:t>TaskController</w:t>
+      </w:r>
+      <w:proofErr w:type="spellEnd"/>
+      <w:r>
+        <w:t xml:space="preserve">) </w:t>
+      </w:r>
+      <w:r>
+        <w:t xml:space="preserve">werden </w:t>
+      </w:r>
+      <w:r>
+        <w:t>strikt voneinander getrennt. Zur besseren Entkopplung ist außerdem ein Interface (</w:t>
+      </w:r>
+      <w:proofErr w:type="spellStart"/>
+      <w:r>
+        <w:t>TaskInterface</w:t>
+      </w:r>
+      <w:proofErr w:type="spellEnd"/>
+      <w:r>
+        <w:t>) vorgesehen.</w:t>
+      </w:r>
+      <w:r>
+        <w:t xml:space="preserve"> Mit dieser Architektur ist es dann auch leichter möglich, die Anwendung über dieses Projekt hinaus weiterzuentwickeln (z.B. Netzwerkschnittstelle).</w:t>
+      </w:r>
+    </w:p>
+    <w:p>
+      <w:r>
+        <w:br w:type="page"/>
+      </w:r>
+    </w:p>
+    <w:p>
+      <w:pPr>
+        <w:pStyle w:val="berschrift2"/>
+        <w:numPr>
+          <w:ilvl w:val="0"/>
+          <w:numId w:val="0"/>
+        </w:numPr>
+      </w:pPr>
+      <w:r>
+        <w:lastRenderedPageBreak/>
+        <w:t>9</w:t>
+      </w:r>
+      <w:r>
+        <w:t>.</w:t>
+      </w:r>
+      <w:r>
+        <w:t>3</w:t>
+      </w:r>
+      <w:r>
+        <w:t xml:space="preserve"> UML-Klassendiagramm</w:t>
       </w:r>
       <w:bookmarkEnd w:id="17"/>
+    </w:p>
+    <w:p>
+      <w:r>
+        <w:t>Die aus dem vorherigen Abschnitt zum MVC-Muster gewonnen Erkenntnisse werden im UML-Klassendiagramm in Abbildung 2 angewendet.</w:t>
+      </w:r>
     </w:p>
     <w:p>
       <w:pPr>
@@ -5284,20 +5409,20 @@
     </w:p>
     <w:p>
       <w:pPr>
+        <w:spacing w:after="0"/>
         <w:rPr>
           <w:color w:val="EE0000"/>
         </w:rPr>
       </w:pPr>
       <w:r>
         <w:rPr>
-          <w:noProof/>
           <w:color w:val="EE0000"/>
         </w:rPr>
         <w:drawing>
-          <wp:inline distT="0" distB="0" distL="0" distR="0" wp14:anchorId="5D817848" wp14:editId="4AF041FD">
-            <wp:extent cx="2234316" cy="2150393"/>
-            <wp:effectExtent l="0" t="0" r="0" b="2540"/>
-            <wp:docPr id="902180317" name="Grafik 1" descr="Ein Bild, das Text, Screenshot, Schrift enthält.&#10;&#10;KI-generierte Inhalte können fehlerhaft sein."/>
+          <wp:inline distT="0" distB="0" distL="0" distR="0" wp14:anchorId="7D1183A8" wp14:editId="1AF569C9">
+            <wp:extent cx="5649825" cy="2518914"/>
+            <wp:effectExtent l="0" t="0" r="6350" b="0"/>
+            <wp:docPr id="365880677" name="Grafik 1" descr="Ein Bild, das Text, Screenshot, Schrift, Design enthält.&#10;&#10;KI-generierte Inhalte können fehlerhaft sein."/>
             <wp:cNvGraphicFramePr>
               <a:graphicFrameLocks xmlns:a="http://schemas.openxmlformats.org/drawingml/2006/main" noChangeAspect="1"/>
             </wp:cNvGraphicFramePr>
@@ -5305,32 +5430,23 @@
               <a:graphicData uri="http://schemas.openxmlformats.org/drawingml/2006/picture">
                 <pic:pic xmlns:pic="http://schemas.openxmlformats.org/drawingml/2006/picture">
                   <pic:nvPicPr>
-                    <pic:cNvPr id="902180317" name="Grafik 1" descr="Ein Bild, das Text, Screenshot, Schrift enthält.&#10;&#10;KI-generierte Inhalte können fehlerhaft sein."/>
+                    <pic:cNvPr id="365880677" name="Grafik 1" descr="Ein Bild, das Text, Screenshot, Schrift, Design enthält.&#10;&#10;KI-generierte Inhalte können fehlerhaft sein."/>
                     <pic:cNvPicPr/>
                   </pic:nvPicPr>
-                  <pic:blipFill rotWithShape="1">
+                  <pic:blipFill>
                     <a:blip r:embed="rId15"/>
-                    <a:srcRect l="1397" t="1814" r="427" b="-1"/>
                     <a:stretch>
                       <a:fillRect/>
                     </a:stretch>
                   </pic:blipFill>
-                  <pic:spPr bwMode="auto">
+                  <pic:spPr>
                     <a:xfrm>
                       <a:off x="0" y="0"/>
-                      <a:ext cx="2235252" cy="2151293"/>
+                      <a:ext cx="5649825" cy="2518914"/>
                     </a:xfrm>
                     <a:prstGeom prst="rect">
                       <a:avLst/>
                     </a:prstGeom>
-                    <a:ln>
-                      <a:noFill/>
-                    </a:ln>
-                    <a:extLst>
-                      <a:ext uri="{53640926-AAD7-44D8-BBD7-CCE9431645EC}">
-                        <a14:shadowObscured xmlns:a14="http://schemas.microsoft.com/office/drawing/2010/main"/>
-                      </a:ext>
-                    </a:extLst>
                   </pic:spPr>
                 </pic:pic>
               </a:graphicData>
@@ -5365,27 +5481,10 @@
     </w:p>
     <w:p>
       <w:pPr>
-        <w:rPr>
-          <w:color w:val="000000" w:themeColor="text1"/>
-          <w:szCs w:val="22"/>
-        </w:rPr>
-      </w:pPr>
-      <w:r>
-        <w:rPr>
-          <w:i/>
-          <w:iCs/>
-          <w:color w:val="000000" w:themeColor="text1"/>
-          <w:szCs w:val="22"/>
-        </w:rPr>
-        <w:br w:type="page"/>
-      </w:r>
-    </w:p>
-    <w:p>
-      <w:pPr>
         <w:pStyle w:val="berschrift1"/>
-      </w:pPr>
-      <w:r>
-        <w:lastRenderedPageBreak/>
+        <w:spacing w:before="0"/>
+      </w:pPr>
+      <w:r>
         <w:t xml:space="preserve"> </w:t>
       </w:r>
       <w:bookmarkStart w:id="18" w:name="_Toc204625104"/>
@@ -5618,6 +5717,21 @@
       </w:r>
     </w:p>
     <w:p>
+      <w:r>
+        <w:lastRenderedPageBreak/>
+        <w:t xml:space="preserve">Eine Aktivität beschreibt in UML-Aktivitätsdiagrammen einen Ablauf von Aktionen, die zusammen eine bestimmte Funktionalität oder ein Verhalten implementieren. Dabei kann eine Aktivität sowohl eine einfache Aktion als auch eine komplexe, strukturierte Verhaltensweise darstellen </w:t>
+      </w:r>
+      <w:r>
+        <w:t>(Balzert, 2009, S. 236)</w:t>
+      </w:r>
+      <w:r>
+        <w:t>.</w:t>
+      </w:r>
+      <w:r>
+        <w:t xml:space="preserve"> Abbildung 3 zeigt ein UML-Aktivitätsdiagramm für den Kernprozess des Anlegens einer Aufgabe.</w:t>
+      </w:r>
+    </w:p>
+    <w:p>
       <w:pPr>
         <w:pStyle w:val="Beschriftung"/>
         <w:keepNext/>
@@ -5638,7 +5752,6 @@
           <w:sz w:val="22"/>
           <w:szCs w:val="22"/>
         </w:rPr>
-        <w:lastRenderedPageBreak/>
         <w:t xml:space="preserve">Abbildung </w:t>
       </w:r>
       <w:r>
@@ -5704,16 +5817,15 @@
       </w:r>
     </w:p>
     <w:p>
-      <w:r>
-        <w:rPr>
-          <w:noProof/>
-          <w:color w:val="EE0000"/>
-        </w:rPr>
+      <w:pPr>
+        <w:spacing w:after="0"/>
+      </w:pPr>
+      <w:r>
         <w:drawing>
-          <wp:inline distT="0" distB="0" distL="0" distR="0" wp14:anchorId="7E206CF6" wp14:editId="31B28B2B">
-            <wp:extent cx="3350803" cy="5096786"/>
-            <wp:effectExtent l="0" t="0" r="2540" b="8890"/>
-            <wp:docPr id="1000539728" name="Grafik 1" descr="Ein Bild, das Text, Screenshot, Schrift, Reihe enthält.&#10;&#10;KI-generierte Inhalte können fehlerhaft sein."/>
+          <wp:inline distT="0" distB="0" distL="0" distR="0" wp14:anchorId="2F3A67C0" wp14:editId="55B8C526">
+            <wp:extent cx="3611476" cy="5734380"/>
+            <wp:effectExtent l="0" t="0" r="8255" b="0"/>
+            <wp:docPr id="1140340116" name="Grafik 1" descr="Ein Bild, das Text, Screenshot, Schrift, Reihe enthält.&#10;&#10;KI-generierte Inhalte können fehlerhaft sein."/>
             <wp:cNvGraphicFramePr>
               <a:graphicFrameLocks xmlns:a="http://schemas.openxmlformats.org/drawingml/2006/main" noChangeAspect="1"/>
             </wp:cNvGraphicFramePr>
@@ -5721,7 +5833,7 @@
               <a:graphicData uri="http://schemas.openxmlformats.org/drawingml/2006/picture">
                 <pic:pic xmlns:pic="http://schemas.openxmlformats.org/drawingml/2006/picture">
                   <pic:nvPicPr>
-                    <pic:cNvPr id="1000539728" name="Grafik 1" descr="Ein Bild, das Text, Screenshot, Schrift, Reihe enthält.&#10;&#10;KI-generierte Inhalte können fehlerhaft sein."/>
+                    <pic:cNvPr id="1140340116" name="Grafik 1" descr="Ein Bild, das Text, Screenshot, Schrift, Reihe enthält.&#10;&#10;KI-generierte Inhalte können fehlerhaft sein."/>
                     <pic:cNvPicPr/>
                   </pic:nvPicPr>
                   <pic:blipFill>
@@ -5733,7 +5845,7 @@
                   <pic:spPr>
                     <a:xfrm>
                       <a:off x="0" y="0"/>
-                      <a:ext cx="3383153" cy="5145993"/>
+                      <a:ext cx="3615752" cy="5741170"/>
                     </a:xfrm>
                     <a:prstGeom prst="rect">
                       <a:avLst/>
@@ -5772,9 +5884,27 @@
     </w:p>
     <w:p>
       <w:pPr>
+        <w:rPr>
+          <w:color w:val="000000" w:themeColor="text1"/>
+          <w:szCs w:val="22"/>
+        </w:rPr>
+      </w:pPr>
+      <w:r>
+        <w:rPr>
+          <w:i/>
+          <w:iCs/>
+          <w:color w:val="000000" w:themeColor="text1"/>
+          <w:szCs w:val="22"/>
+        </w:rPr>
+        <w:br w:type="page"/>
+      </w:r>
+    </w:p>
+    <w:p>
+      <w:pPr>
         <w:pStyle w:val="berschrift1"/>
       </w:pPr>
       <w:r>
+        <w:lastRenderedPageBreak/>
         <w:t xml:space="preserve"> </w:t>
       </w:r>
       <w:bookmarkStart w:id="19" w:name="_Toc204625105"/>
@@ -5896,7 +6026,6 @@
         </w:numPr>
       </w:pPr>
       <w:r>
-        <w:lastRenderedPageBreak/>
         <w:t>Das Fälligkeitsdatum ist optional, aber wenn es gesetzt wird, muss es nach dem Erstellungsdatum liegen</w:t>
       </w:r>
     </w:p>
@@ -6137,6 +6266,7 @@
         </w:numPr>
       </w:pPr>
       <w:r>
+        <w:lastRenderedPageBreak/>
         <w:t>Eingabefeld für Beschreibung (optional)</w:t>
       </w:r>
     </w:p>
@@ -6241,7 +6371,6 @@
       </w:pPr>
       <w:bookmarkStart w:id="24" w:name="_Toc204625110"/>
       <w:r>
-        <w:lastRenderedPageBreak/>
         <w:t>12.3 Skizze der Anwendung</w:t>
       </w:r>
       <w:bookmarkEnd w:id="24"/>
@@ -6415,64 +6544,6 @@
     </w:p>
     <w:p>
       <w:pPr>
-        <w:pStyle w:val="berschrift1"/>
-      </w:pPr>
-      <w:r>
-        <w:t xml:space="preserve"> </w:t>
-      </w:r>
-      <w:bookmarkStart w:id="25" w:name="_Toc204625111"/>
-      <w:r>
-        <w:t>Systemkontext und Datenflüsse</w:t>
-      </w:r>
-      <w:bookmarkEnd w:id="25"/>
-    </w:p>
-    <w:p>
-      <w:r>
-        <w:t xml:space="preserve">Der Systemkontext beschreibt die relevante Umgebung, die es um ein System herum gibt und die daher in der Entwicklung von Systemen zu beachten ist. Es gibt jedoch auch eine irrelevante Umgebung, die keinen Einfluss auf die Entwicklung hat und mit einer Grauzone an die relevante Umgebung anschließt. Die Interpretation einer Anforderung wird daher durch den Kontext beeinflusst </w:t>
-      </w:r>
-      <w:r>
-        <w:t>(Balzert, 2009, S. 462)</w:t>
-      </w:r>
-      <w:r>
-        <w:t xml:space="preserve">, weshalb er ein fester Teil der ersten Phase des Softwareentwurfsprozesses ist </w:t>
-      </w:r>
-      <w:r>
-        <w:t>(</w:t>
-      </w:r>
-      <w:proofErr w:type="spellStart"/>
-      <w:r>
-        <w:t>Sommerville</w:t>
-      </w:r>
-      <w:proofErr w:type="spellEnd"/>
-      <w:r>
-        <w:t>, 2012, S. 217)</w:t>
-      </w:r>
-      <w:r>
-        <w:t>.</w:t>
-      </w:r>
-    </w:p>
-    <w:p>
-      <w:pPr>
-        <w:rPr>
-          <w:b/>
-          <w:bCs/>
-          <w:color w:val="EE0000"/>
-        </w:rPr>
-      </w:pPr>
-      <w:r>
-        <w:t xml:space="preserve">HIER WEITER MIT </w:t>
-      </w:r>
-      <w:r>
-        <w:rPr>
-          <w:b/>
-          <w:bCs/>
-          <w:color w:val="EE0000"/>
-        </w:rPr>
-        <w:t>UNTERSUCHUNG DES SYSTEMKONTEXTS (+Quellen)</w:t>
-      </w:r>
-    </w:p>
-    <w:p>
-      <w:pPr>
         <w:rPr>
           <w:color w:val="000000" w:themeColor="text1"/>
           <w:szCs w:val="22"/>
@@ -6490,149 +6561,41 @@
     </w:p>
     <w:p>
       <w:pPr>
-        <w:pStyle w:val="Beschriftung"/>
-        <w:keepNext/>
-        <w:spacing w:after="120" w:line="360" w:lineRule="auto"/>
-        <w:rPr>
-          <w:i w:val="0"/>
-          <w:iCs w:val="0"/>
-          <w:color w:val="000000" w:themeColor="text1"/>
-          <w:sz w:val="22"/>
-          <w:szCs w:val="22"/>
-        </w:rPr>
-      </w:pPr>
-    </w:p>
-    <w:p>
-      <w:pPr>
-        <w:rPr>
-          <w:color w:val="000000" w:themeColor="text1"/>
-          <w:szCs w:val="22"/>
-        </w:rPr>
-      </w:pPr>
-      <w:r>
-        <w:rPr>
-          <w:i/>
-          <w:iCs/>
-          <w:color w:val="000000" w:themeColor="text1"/>
-          <w:szCs w:val="22"/>
-        </w:rPr>
-        <w:br w:type="page"/>
-      </w:r>
-    </w:p>
-    <w:p>
-      <w:pPr>
         <w:pStyle w:val="berschrift1"/>
-        <w:numPr>
-          <w:ilvl w:val="0"/>
-          <w:numId w:val="0"/>
-        </w:numPr>
-      </w:pPr>
-      <w:bookmarkStart w:id="26" w:name="_Toc204625112"/>
+      </w:pPr>
       <w:r>
         <w:lastRenderedPageBreak/>
-        <w:t>P</w:t>
-      </w:r>
-      <w:r>
-        <w:t xml:space="preserve">hase 2: Erarbeitungs- und Reflexionsphase </w:t>
-      </w:r>
-      <w:r>
-        <w:t>–</w:t>
-      </w:r>
-      <w:r>
-        <w:t xml:space="preserve"> Architekturdokument</w:t>
-      </w:r>
-      <w:bookmarkEnd w:id="26"/>
-    </w:p>
-    <w:p>
-      <w:pPr>
-        <w:pStyle w:val="berschrift1"/>
-      </w:pPr>
-      <w:r>
         <w:t xml:space="preserve"> </w:t>
       </w:r>
-      <w:bookmarkStart w:id="27" w:name="_Toc204625113"/>
-      <w:r>
-        <w:t>Technologieübersicht</w:t>
-      </w:r>
-      <w:bookmarkEnd w:id="27"/>
-    </w:p>
-    <w:p>
-      <w:pPr>
-        <w:pStyle w:val="berschrift2"/>
-        <w:numPr>
-          <w:ilvl w:val="1"/>
-          <w:numId w:val="29"/>
-        </w:numPr>
-      </w:pPr>
-      <w:bookmarkStart w:id="28" w:name="_Toc204625114"/>
-      <w:r>
-        <w:t>Programmiersprache</w:t>
-      </w:r>
-      <w:bookmarkEnd w:id="28"/>
-    </w:p>
-    <w:p>
-      <w:r>
-        <w:t>Die für dieses Projekt ausgewählte Programmiersprache ist C++, folgend werden die wichtigsten Gründe für die Auswahl erläutert.</w:t>
-      </w:r>
-    </w:p>
-    <w:p>
-      <w:pPr>
-        <w:pStyle w:val="Listenabsatz"/>
-        <w:numPr>
-          <w:ilvl w:val="0"/>
-          <w:numId w:val="20"/>
-        </w:numPr>
-      </w:pPr>
-      <w:r>
-        <w:t>Motivation: Vertiefung der eigenen Kenntnisse, wichtig für Ingenieurs- und Software-Engineering Berufe</w:t>
-      </w:r>
-    </w:p>
-    <w:p>
-      <w:pPr>
-        <w:pStyle w:val="Listenabsatz"/>
-        <w:numPr>
-          <w:ilvl w:val="0"/>
-          <w:numId w:val="20"/>
-        </w:numPr>
-      </w:pPr>
-      <w:r>
-        <w:t>Fördert allgemeines Verständnis für Speicherverwaltung, effiziente Algorithmen und systemnahe Entwicklung</w:t>
-      </w:r>
-    </w:p>
-    <w:p>
-      <w:pPr>
-        <w:pStyle w:val="Listenabsatz"/>
-        <w:numPr>
-          <w:ilvl w:val="0"/>
-          <w:numId w:val="20"/>
-        </w:numPr>
-      </w:pPr>
-      <w:r>
-        <w:t>Große Ökosystem, viele Libraries und plattformübergreifend einsetzbar</w:t>
-      </w:r>
-    </w:p>
-    <w:p>
-      <w:pPr>
-        <w:pStyle w:val="Listenabsatz"/>
-        <w:numPr>
-          <w:ilvl w:val="0"/>
-          <w:numId w:val="20"/>
-        </w:numPr>
-      </w:pPr>
-      <w:r>
-        <w:t>Auch wenn Entwicklung schwerer als bspw. mit Python ist, ist der Lerneffekt für Studium/Beruf höher</w:t>
-      </w:r>
-    </w:p>
-    <w:p>
-      <w:pPr>
-        <w:pStyle w:val="Listenabsatz"/>
-        <w:numPr>
-          <w:ilvl w:val="0"/>
-          <w:numId w:val="20"/>
-        </w:numPr>
-      </w:pPr>
-      <w:r>
-        <w:t>GUI-Anbindung mit Qt</w:t>
+      <w:bookmarkStart w:id="25" w:name="_Toc204625111"/>
+      <w:r>
+        <w:t>Systemkontext und Datenflüsse</w:t>
+      </w:r>
+      <w:bookmarkEnd w:id="25"/>
+    </w:p>
+    <w:p>
+      <w:r>
+        <w:t xml:space="preserve">Der Systemkontext beschreibt die relevante Umgebung, die es um ein System herum gibt und die daher in der Entwicklung von Systemen zu beachten ist. Es gibt jedoch auch eine irrelevante Umgebung, die keinen Einfluss auf die Entwicklung hat und mit einer Grauzone an die relevante Umgebung anschließt. Die Interpretation einer Anforderung wird daher durch den Kontext beeinflusst </w:t>
+      </w:r>
+      <w:r>
+        <w:t>(Balzert, 2009, S. 462)</w:t>
+      </w:r>
+      <w:r>
+        <w:t xml:space="preserve">, weshalb er ein fester Teil der ersten Phase des Softwareentwurfsprozesses ist </w:t>
+      </w:r>
+      <w:r>
+        <w:t>(</w:t>
+      </w:r>
+      <w:proofErr w:type="spellStart"/>
+      <w:r>
+        <w:t>Sommerville</w:t>
+      </w:r>
+      <w:proofErr w:type="spellEnd"/>
+      <w:r>
+        <w:t>, 2012, S. 217)</w:t>
+      </w:r>
+      <w:r>
+        <w:t>.</w:t>
       </w:r>
     </w:p>
     <w:p>
@@ -6643,75 +6606,18 @@
           <w:numId w:val="0"/>
         </w:numPr>
       </w:pPr>
-      <w:bookmarkStart w:id="29" w:name="_Toc204625115"/>
-      <w:r>
-        <w:t>13.2</w:t>
-      </w:r>
-      <w:r>
-        <w:tab/>
-        <w:t>Frameworks</w:t>
-      </w:r>
-      <w:bookmarkEnd w:id="29"/>
-    </w:p>
-    <w:p>
-      <w:pPr>
-        <w:rPr>
-          <w:szCs w:val="22"/>
-        </w:rPr>
-      </w:pPr>
-      <w:r>
-        <w:rPr>
-          <w:szCs w:val="22"/>
-        </w:rPr>
-        <w:t xml:space="preserve">Die grafische Oberfläche wurde mit dem Qt6-Framework als klassische Fensteranwendung für Windows realisiert. Es kommen </w:t>
-      </w:r>
-      <w:proofErr w:type="spellStart"/>
-      <w:r>
-        <w:rPr>
-          <w:szCs w:val="22"/>
-        </w:rPr>
-        <w:t>QMainWindow</w:t>
-      </w:r>
-      <w:proofErr w:type="spellEnd"/>
-      <w:r>
-        <w:rPr>
-          <w:szCs w:val="22"/>
-        </w:rPr>
-        <w:t xml:space="preserve"> sowie mehrere </w:t>
-      </w:r>
-      <w:proofErr w:type="spellStart"/>
-      <w:r>
-        <w:rPr>
-          <w:szCs w:val="22"/>
-        </w:rPr>
-        <w:t>QDialog</w:t>
-      </w:r>
-      <w:proofErr w:type="spellEnd"/>
-      <w:r>
-        <w:rPr>
-          <w:szCs w:val="22"/>
-        </w:rPr>
-        <w:t>-basierte Komponenten zum Einsatz.</w:t>
-      </w:r>
-      <w:r>
-        <w:rPr>
-          <w:szCs w:val="22"/>
-        </w:rPr>
-        <w:t xml:space="preserve"> Auch das </w:t>
-      </w:r>
-      <w:proofErr w:type="spellStart"/>
-      <w:r>
-        <w:rPr>
-          <w:szCs w:val="22"/>
-        </w:rPr>
-        <w:t>googletest</w:t>
-      </w:r>
-      <w:proofErr w:type="spellEnd"/>
-      <w:r>
-        <w:rPr>
-          <w:szCs w:val="22"/>
-        </w:rPr>
-        <w:t xml:space="preserve"> Framework wird für die späteren Tests implementiert.</w:t>
+      <w:r>
+        <w:t>14.1 Anwendungsspezifischer Kontext</w:t>
+      </w:r>
+    </w:p>
+    <w:p>
+      <w:r>
+        <w:t xml:space="preserve">Im Fall dieser Anwendung ist das System vollständig lokal auf dem Windows-Rechner installiert. Es handelt sich um eine Desktop-Fensteranwendung, die weder Cloud-Dienste noch Netzwerkschnittstellen verwendet. </w:t>
+      </w:r>
+    </w:p>
+    <w:p>
+      <w:r>
+        <w:t>Die wichtigsten Quellen (Dateneingabe) sind:</w:t>
       </w:r>
     </w:p>
     <w:p>
@@ -6719,123 +6625,11 @@
         <w:pStyle w:val="Listenabsatz"/>
         <w:numPr>
           <w:ilvl w:val="0"/>
-          <w:numId w:val="21"/>
+          <w:numId w:val="49"/>
         </w:numPr>
-        <w:rPr>
-          <w:szCs w:val="22"/>
-        </w:rPr>
-      </w:pPr>
-      <w:r>
-        <w:rPr>
-          <w:szCs w:val="22"/>
-        </w:rPr>
-        <w:t>Qt (Qt6)</w:t>
-      </w:r>
-    </w:p>
-    <w:p>
-      <w:pPr>
-        <w:pStyle w:val="Listenabsatz"/>
-        <w:numPr>
-          <w:ilvl w:val="1"/>
-          <w:numId w:val="21"/>
-        </w:numPr>
-        <w:rPr>
-          <w:szCs w:val="22"/>
-        </w:rPr>
-      </w:pPr>
-      <w:r>
-        <w:rPr>
-          <w:szCs w:val="22"/>
-        </w:rPr>
-        <w:t>Wird für grafische Oberfläche (GUI) verwendet</w:t>
-      </w:r>
-    </w:p>
-    <w:p>
-      <w:pPr>
-        <w:pStyle w:val="Listenabsatz"/>
-        <w:numPr>
-          <w:ilvl w:val="1"/>
-          <w:numId w:val="21"/>
-        </w:numPr>
-        <w:rPr>
-          <w:szCs w:val="22"/>
-        </w:rPr>
-      </w:pPr>
-      <w:r>
-        <w:rPr>
-          <w:szCs w:val="22"/>
-        </w:rPr>
-        <w:t xml:space="preserve">Ermöglicht plattformübergreifende </w:t>
-      </w:r>
-      <w:r>
-        <w:rPr>
-          <w:szCs w:val="22"/>
-        </w:rPr>
-        <w:t>Entwicklung für Fensteranwendungen</w:t>
-      </w:r>
-    </w:p>
-    <w:p>
-      <w:pPr>
-        <w:pStyle w:val="Listenabsatz"/>
-        <w:numPr>
-          <w:ilvl w:val="1"/>
-          <w:numId w:val="21"/>
-        </w:numPr>
-        <w:rPr>
-          <w:szCs w:val="22"/>
-        </w:rPr>
-      </w:pPr>
-      <w:r>
-        <w:rPr>
-          <w:szCs w:val="22"/>
-        </w:rPr>
-        <w:t>Gute Unterstützung für UI-Design, Events und eigene Widgets</w:t>
-      </w:r>
-    </w:p>
-    <w:p>
-      <w:pPr>
-        <w:pStyle w:val="Listenabsatz"/>
-        <w:numPr>
-          <w:ilvl w:val="1"/>
-          <w:numId w:val="21"/>
-        </w:numPr>
-        <w:rPr>
-          <w:szCs w:val="22"/>
-        </w:rPr>
-      </w:pPr>
-      <w:r>
-        <w:rPr>
-          <w:szCs w:val="22"/>
-        </w:rPr>
-        <w:t xml:space="preserve">Integration in C++ Projekt und </w:t>
-      </w:r>
-      <w:proofErr w:type="spellStart"/>
-      <w:r>
-        <w:rPr>
-          <w:szCs w:val="22"/>
-        </w:rPr>
-        <w:t>Build</w:t>
-      </w:r>
-      <w:proofErr w:type="spellEnd"/>
-      <w:r>
-        <w:rPr>
-          <w:szCs w:val="22"/>
-        </w:rPr>
-        <w:t>-System (</w:t>
-      </w:r>
-      <w:proofErr w:type="spellStart"/>
-      <w:r>
-        <w:rPr>
-          <w:szCs w:val="22"/>
-        </w:rPr>
-        <w:t>CMake</w:t>
-      </w:r>
-      <w:proofErr w:type="spellEnd"/>
-      <w:r>
-        <w:rPr>
-          <w:szCs w:val="22"/>
-        </w:rPr>
-        <w:t>) ist Standard</w:t>
+      </w:pPr>
+      <w:r>
+        <w:t>Der Benutzer, der über die GUI Aufgaben erstellt, bearbeitet oder löscht</w:t>
       </w:r>
     </w:p>
     <w:p>
@@ -6843,106 +6637,81 @@
         <w:pStyle w:val="Listenabsatz"/>
         <w:numPr>
           <w:ilvl w:val="0"/>
-          <w:numId w:val="21"/>
+          <w:numId w:val="49"/>
         </w:numPr>
-        <w:rPr>
-          <w:szCs w:val="22"/>
-        </w:rPr>
-      </w:pPr>
-      <w:proofErr w:type="spellStart"/>
-      <w:r>
-        <w:rPr>
-          <w:szCs w:val="22"/>
-        </w:rPr>
-        <w:t>g</w:t>
-      </w:r>
-      <w:r>
-        <w:rPr>
-          <w:szCs w:val="22"/>
-        </w:rPr>
-        <w:t>oogletest</w:t>
-      </w:r>
-      <w:proofErr w:type="spellEnd"/>
+      </w:pPr>
+      <w:r>
+        <w:t>Eine lokale Datei (TXT, JSON oder CSV), die beim Start der Anwendung automatisch eingelesen wird und dann die Aufgaben in das Programm lädt</w:t>
+      </w:r>
+    </w:p>
+    <w:p>
+      <w:pPr>
+        <w:rPr>
+          <w:color w:val="000000" w:themeColor="text1"/>
+          <w:szCs w:val="22"/>
+        </w:rPr>
+      </w:pPr>
+      <w:r>
+        <w:rPr>
+          <w:color w:val="000000" w:themeColor="text1"/>
+          <w:szCs w:val="22"/>
+        </w:rPr>
+        <w:t>Die wichtigsten Senken (Daten-Ausgaben) sind:</w:t>
+      </w:r>
     </w:p>
     <w:p>
       <w:pPr>
         <w:pStyle w:val="Listenabsatz"/>
         <w:numPr>
-          <w:ilvl w:val="1"/>
-          <w:numId w:val="21"/>
+          <w:ilvl w:val="0"/>
+          <w:numId w:val="50"/>
         </w:numPr>
         <w:rPr>
-          <w:szCs w:val="22"/>
-        </w:rPr>
-      </w:pPr>
-      <w:r>
-        <w:rPr>
-          <w:szCs w:val="22"/>
-        </w:rPr>
-        <w:t>Framework für automatisierte Unit-Tests</w:t>
+          <w:color w:val="000000" w:themeColor="text1"/>
+          <w:szCs w:val="22"/>
+        </w:rPr>
+      </w:pPr>
+      <w:r>
+        <w:rPr>
+          <w:color w:val="000000" w:themeColor="text1"/>
+          <w:szCs w:val="22"/>
+        </w:rPr>
+        <w:t>Die GUI, welche Aufgaben und Statusänderungen visuell darstellt</w:t>
       </w:r>
     </w:p>
     <w:p>
       <w:pPr>
         <w:pStyle w:val="Listenabsatz"/>
         <w:numPr>
-          <w:ilvl w:val="1"/>
-          <w:numId w:val="21"/>
+          <w:ilvl w:val="0"/>
+          <w:numId w:val="50"/>
         </w:numPr>
         <w:rPr>
-          <w:szCs w:val="22"/>
-        </w:rPr>
-      </w:pPr>
-      <w:r>
-        <w:rPr>
-          <w:szCs w:val="22"/>
-        </w:rPr>
-        <w:t>Weit verbreitet im C++ Umfeld, auch im industriellen Einsatz</w:t>
-      </w:r>
-    </w:p>
-    <w:p>
-      <w:pPr>
-        <w:pStyle w:val="Listenabsatz"/>
-        <w:numPr>
-          <w:ilvl w:val="1"/>
-          <w:numId w:val="21"/>
-        </w:numPr>
-        <w:rPr>
-          <w:szCs w:val="22"/>
-        </w:rPr>
-      </w:pPr>
-      <w:r>
-        <w:rPr>
-          <w:szCs w:val="22"/>
-        </w:rPr>
-        <w:t xml:space="preserve">Moderne C++ Features für Testfälle und Test </w:t>
-      </w:r>
-      <w:proofErr w:type="spellStart"/>
-      <w:r>
-        <w:rPr>
-          <w:szCs w:val="22"/>
-        </w:rPr>
-        <w:t>Suites</w:t>
-      </w:r>
-      <w:proofErr w:type="spellEnd"/>
-    </w:p>
-    <w:p>
-      <w:pPr>
-        <w:pStyle w:val="Listenabsatz"/>
-        <w:numPr>
-          <w:ilvl w:val="1"/>
-          <w:numId w:val="21"/>
-        </w:numPr>
-        <w:ind w:left="1434" w:hanging="357"/>
-        <w:rPr>
-          <w:szCs w:val="22"/>
-        </w:rPr>
-      </w:pPr>
-      <w:r>
-        <w:rPr>
-          <w:szCs w:val="22"/>
-        </w:rPr>
-        <w:t>Bringt professionelle Entwicklungsmethodik (Test Driven Development, Absicherung von Code…)</w:t>
+          <w:color w:val="000000" w:themeColor="text1"/>
+          <w:szCs w:val="22"/>
+        </w:rPr>
+      </w:pPr>
+      <w:r>
+        <w:rPr>
+          <w:color w:val="000000" w:themeColor="text1"/>
+          <w:szCs w:val="22"/>
+        </w:rPr>
+        <w:t>Eine lokale Datei, in die alle Änderungen der aktuellen Sitzung gespeichert werden, sobald der Benutzer eine Aufgaben hinzufügt oder bearbeitet</w:t>
+      </w:r>
+    </w:p>
+    <w:p>
+      <w:pPr>
+        <w:rPr>
+          <w:color w:val="000000" w:themeColor="text1"/>
+          <w:szCs w:val="22"/>
+        </w:rPr>
+      </w:pPr>
+      <w:r>
+        <w:rPr>
+          <w:color w:val="000000" w:themeColor="text1"/>
+          <w:szCs w:val="22"/>
+        </w:rPr>
+        <w:t>Externe Systeme wie APIs, Server oder Datenbanken sind in diesem Projekt nicht vorhanden.</w:t>
       </w:r>
     </w:p>
     <w:p>
@@ -6953,1042 +6722,19 @@
           <w:numId w:val="0"/>
         </w:numPr>
       </w:pPr>
-      <w:bookmarkStart w:id="30" w:name="_Toc204625116"/>
-      <w:r>
-        <w:t>13.3</w:t>
-      </w:r>
-      <w:r>
-        <w:tab/>
-        <w:t>Bibliotheken</w:t>
-      </w:r>
-      <w:bookmarkEnd w:id="30"/>
-    </w:p>
-    <w:p>
-      <w:pPr>
-        <w:rPr>
-          <w:szCs w:val="22"/>
-        </w:rPr>
-      </w:pPr>
-      <w:r>
-        <w:rPr>
-          <w:szCs w:val="22"/>
-        </w:rPr>
-        <w:t xml:space="preserve">Bisher werden im Projekt folgende Bibliotheken verwendet, diesen können sich jedoch je nach Projektablauf noch verändern. </w:t>
-      </w:r>
-    </w:p>
-    <w:p>
-      <w:pPr>
-        <w:pStyle w:val="Listenabsatz"/>
-        <w:numPr>
-          <w:ilvl w:val="0"/>
-          <w:numId w:val="21"/>
-        </w:numPr>
-      </w:pPr>
-      <w:r>
-        <w:t>C++ Standardbibliothek (STL): Für Vektoren, Strings, Maps usw.</w:t>
-      </w:r>
-    </w:p>
-    <w:p>
-      <w:pPr>
-        <w:pStyle w:val="Listenabsatz"/>
-        <w:numPr>
-          <w:ilvl w:val="0"/>
-          <w:numId w:val="21"/>
-        </w:numPr>
-        <w:rPr>
-          <w:b/>
-          <w:bCs/>
-        </w:rPr>
-      </w:pPr>
-      <w:proofErr w:type="spellStart"/>
-      <w:r>
-        <w:t>Qt</w:t>
-      </w:r>
-      <w:r>
-        <w:t>Core</w:t>
-      </w:r>
-      <w:proofErr w:type="spellEnd"/>
-      <w:r>
-        <w:t xml:space="preserve">, </w:t>
-      </w:r>
-      <w:proofErr w:type="spellStart"/>
-      <w:r>
-        <w:t>QtGui</w:t>
-      </w:r>
-      <w:proofErr w:type="spellEnd"/>
-      <w:r>
-        <w:t xml:space="preserve">, </w:t>
-      </w:r>
-      <w:proofErr w:type="spellStart"/>
-      <w:r>
-        <w:t>QtWidgets</w:t>
-      </w:r>
-      <w:proofErr w:type="spellEnd"/>
-    </w:p>
-    <w:p>
-      <w:r>
-        <w:lastRenderedPageBreak/>
-        <w:br w:type="page"/>
-      </w:r>
-    </w:p>
-    <w:p>
-      <w:pPr>
-        <w:pStyle w:val="berschrift2"/>
-        <w:numPr>
-          <w:ilvl w:val="0"/>
-          <w:numId w:val="0"/>
-        </w:numPr>
-      </w:pPr>
-      <w:bookmarkStart w:id="31" w:name="_Toc204625117"/>
-      <w:r>
-        <w:lastRenderedPageBreak/>
-        <w:t>13.4</w:t>
-      </w:r>
-      <w:r>
-        <w:tab/>
-        <w:t>Entwicklungswerkzeuge</w:t>
-      </w:r>
-      <w:bookmarkEnd w:id="31"/>
-    </w:p>
-    <w:p>
-      <w:pPr>
-        <w:pStyle w:val="Listenabsatz"/>
-        <w:numPr>
-          <w:ilvl w:val="0"/>
-          <w:numId w:val="21"/>
-        </w:numPr>
-      </w:pPr>
-      <w:r>
-        <w:t>VS Code mit C++ und Qt Extension</w:t>
-      </w:r>
-    </w:p>
-    <w:p>
-      <w:pPr>
-        <w:pStyle w:val="Listenabsatz"/>
-        <w:numPr>
-          <w:ilvl w:val="0"/>
-          <w:numId w:val="21"/>
-        </w:numPr>
-      </w:pPr>
-      <w:r>
-        <w:t>Qt Creator 17.0.0</w:t>
-      </w:r>
-    </w:p>
-    <w:p>
-      <w:pPr>
-        <w:pStyle w:val="Listenabsatz"/>
-        <w:numPr>
-          <w:ilvl w:val="0"/>
-          <w:numId w:val="21"/>
-        </w:numPr>
-      </w:pPr>
-      <w:proofErr w:type="spellStart"/>
-      <w:r>
-        <w:t>CMake</w:t>
-      </w:r>
-      <w:proofErr w:type="spellEnd"/>
-      <w:r>
-        <w:t xml:space="preserve"> als </w:t>
-      </w:r>
-      <w:proofErr w:type="spellStart"/>
-      <w:r>
-        <w:t>Buildsystem</w:t>
-      </w:r>
-      <w:proofErr w:type="spellEnd"/>
-    </w:p>
-    <w:p>
-      <w:pPr>
-        <w:pStyle w:val="Listenabsatz"/>
-        <w:numPr>
-          <w:ilvl w:val="0"/>
-          <w:numId w:val="21"/>
-        </w:numPr>
-      </w:pPr>
-      <w:r>
-        <w:t>GitHub zur Versionskontrolle</w:t>
-      </w:r>
-    </w:p>
-    <w:p>
-      <w:pPr>
-        <w:pStyle w:val="Listenabsatz"/>
-        <w:numPr>
-          <w:ilvl w:val="0"/>
-          <w:numId w:val="21"/>
-        </w:numPr>
-      </w:pPr>
-      <w:proofErr w:type="spellStart"/>
-      <w:r>
-        <w:t>windeployqt</w:t>
-      </w:r>
-      <w:proofErr w:type="spellEnd"/>
-      <w:r>
-        <w:t xml:space="preserve"> zum Erstellen von Release-Paketen (</w:t>
-      </w:r>
-      <w:proofErr w:type="spellStart"/>
-      <w:r>
-        <w:t>Deployment</w:t>
-      </w:r>
-      <w:proofErr w:type="spellEnd"/>
-      <w:r>
-        <w:t xml:space="preserve"> für Windows)</w:t>
-      </w:r>
-      <w:r>
-        <w:t xml:space="preserve"> </w:t>
-      </w:r>
-      <w:r>
-        <w:sym w:font="Wingdings" w:char="F0E0"/>
-      </w:r>
-      <w:r>
-        <w:t xml:space="preserve"> wird in Phase 3 implementiert</w:t>
-      </w:r>
-    </w:p>
-    <w:p>
-      <w:pPr>
-        <w:pStyle w:val="berschrift1"/>
-      </w:pPr>
-      <w:r>
-        <w:t xml:space="preserve"> </w:t>
-      </w:r>
-      <w:bookmarkStart w:id="32" w:name="_Toc204625118"/>
-      <w:r>
-        <w:t>Architekturübersicht</w:t>
-      </w:r>
-      <w:bookmarkEnd w:id="32"/>
-    </w:p>
-    <w:p>
-      <w:pPr>
-        <w:rPr>
-          <w:color w:val="000000" w:themeColor="text1"/>
-          <w:szCs w:val="22"/>
-        </w:rPr>
-      </w:pPr>
-      <w:r>
-        <w:rPr>
-          <w:color w:val="000000" w:themeColor="text1"/>
-          <w:szCs w:val="22"/>
-        </w:rPr>
-        <w:t>In diesem Projekt habe ich mich auf eine Schichtenarchitektur entschieden (3-Layer). Diese ist übersichtlich, leicht erweiterbar und testbar. Für das Projekt ist diese Architektur meiner Meinung nach ausreichend.</w:t>
-      </w:r>
-    </w:p>
-    <w:p>
-      <w:pPr>
-        <w:pStyle w:val="Listenabsatz"/>
-        <w:numPr>
-          <w:ilvl w:val="0"/>
-          <w:numId w:val="21"/>
-        </w:numPr>
-        <w:rPr>
-          <w:color w:val="000000" w:themeColor="text1"/>
-          <w:szCs w:val="22"/>
-        </w:rPr>
-      </w:pPr>
-      <w:r>
-        <w:rPr>
-          <w:b/>
-          <w:bCs/>
-          <w:color w:val="000000" w:themeColor="text1"/>
-          <w:szCs w:val="22"/>
-        </w:rPr>
-        <w:t>UI-Schicht:</w:t>
-      </w:r>
-      <w:r>
-        <w:rPr>
-          <w:color w:val="000000" w:themeColor="text1"/>
-          <w:szCs w:val="22"/>
-        </w:rPr>
-        <w:t xml:space="preserve"> Besteht aus den Klassen </w:t>
-      </w:r>
-      <w:proofErr w:type="spellStart"/>
-      <w:r>
-        <w:rPr>
-          <w:color w:val="000000" w:themeColor="text1"/>
-          <w:szCs w:val="22"/>
-        </w:rPr>
-        <w:t>MainWindow</w:t>
-      </w:r>
-      <w:proofErr w:type="spellEnd"/>
-      <w:r>
-        <w:rPr>
-          <w:color w:val="000000" w:themeColor="text1"/>
-          <w:szCs w:val="22"/>
-        </w:rPr>
-        <w:t xml:space="preserve"> und den Dialogklassen</w:t>
-      </w:r>
-    </w:p>
-    <w:p>
-      <w:pPr>
-        <w:pStyle w:val="Listenabsatz"/>
-        <w:numPr>
-          <w:ilvl w:val="1"/>
-          <w:numId w:val="21"/>
-        </w:numPr>
-        <w:rPr>
-          <w:color w:val="000000" w:themeColor="text1"/>
-          <w:szCs w:val="22"/>
-        </w:rPr>
-      </w:pPr>
-      <w:r>
-        <w:rPr>
-          <w:color w:val="000000" w:themeColor="text1"/>
-          <w:szCs w:val="22"/>
-        </w:rPr>
-        <w:t>Zuständig für grafische Anzeige, Benutzerinteraktion und Aufruf der Logik</w:t>
-      </w:r>
-    </w:p>
-    <w:p>
-      <w:pPr>
-        <w:pStyle w:val="Listenabsatz"/>
-        <w:numPr>
-          <w:ilvl w:val="0"/>
-          <w:numId w:val="21"/>
-        </w:numPr>
-        <w:rPr>
-          <w:color w:val="000000" w:themeColor="text1"/>
-          <w:szCs w:val="22"/>
-        </w:rPr>
-      </w:pPr>
-      <w:r>
-        <w:rPr>
-          <w:b/>
-          <w:bCs/>
-          <w:color w:val="000000" w:themeColor="text1"/>
-          <w:szCs w:val="22"/>
-        </w:rPr>
-        <w:t>Logikschicht:</w:t>
-      </w:r>
-      <w:r>
-        <w:rPr>
-          <w:color w:val="000000" w:themeColor="text1"/>
-          <w:szCs w:val="22"/>
-        </w:rPr>
-        <w:t xml:space="preserve"> Hauptkomponente ist Klasse </w:t>
-      </w:r>
-      <w:proofErr w:type="spellStart"/>
-      <w:r>
-        <w:rPr>
-          <w:color w:val="000000" w:themeColor="text1"/>
-          <w:szCs w:val="22"/>
-        </w:rPr>
-        <w:t>TaskManager</w:t>
-      </w:r>
-      <w:proofErr w:type="spellEnd"/>
-    </w:p>
-    <w:p>
-      <w:pPr>
-        <w:pStyle w:val="Listenabsatz"/>
-        <w:numPr>
-          <w:ilvl w:val="1"/>
-          <w:numId w:val="21"/>
-        </w:numPr>
-        <w:rPr>
-          <w:color w:val="000000" w:themeColor="text1"/>
-          <w:szCs w:val="22"/>
-        </w:rPr>
-      </w:pPr>
-      <w:r>
-        <w:rPr>
-          <w:color w:val="000000" w:themeColor="text1"/>
-          <w:szCs w:val="22"/>
-        </w:rPr>
-        <w:t>Aufgaben hinzufügen, löschen, bearbeiten, speichern…</w:t>
-      </w:r>
-    </w:p>
-    <w:p>
-      <w:pPr>
-        <w:pStyle w:val="Listenabsatz"/>
-        <w:numPr>
-          <w:ilvl w:val="1"/>
-          <w:numId w:val="21"/>
-        </w:numPr>
-        <w:rPr>
-          <w:color w:val="000000" w:themeColor="text1"/>
-          <w:szCs w:val="22"/>
-        </w:rPr>
-      </w:pPr>
-      <w:r>
-        <w:rPr>
-          <w:color w:val="000000" w:themeColor="text1"/>
-          <w:szCs w:val="22"/>
-        </w:rPr>
-        <w:t>Schnittstellt zwischen UI und Datenhaltung</w:t>
-      </w:r>
-    </w:p>
-    <w:p>
-      <w:pPr>
-        <w:pStyle w:val="Listenabsatz"/>
-        <w:numPr>
-          <w:ilvl w:val="0"/>
-          <w:numId w:val="21"/>
-        </w:numPr>
-        <w:rPr>
-          <w:color w:val="000000" w:themeColor="text1"/>
-          <w:szCs w:val="22"/>
-        </w:rPr>
-      </w:pPr>
-      <w:r>
-        <w:rPr>
-          <w:b/>
-          <w:bCs/>
-          <w:color w:val="000000" w:themeColor="text1"/>
-          <w:szCs w:val="22"/>
-        </w:rPr>
-        <w:t>Datenhaltung:</w:t>
-      </w:r>
-      <w:r>
-        <w:rPr>
-          <w:color w:val="000000" w:themeColor="text1"/>
-          <w:szCs w:val="22"/>
-        </w:rPr>
-        <w:t xml:space="preserve"> durch Klasse Task und Datei-Verwaltung innerhalb </w:t>
-      </w:r>
-      <w:proofErr w:type="spellStart"/>
-      <w:r>
-        <w:rPr>
-          <w:color w:val="000000" w:themeColor="text1"/>
-          <w:szCs w:val="22"/>
-        </w:rPr>
-        <w:t>TaskManager</w:t>
-      </w:r>
-      <w:proofErr w:type="spellEnd"/>
-      <w:r>
-        <w:rPr>
-          <w:color w:val="000000" w:themeColor="text1"/>
-          <w:szCs w:val="22"/>
-        </w:rPr>
-        <w:t xml:space="preserve"> realisiert</w:t>
-      </w:r>
-    </w:p>
-    <w:p>
-      <w:pPr>
-        <w:pStyle w:val="Listenabsatz"/>
-        <w:numPr>
-          <w:ilvl w:val="1"/>
-          <w:numId w:val="21"/>
-        </w:numPr>
-        <w:rPr>
-          <w:color w:val="000000" w:themeColor="text1"/>
-          <w:szCs w:val="22"/>
-        </w:rPr>
-      </w:pPr>
-      <w:r>
-        <w:rPr>
-          <w:color w:val="000000" w:themeColor="text1"/>
-          <w:szCs w:val="22"/>
-        </w:rPr>
-        <w:t>Aufgaben werden lokal als .</w:t>
-      </w:r>
-      <w:proofErr w:type="spellStart"/>
-      <w:r>
-        <w:rPr>
-          <w:color w:val="000000" w:themeColor="text1"/>
-          <w:szCs w:val="22"/>
-        </w:rPr>
-        <w:t>csv</w:t>
-      </w:r>
-      <w:proofErr w:type="spellEnd"/>
-      <w:r>
-        <w:rPr>
-          <w:color w:val="000000" w:themeColor="text1"/>
-          <w:szCs w:val="22"/>
-        </w:rPr>
-        <w:t xml:space="preserve"> gespeichert</w:t>
-      </w:r>
-    </w:p>
-    <w:p>
-      <w:pPr>
-        <w:pStyle w:val="berschrift1"/>
-      </w:pPr>
-      <w:r>
-        <w:t xml:space="preserve"> </w:t>
-      </w:r>
-      <w:bookmarkStart w:id="33" w:name="_Toc204625119"/>
-      <w:r>
-        <w:t>Struktur</w:t>
-      </w:r>
-      <w:bookmarkEnd w:id="33"/>
-    </w:p>
-    <w:p>
-      <w:pPr>
-        <w:pStyle w:val="berschrift2"/>
-        <w:numPr>
-          <w:ilvl w:val="0"/>
-          <w:numId w:val="0"/>
-        </w:numPr>
-      </w:pPr>
-      <w:bookmarkStart w:id="34" w:name="_Toc204625120"/>
-      <w:r>
-        <w:t>1</w:t>
-      </w:r>
-      <w:r>
-        <w:t>6</w:t>
-      </w:r>
-      <w:r>
-        <w:t>.1</w:t>
-      </w:r>
-      <w:r>
-        <w:tab/>
-        <w:t>Hauptkomponenten</w:t>
-      </w:r>
-      <w:bookmarkEnd w:id="34"/>
-    </w:p>
-    <w:p>
-      <w:pPr>
-        <w:pStyle w:val="Listenabsatz"/>
-        <w:numPr>
-          <w:ilvl w:val="0"/>
-          <w:numId w:val="23"/>
-        </w:numPr>
-        <w:rPr>
-          <w:color w:val="000000" w:themeColor="text1"/>
-          <w:szCs w:val="22"/>
-        </w:rPr>
-      </w:pPr>
-      <w:proofErr w:type="spellStart"/>
-      <w:r>
-        <w:rPr>
-          <w:color w:val="000000" w:themeColor="text1"/>
-          <w:szCs w:val="22"/>
-        </w:rPr>
-        <w:t>MainWindow</w:t>
-      </w:r>
-      <w:proofErr w:type="spellEnd"/>
-    </w:p>
-    <w:p>
-      <w:pPr>
-        <w:pStyle w:val="Listenabsatz"/>
-        <w:numPr>
-          <w:ilvl w:val="1"/>
-          <w:numId w:val="23"/>
-        </w:numPr>
-        <w:rPr>
-          <w:color w:val="000000" w:themeColor="text1"/>
-          <w:szCs w:val="22"/>
-        </w:rPr>
-      </w:pPr>
-      <w:r>
-        <w:rPr>
-          <w:color w:val="000000" w:themeColor="text1"/>
-          <w:szCs w:val="22"/>
-        </w:rPr>
-        <w:t>Verantwortlich für das Hauptfenster und die Steuerung der Oberfläche</w:t>
-      </w:r>
-    </w:p>
-    <w:p>
-      <w:pPr>
-        <w:pStyle w:val="Listenabsatz"/>
-        <w:numPr>
-          <w:ilvl w:val="1"/>
-          <w:numId w:val="23"/>
-        </w:numPr>
-        <w:rPr>
-          <w:color w:val="000000" w:themeColor="text1"/>
-          <w:szCs w:val="22"/>
-        </w:rPr>
-      </w:pPr>
-      <w:r>
-        <w:rPr>
-          <w:color w:val="000000" w:themeColor="text1"/>
-          <w:szCs w:val="22"/>
-        </w:rPr>
-        <w:t>Zeigt die Liste der offenen Aufgaben und bietet Buttons für Aktionen</w:t>
-      </w:r>
-    </w:p>
-    <w:p>
-      <w:pPr>
-        <w:pStyle w:val="Listenabsatz"/>
-        <w:numPr>
-          <w:ilvl w:val="1"/>
-          <w:numId w:val="23"/>
-        </w:numPr>
-        <w:rPr>
-          <w:color w:val="000000" w:themeColor="text1"/>
-          <w:szCs w:val="22"/>
-        </w:rPr>
-      </w:pPr>
-      <w:r>
-        <w:rPr>
-          <w:color w:val="000000" w:themeColor="text1"/>
-          <w:szCs w:val="22"/>
-        </w:rPr>
-        <w:t>Öffnet bei Bedarf die verschiedenen Dialogfenster</w:t>
-      </w:r>
-    </w:p>
-    <w:p>
-      <w:pPr>
-        <w:pStyle w:val="Listenabsatz"/>
-        <w:numPr>
-          <w:ilvl w:val="0"/>
-          <w:numId w:val="23"/>
-        </w:numPr>
-        <w:rPr>
-          <w:color w:val="000000" w:themeColor="text1"/>
-          <w:szCs w:val="22"/>
-        </w:rPr>
-      </w:pPr>
-      <w:proofErr w:type="spellStart"/>
-      <w:r>
-        <w:rPr>
-          <w:color w:val="000000" w:themeColor="text1"/>
-          <w:szCs w:val="22"/>
-        </w:rPr>
-        <w:t>DialogTaskHinzufuegen</w:t>
-      </w:r>
-      <w:proofErr w:type="spellEnd"/>
-      <w:r>
-        <w:rPr>
-          <w:color w:val="000000" w:themeColor="text1"/>
-          <w:szCs w:val="22"/>
-        </w:rPr>
-        <w:t xml:space="preserve"> / </w:t>
-      </w:r>
-      <w:proofErr w:type="spellStart"/>
-      <w:r>
-        <w:rPr>
-          <w:color w:val="000000" w:themeColor="text1"/>
-          <w:szCs w:val="22"/>
-        </w:rPr>
-        <w:t>DialogTaskBearbeiten</w:t>
-      </w:r>
-      <w:proofErr w:type="spellEnd"/>
-    </w:p>
-    <w:p>
-      <w:pPr>
-        <w:pStyle w:val="Listenabsatz"/>
-        <w:numPr>
-          <w:ilvl w:val="1"/>
-          <w:numId w:val="23"/>
-        </w:numPr>
-        <w:rPr>
-          <w:color w:val="000000" w:themeColor="text1"/>
-          <w:szCs w:val="22"/>
-        </w:rPr>
-      </w:pPr>
-      <w:r>
-        <w:rPr>
-          <w:color w:val="000000" w:themeColor="text1"/>
-          <w:szCs w:val="22"/>
-        </w:rPr>
-        <w:t>Separate Dialogfenster für das Hinzufügen bzw. Bearbeiten einer Aufgabe</w:t>
-      </w:r>
-    </w:p>
-    <w:p>
-      <w:pPr>
-        <w:pStyle w:val="Listenabsatz"/>
-        <w:numPr>
-          <w:ilvl w:val="1"/>
-          <w:numId w:val="23"/>
-        </w:numPr>
-        <w:rPr>
-          <w:color w:val="000000" w:themeColor="text1"/>
-          <w:szCs w:val="22"/>
-        </w:rPr>
-      </w:pPr>
-      <w:r>
-        <w:rPr>
-          <w:color w:val="000000" w:themeColor="text1"/>
-          <w:szCs w:val="22"/>
-        </w:rPr>
-        <w:t>Erfassen und Bearbeiten der Aufgabendaten durch den Benutzer</w:t>
-      </w:r>
-    </w:p>
-    <w:p>
-      <w:pPr>
-        <w:pStyle w:val="Listenabsatz"/>
-        <w:numPr>
-          <w:ilvl w:val="0"/>
-          <w:numId w:val="23"/>
-        </w:numPr>
-        <w:rPr>
-          <w:color w:val="000000" w:themeColor="text1"/>
-          <w:szCs w:val="22"/>
-        </w:rPr>
-      </w:pPr>
-      <w:proofErr w:type="spellStart"/>
-      <w:r>
-        <w:rPr>
-          <w:color w:val="000000" w:themeColor="text1"/>
-          <w:szCs w:val="22"/>
-        </w:rPr>
-        <w:t>erledigteAufgabenliste</w:t>
-      </w:r>
-      <w:proofErr w:type="spellEnd"/>
-      <w:r>
-        <w:rPr>
-          <w:color w:val="000000" w:themeColor="text1"/>
-          <w:szCs w:val="22"/>
-        </w:rPr>
-        <w:t xml:space="preserve"> / </w:t>
-      </w:r>
-      <w:proofErr w:type="spellStart"/>
-      <w:r>
-        <w:rPr>
-          <w:color w:val="000000" w:themeColor="text1"/>
-          <w:szCs w:val="22"/>
-        </w:rPr>
-        <w:t>ueberfaelligeAufgaben</w:t>
-      </w:r>
-      <w:proofErr w:type="spellEnd"/>
-    </w:p>
-    <w:p>
-      <w:pPr>
-        <w:pStyle w:val="Listenabsatz"/>
-        <w:numPr>
-          <w:ilvl w:val="1"/>
-          <w:numId w:val="23"/>
-        </w:numPr>
-        <w:rPr>
-          <w:color w:val="000000" w:themeColor="text1"/>
-          <w:szCs w:val="22"/>
-        </w:rPr>
-      </w:pPr>
-      <w:r>
-        <w:rPr>
-          <w:color w:val="000000" w:themeColor="text1"/>
-          <w:szCs w:val="22"/>
-        </w:rPr>
-        <w:t>Dialogfenster zur Anzeige aller erledigten bzw. überfälligen Aufgaben</w:t>
-      </w:r>
-    </w:p>
-    <w:p>
-      <w:pPr>
-        <w:pStyle w:val="Listenabsatz"/>
-        <w:numPr>
-          <w:ilvl w:val="0"/>
-          <w:numId w:val="23"/>
-        </w:numPr>
-        <w:rPr>
-          <w:color w:val="000000" w:themeColor="text1"/>
-          <w:szCs w:val="22"/>
-        </w:rPr>
-      </w:pPr>
-      <w:proofErr w:type="spellStart"/>
-      <w:r>
-        <w:rPr>
-          <w:color w:val="000000" w:themeColor="text1"/>
-          <w:szCs w:val="22"/>
-        </w:rPr>
-        <w:t>TaskManager</w:t>
-      </w:r>
-      <w:proofErr w:type="spellEnd"/>
-    </w:p>
-    <w:p>
-      <w:pPr>
-        <w:pStyle w:val="StandardWeb"/>
-        <w:numPr>
-          <w:ilvl w:val="1"/>
-          <w:numId w:val="23"/>
-        </w:numPr>
-        <w:rPr>
-          <w:rFonts w:ascii="Arial" w:hAnsi="Arial"/>
-          <w:color w:val="000000" w:themeColor="text1"/>
-          <w:sz w:val="22"/>
-          <w:szCs w:val="22"/>
-        </w:rPr>
-      </w:pPr>
-      <w:r>
-        <w:rPr>
-          <w:rFonts w:ascii="Arial" w:hAnsi="Arial"/>
-          <w:color w:val="000000" w:themeColor="text1"/>
-          <w:sz w:val="22"/>
-          <w:szCs w:val="22"/>
-        </w:rPr>
-        <w:t>Verwalten der Sammlung aller Aufgaben (Hinzufügen, Löschen, Suchen, Bearbeiten)</w:t>
-      </w:r>
-    </w:p>
-    <w:p>
-      <w:pPr>
-        <w:pStyle w:val="StandardWeb"/>
-        <w:numPr>
-          <w:ilvl w:val="1"/>
-          <w:numId w:val="23"/>
-        </w:numPr>
-        <w:rPr>
-          <w:rFonts w:ascii="Arial" w:hAnsi="Arial"/>
-          <w:color w:val="000000" w:themeColor="text1"/>
-          <w:sz w:val="22"/>
-          <w:szCs w:val="22"/>
-        </w:rPr>
-      </w:pPr>
-      <w:r>
-        <w:rPr>
-          <w:rFonts w:ascii="Arial" w:hAnsi="Arial"/>
-          <w:color w:val="000000" w:themeColor="text1"/>
-          <w:sz w:val="22"/>
-          <w:szCs w:val="22"/>
-        </w:rPr>
-        <w:t>Schnittstelle zwischen UI und Dateispeicherung</w:t>
-      </w:r>
-    </w:p>
-    <w:p>
-      <w:pPr>
-        <w:pStyle w:val="StandardWeb"/>
-        <w:numPr>
-          <w:ilvl w:val="1"/>
-          <w:numId w:val="23"/>
-        </w:numPr>
-        <w:rPr>
-          <w:rFonts w:ascii="Arial" w:hAnsi="Arial"/>
-          <w:color w:val="000000" w:themeColor="text1"/>
-          <w:sz w:val="22"/>
-          <w:szCs w:val="22"/>
-        </w:rPr>
-      </w:pPr>
-      <w:r>
-        <w:rPr>
-          <w:rFonts w:ascii="Arial" w:hAnsi="Arial"/>
-          <w:color w:val="000000" w:themeColor="text1"/>
-          <w:sz w:val="22"/>
-          <w:szCs w:val="22"/>
-        </w:rPr>
-        <w:t>Verantwortlich für das Speichern und Laden der Aufgaben</w:t>
-      </w:r>
-    </w:p>
-    <w:p>
-      <w:pPr>
-        <w:pStyle w:val="StandardWeb"/>
-        <w:numPr>
-          <w:ilvl w:val="0"/>
-          <w:numId w:val="23"/>
-        </w:numPr>
-        <w:rPr>
-          <w:rFonts w:ascii="Arial" w:hAnsi="Arial"/>
-          <w:color w:val="000000" w:themeColor="text1"/>
-          <w:sz w:val="22"/>
-          <w:szCs w:val="22"/>
-        </w:rPr>
-      </w:pPr>
-      <w:r>
-        <w:rPr>
-          <w:rFonts w:ascii="Arial" w:hAnsi="Arial"/>
-          <w:color w:val="000000" w:themeColor="text1"/>
-          <w:sz w:val="22"/>
-          <w:szCs w:val="22"/>
-        </w:rPr>
-        <w:t>Task</w:t>
-      </w:r>
-    </w:p>
-    <w:p>
-      <w:pPr>
-        <w:pStyle w:val="StandardWeb"/>
-        <w:numPr>
-          <w:ilvl w:val="1"/>
-          <w:numId w:val="23"/>
-        </w:numPr>
-        <w:rPr>
-          <w:rFonts w:ascii="Arial" w:hAnsi="Arial"/>
-          <w:color w:val="000000" w:themeColor="text1"/>
-          <w:sz w:val="22"/>
-          <w:szCs w:val="22"/>
-        </w:rPr>
-      </w:pPr>
-      <w:r>
-        <w:rPr>
-          <w:rFonts w:ascii="Arial" w:hAnsi="Arial"/>
-          <w:color w:val="000000" w:themeColor="text1"/>
-          <w:sz w:val="22"/>
-          <w:szCs w:val="22"/>
-        </w:rPr>
-        <w:lastRenderedPageBreak/>
-        <w:t>Datenklasse für einzelne Aufgaben (Attribute: Titel, Beschreibung, Fälligkeitsdatum, Status, Index)</w:t>
-      </w:r>
-    </w:p>
-    <w:p>
-      <w:pPr>
-        <w:pStyle w:val="StandardWeb"/>
-        <w:numPr>
-          <w:ilvl w:val="1"/>
-          <w:numId w:val="23"/>
-        </w:numPr>
-        <w:rPr>
-          <w:rFonts w:ascii="Arial" w:hAnsi="Arial"/>
-          <w:color w:val="000000" w:themeColor="text1"/>
-          <w:sz w:val="22"/>
-          <w:szCs w:val="22"/>
-        </w:rPr>
-      </w:pPr>
-      <w:r>
-        <w:rPr>
-          <w:rFonts w:ascii="Arial" w:hAnsi="Arial"/>
-          <w:color w:val="000000" w:themeColor="text1"/>
-          <w:sz w:val="22"/>
-          <w:szCs w:val="22"/>
-        </w:rPr>
-        <w:t>Methoden zum Ändern und Auslesen der Aufgabendaten</w:t>
-      </w:r>
-    </w:p>
-    <w:p>
-      <w:pPr>
-        <w:pStyle w:val="berschrift2"/>
-        <w:numPr>
-          <w:ilvl w:val="0"/>
-          <w:numId w:val="0"/>
-        </w:numPr>
-      </w:pPr>
-      <w:bookmarkStart w:id="35" w:name="_Toc204625121"/>
-      <w:r>
-        <w:t>1</w:t>
-      </w:r>
-      <w:r>
-        <w:t>6</w:t>
-      </w:r>
-      <w:r>
-        <w:t>.2</w:t>
-      </w:r>
-      <w:r>
-        <w:tab/>
-        <w:t>Abhängigkeiten</w:t>
-      </w:r>
-      <w:bookmarkEnd w:id="35"/>
-    </w:p>
-    <w:p>
-      <w:pPr>
-        <w:pStyle w:val="Listenabsatz"/>
-        <w:numPr>
-          <w:ilvl w:val="0"/>
-          <w:numId w:val="24"/>
-        </w:numPr>
-        <w:rPr>
-          <w:color w:val="000000" w:themeColor="text1"/>
-          <w:szCs w:val="22"/>
-        </w:rPr>
-      </w:pPr>
-      <w:proofErr w:type="spellStart"/>
-      <w:r>
-        <w:rPr>
-          <w:color w:val="000000" w:themeColor="text1"/>
-          <w:szCs w:val="22"/>
-        </w:rPr>
-        <w:t>MainWindow</w:t>
-      </w:r>
-      <w:proofErr w:type="spellEnd"/>
-      <w:r>
-        <w:rPr>
-          <w:color w:val="000000" w:themeColor="text1"/>
-          <w:szCs w:val="22"/>
-        </w:rPr>
-        <w:t xml:space="preserve"> nutzt </w:t>
-      </w:r>
-      <w:proofErr w:type="spellStart"/>
-      <w:r>
-        <w:rPr>
-          <w:color w:val="000000" w:themeColor="text1"/>
-          <w:szCs w:val="22"/>
-        </w:rPr>
-        <w:t>TaskManager</w:t>
-      </w:r>
-      <w:proofErr w:type="spellEnd"/>
-      <w:r>
-        <w:rPr>
-          <w:color w:val="000000" w:themeColor="text1"/>
-          <w:szCs w:val="22"/>
-        </w:rPr>
-        <w:t xml:space="preserve"> für Logik und Aufgabeliste</w:t>
-      </w:r>
-    </w:p>
-    <w:p>
-      <w:pPr>
-        <w:pStyle w:val="Listenabsatz"/>
-        <w:numPr>
-          <w:ilvl w:val="0"/>
-          <w:numId w:val="24"/>
-        </w:numPr>
-        <w:rPr>
-          <w:color w:val="000000" w:themeColor="text1"/>
-          <w:szCs w:val="22"/>
-        </w:rPr>
-      </w:pPr>
-      <w:proofErr w:type="spellStart"/>
-      <w:r>
-        <w:rPr>
-          <w:color w:val="000000" w:themeColor="text1"/>
-          <w:szCs w:val="22"/>
-        </w:rPr>
-        <w:t>TaskManager</w:t>
-      </w:r>
-      <w:proofErr w:type="spellEnd"/>
-      <w:r>
-        <w:rPr>
-          <w:color w:val="000000" w:themeColor="text1"/>
-          <w:szCs w:val="22"/>
-        </w:rPr>
-        <w:t xml:space="preserve"> verwaltet eine Sammlung von Task-Objekten</w:t>
-      </w:r>
-    </w:p>
-    <w:p>
-      <w:pPr>
-        <w:pStyle w:val="Listenabsatz"/>
-        <w:numPr>
-          <w:ilvl w:val="0"/>
-          <w:numId w:val="24"/>
-        </w:numPr>
-        <w:rPr>
-          <w:color w:val="000000" w:themeColor="text1"/>
-          <w:szCs w:val="22"/>
-        </w:rPr>
-      </w:pPr>
-      <w:proofErr w:type="spellStart"/>
-      <w:r>
-        <w:rPr>
-          <w:color w:val="000000" w:themeColor="text1"/>
-          <w:szCs w:val="22"/>
-        </w:rPr>
-        <w:t>MainWindow</w:t>
-      </w:r>
-      <w:proofErr w:type="spellEnd"/>
-      <w:r>
-        <w:rPr>
-          <w:color w:val="000000" w:themeColor="text1"/>
-          <w:szCs w:val="22"/>
-        </w:rPr>
-        <w:t xml:space="preserve"> öffnet die Dialogfenster zur Interaktion mit dem Benutzer</w:t>
-      </w:r>
-    </w:p>
-    <w:p>
-      <w:pPr>
-        <w:pStyle w:val="Listenabsatz"/>
-        <w:numPr>
-          <w:ilvl w:val="0"/>
-          <w:numId w:val="24"/>
-        </w:numPr>
-        <w:rPr>
-          <w:color w:val="000000" w:themeColor="text1"/>
-          <w:szCs w:val="22"/>
-        </w:rPr>
-      </w:pPr>
-      <w:r>
-        <w:rPr>
-          <w:color w:val="000000" w:themeColor="text1"/>
-          <w:szCs w:val="22"/>
-        </w:rPr>
-        <w:t xml:space="preserve">Dialogfenster übergeben ihre Eingaben an </w:t>
-      </w:r>
-      <w:proofErr w:type="spellStart"/>
-      <w:r>
-        <w:rPr>
-          <w:color w:val="000000" w:themeColor="text1"/>
-          <w:szCs w:val="22"/>
-        </w:rPr>
-        <w:t>MainWindow</w:t>
-      </w:r>
-      <w:proofErr w:type="spellEnd"/>
-      <w:r>
-        <w:rPr>
-          <w:color w:val="000000" w:themeColor="text1"/>
-          <w:szCs w:val="22"/>
-        </w:rPr>
-        <w:t>/</w:t>
-      </w:r>
-      <w:proofErr w:type="spellStart"/>
-      <w:r>
-        <w:rPr>
-          <w:color w:val="000000" w:themeColor="text1"/>
-          <w:szCs w:val="22"/>
-        </w:rPr>
-        <w:t>TaskManager</w:t>
-      </w:r>
-      <w:proofErr w:type="spellEnd"/>
-    </w:p>
-    <w:p>
+      <w:r>
+        <w:t>14.2 Abgrenzung und Kontextdarstellung</w:t>
+      </w:r>
+    </w:p>
+    <w:p>
+      <w:r>
+        <w:t>Das System interagiert ausschließlich mit dem Betriebssystem (Datei I/O) und dem Benutzer. Es existieren keine weiteren externen Schnittstellen oder Abhängigkeiten in diesem Projekt. Abbildung 5 zeigt die Abgrenzung des Systemkontextes mit Hilfe eines einfachen Kontextdiagrammes.</w:t>
+      </w:r>
+    </w:p>
+    <w:p>
+      <w:pPr>
+        <w:spacing w:after="0"/>
+      </w:pPr>
       <w:r>
         <w:t xml:space="preserve">Abbildung </w:t>
       </w:r>
@@ -8002,39 +6748,25 @@
         <w:fldChar w:fldCharType="separate"/>
       </w:r>
       <w:r>
-        <w:rPr>
-          <w:noProof/>
-        </w:rPr>
         <w:t>5</w:t>
       </w:r>
       <w:r>
-        <w:rPr>
-          <w:noProof/>
-        </w:rPr>
         <w:fldChar w:fldCharType="end"/>
       </w:r>
       <w:r>
-        <w:t>: UML-Klassendiagramm</w:t>
-      </w:r>
-    </w:p>
-    <w:p>
-      <w:pPr>
-        <w:spacing w:after="0" w:line="276" w:lineRule="auto"/>
-      </w:pPr>
-      <w:r>
-        <w:rPr>
-          <w:b/>
-          <w:bCs/>
-          <w:noProof/>
-          <w:color w:val="EE0000"/>
-          <w:sz w:val="96"/>
-          <w:szCs w:val="96"/>
-        </w:rPr>
+        <w:t>: Kontextdiagramm</w:t>
+      </w:r>
+    </w:p>
+    <w:p>
+      <w:pPr>
+        <w:spacing w:after="0"/>
+      </w:pPr>
+      <w:r>
         <w:drawing>
-          <wp:inline distT="0" distB="0" distL="0" distR="0" wp14:anchorId="75CB88C5" wp14:editId="1C4AEC59">
-            <wp:extent cx="6120130" cy="4563110"/>
-            <wp:effectExtent l="0" t="0" r="0" b="8890"/>
-            <wp:docPr id="614902416" name="Grafik 1" descr="Ein Bild, das Text, Screenshot, Software, Design enthält.&#10;&#10;KI-generierte Inhalte können fehlerhaft sein."/>
+          <wp:inline distT="0" distB="0" distL="0" distR="0" wp14:anchorId="39AE1C09" wp14:editId="11BA70E3">
+            <wp:extent cx="4031844" cy="1873691"/>
+            <wp:effectExtent l="0" t="0" r="6985" b="0"/>
+            <wp:docPr id="1219101135" name="Grafik 1" descr="Ein Bild, das Text, Diagramm, Screenshot, Schrift enthält.&#10;&#10;KI-generierte Inhalte können fehlerhaft sein."/>
             <wp:cNvGraphicFramePr>
               <a:graphicFrameLocks xmlns:a="http://schemas.openxmlformats.org/drawingml/2006/main" noChangeAspect="1"/>
             </wp:cNvGraphicFramePr>
@@ -8042,7 +6774,7 @@
               <a:graphicData uri="http://schemas.openxmlformats.org/drawingml/2006/picture">
                 <pic:pic xmlns:pic="http://schemas.openxmlformats.org/drawingml/2006/picture">
                   <pic:nvPicPr>
-                    <pic:cNvPr id="614902416" name="Grafik 1" descr="Ein Bild, das Text, Screenshot, Software, Design enthält.&#10;&#10;KI-generierte Inhalte können fehlerhaft sein."/>
+                    <pic:cNvPr id="1219101135" name="Grafik 1" descr="Ein Bild, das Text, Diagramm, Screenshot, Schrift enthält.&#10;&#10;KI-generierte Inhalte können fehlerhaft sein."/>
                     <pic:cNvPicPr/>
                   </pic:nvPicPr>
                   <pic:blipFill>
@@ -8054,7 +6786,7 @@
                   <pic:spPr>
                     <a:xfrm>
                       <a:off x="0" y="0"/>
-                      <a:ext cx="6120130" cy="4563110"/>
+                      <a:ext cx="4046056" cy="1880296"/>
                     </a:xfrm>
                     <a:prstGeom prst="rect">
                       <a:avLst/>
@@ -8068,9 +6800,61 @@
       </w:r>
     </w:p>
     <w:p>
-      <w:r>
-        <w:t>Quelle: Eigene Darstellung mit Hilfe von Visio</w:t>
-      </w:r>
+      <w:pPr>
+        <w:rPr>
+          <w:color w:val="000000" w:themeColor="text1"/>
+          <w:szCs w:val="22"/>
+        </w:rPr>
+      </w:pPr>
+      <w:r>
+        <w:t>Quelle: Eigene Darstellung</w:t>
+      </w:r>
+      <w:r>
+        <w:rPr>
+          <w:i/>
+          <w:iCs/>
+          <w:color w:val="000000" w:themeColor="text1"/>
+          <w:szCs w:val="22"/>
+        </w:rPr>
+        <w:br w:type="page"/>
+      </w:r>
+    </w:p>
+    <w:p>
+      <w:pPr>
+        <w:pStyle w:val="berschrift1"/>
+        <w:numPr>
+          <w:ilvl w:val="0"/>
+          <w:numId w:val="0"/>
+        </w:numPr>
+      </w:pPr>
+      <w:bookmarkStart w:id="26" w:name="_Toc204625112"/>
+      <w:r>
+        <w:lastRenderedPageBreak/>
+        <w:t>P</w:t>
+      </w:r>
+      <w:r>
+        <w:t xml:space="preserve">hase 2: Erarbeitungs- und Reflexionsphase </w:t>
+      </w:r>
+      <w:r>
+        <w:t>–</w:t>
+      </w:r>
+      <w:r>
+        <w:t xml:space="preserve"> Architekturdokument</w:t>
+      </w:r>
+      <w:bookmarkEnd w:id="26"/>
+    </w:p>
+    <w:p>
+      <w:pPr>
+        <w:pStyle w:val="berschrift1"/>
+      </w:pPr>
+      <w:r>
+        <w:t xml:space="preserve"> </w:t>
+      </w:r>
+      <w:bookmarkStart w:id="27" w:name="_Toc204625113"/>
+      <w:r>
+        <w:t>Technologieübersicht</w:t>
+      </w:r>
+      <w:bookmarkEnd w:id="27"/>
     </w:p>
     <w:p>
       <w:pPr>
@@ -8080,21 +6864,1614 @@
           <w:numId w:val="0"/>
         </w:numPr>
       </w:pPr>
+      <w:bookmarkStart w:id="28" w:name="_Toc204625114"/>
+      <w:r>
+        <w:t xml:space="preserve">15.1 </w:t>
+      </w:r>
+      <w:r>
+        <w:t>Programmiersprache</w:t>
+      </w:r>
+      <w:bookmarkEnd w:id="28"/>
+    </w:p>
+    <w:p>
+      <w:r>
+        <w:t>Die für dieses Projekt ausgewählte Programmiersprache ist C++, folgend werden die wichtigsten Gründe für die Auswahl erläutert.</w:t>
+      </w:r>
+    </w:p>
+    <w:p>
+      <w:pPr>
+        <w:pStyle w:val="Listenabsatz"/>
+        <w:numPr>
+          <w:ilvl w:val="0"/>
+          <w:numId w:val="20"/>
+        </w:numPr>
+      </w:pPr>
+      <w:r>
+        <w:t>Motivation: Vertiefung der eigenen Kenntnisse, wichtig für Ingenieurs- und Software-Engineering Berufe</w:t>
+      </w:r>
+    </w:p>
+    <w:p>
+      <w:pPr>
+        <w:pStyle w:val="Listenabsatz"/>
+        <w:numPr>
+          <w:ilvl w:val="0"/>
+          <w:numId w:val="20"/>
+        </w:numPr>
+      </w:pPr>
+      <w:r>
+        <w:t>Fördert allgemeines Verständnis für Speicherverwaltung, effiziente Algorithmen und systemnahe Entwicklung</w:t>
+      </w:r>
+    </w:p>
+    <w:p>
+      <w:pPr>
+        <w:pStyle w:val="Listenabsatz"/>
+        <w:numPr>
+          <w:ilvl w:val="0"/>
+          <w:numId w:val="20"/>
+        </w:numPr>
+      </w:pPr>
+      <w:r>
+        <w:t>Große Ökosystem, viele Libraries und plattformübergreifend einsetzbar</w:t>
+      </w:r>
+    </w:p>
+    <w:p>
+      <w:pPr>
+        <w:pStyle w:val="Listenabsatz"/>
+        <w:numPr>
+          <w:ilvl w:val="0"/>
+          <w:numId w:val="20"/>
+        </w:numPr>
+      </w:pPr>
+      <w:r>
+        <w:t>Auch wenn Entwicklung schwerer als bspw. mit Python ist, ist der Lerneffekt für Studium/Beruf höher</w:t>
+      </w:r>
+    </w:p>
+    <w:p>
+      <w:pPr>
+        <w:pStyle w:val="Listenabsatz"/>
+        <w:numPr>
+          <w:ilvl w:val="0"/>
+          <w:numId w:val="20"/>
+        </w:numPr>
+      </w:pPr>
+      <w:r>
+        <w:t>GUI-Anbindung mit Qt</w:t>
+      </w:r>
+    </w:p>
+    <w:p>
+      <w:pPr>
+        <w:pStyle w:val="berschrift2"/>
+        <w:numPr>
+          <w:ilvl w:val="0"/>
+          <w:numId w:val="0"/>
+        </w:numPr>
+      </w:pPr>
+      <w:bookmarkStart w:id="29" w:name="_Toc204625115"/>
+      <w:r>
+        <w:t xml:space="preserve">15.2 </w:t>
+      </w:r>
+      <w:r>
+        <w:t>Frameworks</w:t>
+      </w:r>
+      <w:bookmarkEnd w:id="29"/>
+    </w:p>
+    <w:p>
+      <w:pPr>
+        <w:rPr>
+          <w:szCs w:val="22"/>
+        </w:rPr>
+      </w:pPr>
+      <w:r>
+        <w:rPr>
+          <w:szCs w:val="22"/>
+        </w:rPr>
+        <w:t xml:space="preserve">Die grafische Oberfläche wurde mit dem Qt6-Framework als klassische Fensteranwendung für Windows realisiert. Es kommen </w:t>
+      </w:r>
+      <w:proofErr w:type="spellStart"/>
+      <w:r>
+        <w:rPr>
+          <w:szCs w:val="22"/>
+        </w:rPr>
+        <w:t>QMainWindow</w:t>
+      </w:r>
+      <w:proofErr w:type="spellEnd"/>
+      <w:r>
+        <w:rPr>
+          <w:szCs w:val="22"/>
+        </w:rPr>
+        <w:t xml:space="preserve"> sowie mehrere </w:t>
+      </w:r>
+      <w:proofErr w:type="spellStart"/>
+      <w:r>
+        <w:rPr>
+          <w:szCs w:val="22"/>
+        </w:rPr>
+        <w:t>QDialog</w:t>
+      </w:r>
+      <w:proofErr w:type="spellEnd"/>
+      <w:r>
+        <w:rPr>
+          <w:szCs w:val="22"/>
+        </w:rPr>
+        <w:t>-basierte Komponenten zum Einsatz.</w:t>
+      </w:r>
+      <w:r>
+        <w:rPr>
+          <w:szCs w:val="22"/>
+        </w:rPr>
+        <w:t xml:space="preserve"> Auch das </w:t>
+      </w:r>
+      <w:proofErr w:type="spellStart"/>
+      <w:r>
+        <w:rPr>
+          <w:szCs w:val="22"/>
+        </w:rPr>
+        <w:t>googletest</w:t>
+      </w:r>
+      <w:proofErr w:type="spellEnd"/>
+      <w:r>
+        <w:rPr>
+          <w:szCs w:val="22"/>
+        </w:rPr>
+        <w:t xml:space="preserve"> Framework wird für die späteren Tests implementiert.</w:t>
+      </w:r>
+    </w:p>
+    <w:p>
+      <w:pPr>
+        <w:pStyle w:val="Listenabsatz"/>
+        <w:numPr>
+          <w:ilvl w:val="0"/>
+          <w:numId w:val="21"/>
+        </w:numPr>
+        <w:rPr>
+          <w:szCs w:val="22"/>
+        </w:rPr>
+      </w:pPr>
+      <w:r>
+        <w:rPr>
+          <w:szCs w:val="22"/>
+        </w:rPr>
+        <w:t>Qt (Qt6)</w:t>
+      </w:r>
+    </w:p>
+    <w:p>
+      <w:pPr>
+        <w:pStyle w:val="Listenabsatz"/>
+        <w:numPr>
+          <w:ilvl w:val="1"/>
+          <w:numId w:val="21"/>
+        </w:numPr>
+        <w:rPr>
+          <w:szCs w:val="22"/>
+        </w:rPr>
+      </w:pPr>
+      <w:r>
+        <w:rPr>
+          <w:szCs w:val="22"/>
+        </w:rPr>
+        <w:t>Wird für grafische Oberfläche (GUI) verwendet</w:t>
+      </w:r>
+    </w:p>
+    <w:p>
+      <w:pPr>
+        <w:pStyle w:val="Listenabsatz"/>
+        <w:numPr>
+          <w:ilvl w:val="1"/>
+          <w:numId w:val="21"/>
+        </w:numPr>
+        <w:rPr>
+          <w:szCs w:val="22"/>
+        </w:rPr>
+      </w:pPr>
+      <w:r>
+        <w:rPr>
+          <w:szCs w:val="22"/>
+        </w:rPr>
+        <w:t xml:space="preserve">Ermöglicht plattformübergreifende </w:t>
+      </w:r>
+      <w:r>
+        <w:rPr>
+          <w:szCs w:val="22"/>
+        </w:rPr>
+        <w:t>Entwicklung für Fensteranwendungen</w:t>
+      </w:r>
+    </w:p>
+    <w:p>
+      <w:pPr>
+        <w:pStyle w:val="Listenabsatz"/>
+        <w:numPr>
+          <w:ilvl w:val="1"/>
+          <w:numId w:val="21"/>
+        </w:numPr>
+        <w:rPr>
+          <w:szCs w:val="22"/>
+        </w:rPr>
+      </w:pPr>
+      <w:r>
+        <w:rPr>
+          <w:szCs w:val="22"/>
+        </w:rPr>
+        <w:t>Gute Unterstützung für UI-Design, Events und eigene Widgets</w:t>
+      </w:r>
+    </w:p>
+    <w:p>
+      <w:pPr>
+        <w:pStyle w:val="Listenabsatz"/>
+        <w:numPr>
+          <w:ilvl w:val="1"/>
+          <w:numId w:val="21"/>
+        </w:numPr>
+        <w:rPr>
+          <w:szCs w:val="22"/>
+        </w:rPr>
+      </w:pPr>
+      <w:r>
+        <w:rPr>
+          <w:szCs w:val="22"/>
+        </w:rPr>
+        <w:t xml:space="preserve">Integration in C++ Projekt und </w:t>
+      </w:r>
+      <w:proofErr w:type="spellStart"/>
+      <w:r>
+        <w:rPr>
+          <w:szCs w:val="22"/>
+        </w:rPr>
+        <w:t>Build</w:t>
+      </w:r>
+      <w:proofErr w:type="spellEnd"/>
+      <w:r>
+        <w:rPr>
+          <w:szCs w:val="22"/>
+        </w:rPr>
+        <w:t>-System (</w:t>
+      </w:r>
+      <w:proofErr w:type="spellStart"/>
+      <w:r>
+        <w:rPr>
+          <w:szCs w:val="22"/>
+        </w:rPr>
+        <w:t>CMake</w:t>
+      </w:r>
+      <w:proofErr w:type="spellEnd"/>
+      <w:r>
+        <w:rPr>
+          <w:szCs w:val="22"/>
+        </w:rPr>
+        <w:t>) ist Standard</w:t>
+      </w:r>
+    </w:p>
+    <w:p>
+      <w:pPr>
+        <w:pStyle w:val="Listenabsatz"/>
+        <w:numPr>
+          <w:ilvl w:val="0"/>
+          <w:numId w:val="21"/>
+        </w:numPr>
+        <w:rPr>
+          <w:szCs w:val="22"/>
+        </w:rPr>
+      </w:pPr>
+      <w:proofErr w:type="spellStart"/>
+      <w:r>
+        <w:rPr>
+          <w:szCs w:val="22"/>
+        </w:rPr>
+        <w:t>g</w:t>
+      </w:r>
+      <w:r>
+        <w:rPr>
+          <w:szCs w:val="22"/>
+        </w:rPr>
+        <w:t>oogletest</w:t>
+      </w:r>
+      <w:proofErr w:type="spellEnd"/>
+    </w:p>
+    <w:p>
+      <w:pPr>
+        <w:pStyle w:val="Listenabsatz"/>
+        <w:numPr>
+          <w:ilvl w:val="1"/>
+          <w:numId w:val="21"/>
+        </w:numPr>
+        <w:rPr>
+          <w:szCs w:val="22"/>
+        </w:rPr>
+      </w:pPr>
+      <w:r>
+        <w:rPr>
+          <w:szCs w:val="22"/>
+        </w:rPr>
+        <w:t>Framework für automatisierte Unit-Tests</w:t>
+      </w:r>
+    </w:p>
+    <w:p>
+      <w:pPr>
+        <w:pStyle w:val="Listenabsatz"/>
+        <w:numPr>
+          <w:ilvl w:val="1"/>
+          <w:numId w:val="21"/>
+        </w:numPr>
+        <w:rPr>
+          <w:szCs w:val="22"/>
+        </w:rPr>
+      </w:pPr>
+      <w:r>
+        <w:rPr>
+          <w:szCs w:val="22"/>
+        </w:rPr>
+        <w:t>Weit verbreitet im C++ Umfeld, auch im industriellen Einsatz</w:t>
+      </w:r>
+    </w:p>
+    <w:p>
+      <w:pPr>
+        <w:pStyle w:val="Listenabsatz"/>
+        <w:numPr>
+          <w:ilvl w:val="1"/>
+          <w:numId w:val="21"/>
+        </w:numPr>
+        <w:rPr>
+          <w:szCs w:val="22"/>
+        </w:rPr>
+      </w:pPr>
+      <w:r>
+        <w:rPr>
+          <w:szCs w:val="22"/>
+        </w:rPr>
+        <w:t xml:space="preserve">Moderne C++ Features für Testfälle und Test </w:t>
+      </w:r>
+      <w:proofErr w:type="spellStart"/>
+      <w:r>
+        <w:rPr>
+          <w:szCs w:val="22"/>
+        </w:rPr>
+        <w:t>Suites</w:t>
+      </w:r>
+      <w:proofErr w:type="spellEnd"/>
+    </w:p>
+    <w:p>
+      <w:pPr>
+        <w:pStyle w:val="Listenabsatz"/>
+        <w:numPr>
+          <w:ilvl w:val="1"/>
+          <w:numId w:val="21"/>
+        </w:numPr>
+        <w:ind w:left="1434" w:hanging="357"/>
+        <w:rPr>
+          <w:szCs w:val="22"/>
+        </w:rPr>
+      </w:pPr>
+      <w:r>
+        <w:rPr>
+          <w:szCs w:val="22"/>
+        </w:rPr>
+        <w:t>Bringt professionelle Entwicklungsmethodik (Test Driven Development, Absicherung von Code…)</w:t>
+      </w:r>
+    </w:p>
+    <w:p>
+      <w:pPr>
+        <w:pStyle w:val="berschrift2"/>
+        <w:numPr>
+          <w:ilvl w:val="0"/>
+          <w:numId w:val="0"/>
+        </w:numPr>
+      </w:pPr>
+      <w:bookmarkStart w:id="30" w:name="_Toc204625116"/>
+      <w:r>
+        <w:t xml:space="preserve">15.3 </w:t>
+      </w:r>
+      <w:r>
+        <w:t>Bibliotheken</w:t>
+      </w:r>
+      <w:bookmarkEnd w:id="30"/>
+    </w:p>
+    <w:p>
+      <w:pPr>
+        <w:rPr>
+          <w:szCs w:val="22"/>
+        </w:rPr>
+      </w:pPr>
+      <w:r>
+        <w:rPr>
+          <w:szCs w:val="22"/>
+        </w:rPr>
+        <w:t xml:space="preserve">Bisher werden im Projekt folgende Bibliotheken verwendet, diesen können sich jedoch je nach Projektablauf noch verändern. </w:t>
+      </w:r>
+    </w:p>
+    <w:p>
+      <w:pPr>
+        <w:pStyle w:val="Listenabsatz"/>
+        <w:numPr>
+          <w:ilvl w:val="0"/>
+          <w:numId w:val="21"/>
+        </w:numPr>
+      </w:pPr>
+      <w:r>
+        <w:t>C++ Standardbibliothek (STL): Für Vektoren, Strings, Maps usw.</w:t>
+      </w:r>
+    </w:p>
+    <w:p>
+      <w:pPr>
+        <w:pStyle w:val="Listenabsatz"/>
+        <w:numPr>
+          <w:ilvl w:val="0"/>
+          <w:numId w:val="21"/>
+        </w:numPr>
+      </w:pPr>
+      <w:proofErr w:type="spellStart"/>
+      <w:r>
+        <w:t>Qt</w:t>
+      </w:r>
+      <w:r>
+        <w:t>Core</w:t>
+      </w:r>
+      <w:proofErr w:type="spellEnd"/>
+      <w:r>
+        <w:t xml:space="preserve">, </w:t>
+      </w:r>
+      <w:proofErr w:type="spellStart"/>
+      <w:r>
+        <w:t>QtGui</w:t>
+      </w:r>
+      <w:proofErr w:type="spellEnd"/>
+      <w:r>
+        <w:t xml:space="preserve">, </w:t>
+      </w:r>
+      <w:proofErr w:type="spellStart"/>
+      <w:r>
+        <w:t>QtWidgets</w:t>
+      </w:r>
+      <w:proofErr w:type="spellEnd"/>
+      <w:r>
+        <w:br w:type="page"/>
+      </w:r>
+    </w:p>
+    <w:p>
+      <w:pPr>
+        <w:pStyle w:val="berschrift2"/>
+        <w:numPr>
+          <w:ilvl w:val="0"/>
+          <w:numId w:val="0"/>
+        </w:numPr>
+      </w:pPr>
+      <w:bookmarkStart w:id="31" w:name="_Toc204625117"/>
+      <w:r>
+        <w:lastRenderedPageBreak/>
+        <w:t xml:space="preserve">15.4 </w:t>
+      </w:r>
+      <w:r>
+        <w:t>Entwicklungswerkzeuge</w:t>
+      </w:r>
+      <w:bookmarkEnd w:id="31"/>
+    </w:p>
+    <w:p>
+      <w:pPr>
+        <w:pStyle w:val="Listenabsatz"/>
+        <w:numPr>
+          <w:ilvl w:val="0"/>
+          <w:numId w:val="21"/>
+        </w:numPr>
+      </w:pPr>
+      <w:r>
+        <w:t>VS Code mit C++ und Qt Extension</w:t>
+      </w:r>
+    </w:p>
+    <w:p>
+      <w:pPr>
+        <w:pStyle w:val="Listenabsatz"/>
+        <w:numPr>
+          <w:ilvl w:val="0"/>
+          <w:numId w:val="21"/>
+        </w:numPr>
+      </w:pPr>
+      <w:r>
+        <w:t>Qt Creator 17.0.0</w:t>
+      </w:r>
+    </w:p>
+    <w:p>
+      <w:pPr>
+        <w:pStyle w:val="Listenabsatz"/>
+        <w:numPr>
+          <w:ilvl w:val="0"/>
+          <w:numId w:val="21"/>
+        </w:numPr>
+      </w:pPr>
+      <w:proofErr w:type="spellStart"/>
+      <w:r>
+        <w:t>CMake</w:t>
+      </w:r>
+      <w:proofErr w:type="spellEnd"/>
+      <w:r>
+        <w:t xml:space="preserve"> als </w:t>
+      </w:r>
+      <w:proofErr w:type="spellStart"/>
+      <w:r>
+        <w:t>Buildsystem</w:t>
+      </w:r>
+      <w:proofErr w:type="spellEnd"/>
+    </w:p>
+    <w:p>
+      <w:pPr>
+        <w:pStyle w:val="Listenabsatz"/>
+        <w:numPr>
+          <w:ilvl w:val="0"/>
+          <w:numId w:val="21"/>
+        </w:numPr>
+      </w:pPr>
+      <w:r>
+        <w:t>GitHub zur Versionskontrolle</w:t>
+      </w:r>
+    </w:p>
+    <w:p>
+      <w:pPr>
+        <w:pStyle w:val="Listenabsatz"/>
+        <w:numPr>
+          <w:ilvl w:val="0"/>
+          <w:numId w:val="21"/>
+        </w:numPr>
+      </w:pPr>
+      <w:proofErr w:type="spellStart"/>
+      <w:r>
+        <w:t>windeployqt</w:t>
+      </w:r>
+      <w:proofErr w:type="spellEnd"/>
+      <w:r>
+        <w:t xml:space="preserve"> zum Erstellen von Release-Paketen (</w:t>
+      </w:r>
+      <w:proofErr w:type="spellStart"/>
+      <w:r>
+        <w:t>Deployment</w:t>
+      </w:r>
+      <w:proofErr w:type="spellEnd"/>
+      <w:r>
+        <w:t xml:space="preserve"> für Windows)</w:t>
+      </w:r>
+      <w:r>
+        <w:t xml:space="preserve"> </w:t>
+      </w:r>
+      <w:r>
+        <w:sym w:font="Wingdings" w:char="F0E0"/>
+      </w:r>
+      <w:r>
+        <w:t xml:space="preserve"> wird in Phase 3 implementiert</w:t>
+      </w:r>
+    </w:p>
+    <w:p>
+      <w:pPr>
+        <w:pStyle w:val="berschrift1"/>
+      </w:pPr>
+      <w:r>
+        <w:t xml:space="preserve"> </w:t>
+      </w:r>
+      <w:bookmarkStart w:id="32" w:name="_Toc204625118"/>
+      <w:r>
+        <w:t>Architekturübersicht</w:t>
+      </w:r>
+      <w:bookmarkEnd w:id="32"/>
+    </w:p>
+    <w:p>
+      <w:pPr>
+        <w:rPr>
+          <w:color w:val="000000" w:themeColor="text1"/>
+          <w:szCs w:val="22"/>
+        </w:rPr>
+      </w:pPr>
+      <w:r>
+        <w:rPr>
+          <w:color w:val="000000" w:themeColor="text1"/>
+          <w:szCs w:val="22"/>
+        </w:rPr>
+        <w:t xml:space="preserve">In diesem </w:t>
+      </w:r>
+      <w:r>
+        <w:rPr>
+          <w:color w:val="000000" w:themeColor="text1"/>
+          <w:szCs w:val="22"/>
+        </w:rPr>
+        <w:t xml:space="preserve">Projekt </w:t>
+      </w:r>
+      <w:r>
+        <w:rPr>
+          <w:color w:val="000000" w:themeColor="text1"/>
+          <w:szCs w:val="22"/>
+        </w:rPr>
+        <w:t>wird wie bereits vorher genannt das MVC-</w:t>
+      </w:r>
+      <w:r>
+        <w:rPr>
+          <w:color w:val="000000" w:themeColor="text1"/>
+          <w:szCs w:val="22"/>
+        </w:rPr>
+        <w:t>Muster (Model-View-Controller)</w:t>
+      </w:r>
+      <w:r>
+        <w:rPr>
+          <w:color w:val="000000" w:themeColor="text1"/>
+          <w:szCs w:val="22"/>
+        </w:rPr>
+        <w:t xml:space="preserve"> umgesetzt</w:t>
+      </w:r>
+      <w:r>
+        <w:rPr>
+          <w:color w:val="000000" w:themeColor="text1"/>
+          <w:szCs w:val="22"/>
+        </w:rPr>
+        <w:t xml:space="preserve">. </w:t>
+      </w:r>
+      <w:r>
+        <w:rPr>
+          <w:color w:val="000000" w:themeColor="text1"/>
+          <w:szCs w:val="22"/>
+        </w:rPr>
+        <w:t>Es ermöglicht eine saubere Trennung von Benutzerschnittstelle, Anwendungslogik und Datenmodell, wodurch die Software leichter erweiterbar und testbar ist.</w:t>
+      </w:r>
+    </w:p>
+    <w:p>
+      <w:pPr>
+        <w:pStyle w:val="Listenabsatz"/>
+        <w:numPr>
+          <w:ilvl w:val="0"/>
+          <w:numId w:val="21"/>
+        </w:numPr>
+        <w:rPr>
+          <w:color w:val="000000" w:themeColor="text1"/>
+          <w:szCs w:val="22"/>
+        </w:rPr>
+      </w:pPr>
+      <w:r>
+        <w:rPr>
+          <w:b/>
+          <w:bCs/>
+          <w:color w:val="000000" w:themeColor="text1"/>
+          <w:szCs w:val="22"/>
+        </w:rPr>
+        <w:t>View (Benutzerschnittstelle)</w:t>
+      </w:r>
+      <w:r>
+        <w:rPr>
+          <w:b/>
+          <w:bCs/>
+          <w:color w:val="000000" w:themeColor="text1"/>
+          <w:szCs w:val="22"/>
+        </w:rPr>
+        <w:t>:</w:t>
+      </w:r>
+      <w:r>
+        <w:rPr>
+          <w:color w:val="000000" w:themeColor="text1"/>
+          <w:szCs w:val="22"/>
+        </w:rPr>
+        <w:t xml:space="preserve"> </w:t>
+      </w:r>
+    </w:p>
+    <w:p>
+      <w:pPr>
+        <w:pStyle w:val="Listenabsatz"/>
+        <w:numPr>
+          <w:ilvl w:val="1"/>
+          <w:numId w:val="21"/>
+        </w:numPr>
+        <w:rPr>
+          <w:color w:val="000000" w:themeColor="text1"/>
+          <w:szCs w:val="22"/>
+        </w:rPr>
+      </w:pPr>
+      <w:r>
+        <w:rPr>
+          <w:color w:val="000000" w:themeColor="text1"/>
+          <w:szCs w:val="22"/>
+        </w:rPr>
+        <w:t xml:space="preserve">Besteht aus den </w:t>
+      </w:r>
+      <w:proofErr w:type="spellStart"/>
+      <w:r>
+        <w:rPr>
+          <w:color w:val="000000" w:themeColor="text1"/>
+          <w:szCs w:val="22"/>
+        </w:rPr>
+        <w:t>MainWindow</w:t>
+      </w:r>
+      <w:proofErr w:type="spellEnd"/>
+      <w:r>
+        <w:rPr>
+          <w:color w:val="000000" w:themeColor="text1"/>
+          <w:szCs w:val="22"/>
+        </w:rPr>
+        <w:t xml:space="preserve"> und den Dialogklassen</w:t>
+      </w:r>
+    </w:p>
+    <w:p>
+      <w:pPr>
+        <w:pStyle w:val="Listenabsatz"/>
+        <w:numPr>
+          <w:ilvl w:val="1"/>
+          <w:numId w:val="21"/>
+        </w:numPr>
+        <w:rPr>
+          <w:color w:val="000000" w:themeColor="text1"/>
+          <w:szCs w:val="22"/>
+        </w:rPr>
+      </w:pPr>
+      <w:r>
+        <w:rPr>
+          <w:color w:val="000000" w:themeColor="text1"/>
+          <w:szCs w:val="22"/>
+        </w:rPr>
+        <w:t xml:space="preserve">Zuständig für </w:t>
+      </w:r>
+      <w:r>
+        <w:rPr>
+          <w:color w:val="000000" w:themeColor="text1"/>
+          <w:szCs w:val="22"/>
+        </w:rPr>
+        <w:t>die Darstellung der Daten und die Erfassung von Benutzereingaben</w:t>
+      </w:r>
+    </w:p>
+    <w:p>
+      <w:pPr>
+        <w:pStyle w:val="Listenabsatz"/>
+        <w:numPr>
+          <w:ilvl w:val="0"/>
+          <w:numId w:val="21"/>
+        </w:numPr>
+        <w:rPr>
+          <w:color w:val="000000" w:themeColor="text1"/>
+          <w:szCs w:val="22"/>
+        </w:rPr>
+      </w:pPr>
+      <w:r>
+        <w:rPr>
+          <w:b/>
+          <w:bCs/>
+          <w:color w:val="000000" w:themeColor="text1"/>
+          <w:szCs w:val="22"/>
+        </w:rPr>
+        <w:t>Controller</w:t>
+      </w:r>
+      <w:r>
+        <w:rPr>
+          <w:b/>
+          <w:bCs/>
+          <w:color w:val="000000" w:themeColor="text1"/>
+          <w:szCs w:val="22"/>
+        </w:rPr>
+        <w:t>:</w:t>
+      </w:r>
+      <w:r>
+        <w:rPr>
+          <w:color w:val="000000" w:themeColor="text1"/>
+          <w:szCs w:val="22"/>
+        </w:rPr>
+        <w:t xml:space="preserve"> </w:t>
+      </w:r>
+    </w:p>
+    <w:p>
+      <w:pPr>
+        <w:pStyle w:val="Listenabsatz"/>
+        <w:numPr>
+          <w:ilvl w:val="1"/>
+          <w:numId w:val="21"/>
+        </w:numPr>
+        <w:rPr>
+          <w:color w:val="000000" w:themeColor="text1"/>
+          <w:szCs w:val="22"/>
+        </w:rPr>
+      </w:pPr>
+      <w:r>
+        <w:rPr>
+          <w:color w:val="000000" w:themeColor="text1"/>
+          <w:szCs w:val="22"/>
+        </w:rPr>
+        <w:t xml:space="preserve">Die Klasse </w:t>
+      </w:r>
+      <w:proofErr w:type="spellStart"/>
+      <w:r>
+        <w:rPr>
+          <w:color w:val="000000" w:themeColor="text1"/>
+          <w:szCs w:val="22"/>
+        </w:rPr>
+        <w:t>TaskController</w:t>
+      </w:r>
+      <w:proofErr w:type="spellEnd"/>
+      <w:r>
+        <w:rPr>
+          <w:color w:val="000000" w:themeColor="text1"/>
+          <w:szCs w:val="22"/>
+        </w:rPr>
+        <w:t xml:space="preserve"> vermittelt zwischen View und Model</w:t>
+      </w:r>
+    </w:p>
+    <w:p>
+      <w:pPr>
+        <w:pStyle w:val="Listenabsatz"/>
+        <w:numPr>
+          <w:ilvl w:val="1"/>
+          <w:numId w:val="21"/>
+        </w:numPr>
+        <w:rPr>
+          <w:color w:val="000000" w:themeColor="text1"/>
+          <w:szCs w:val="22"/>
+        </w:rPr>
+      </w:pPr>
+      <w:r>
+        <w:rPr>
+          <w:color w:val="000000" w:themeColor="text1"/>
+          <w:szCs w:val="22"/>
+        </w:rPr>
+        <w:t>nimmt Eingaben aus der View entgegen, verarbeitet sie und ruft Methoden des Modells auf</w:t>
+      </w:r>
+    </w:p>
+    <w:p>
+      <w:pPr>
+        <w:pStyle w:val="Listenabsatz"/>
+        <w:numPr>
+          <w:ilvl w:val="0"/>
+          <w:numId w:val="21"/>
+        </w:numPr>
+        <w:rPr>
+          <w:color w:val="000000" w:themeColor="text1"/>
+          <w:szCs w:val="22"/>
+        </w:rPr>
+      </w:pPr>
+      <w:r>
+        <w:rPr>
+          <w:b/>
+          <w:bCs/>
+          <w:color w:val="000000" w:themeColor="text1"/>
+          <w:szCs w:val="22"/>
+        </w:rPr>
+        <w:t>Modell (Datenhaltung &amp; Logik)</w:t>
+      </w:r>
+      <w:r>
+        <w:rPr>
+          <w:b/>
+          <w:bCs/>
+          <w:color w:val="000000" w:themeColor="text1"/>
+          <w:szCs w:val="22"/>
+        </w:rPr>
+        <w:t>:</w:t>
+      </w:r>
+      <w:r>
+        <w:rPr>
+          <w:color w:val="000000" w:themeColor="text1"/>
+          <w:szCs w:val="22"/>
+        </w:rPr>
+        <w:t xml:space="preserve"> </w:t>
+      </w:r>
+    </w:p>
+    <w:p>
+      <w:pPr>
+        <w:pStyle w:val="Listenabsatz"/>
+        <w:numPr>
+          <w:ilvl w:val="1"/>
+          <w:numId w:val="21"/>
+        </w:numPr>
+        <w:rPr>
+          <w:color w:val="000000" w:themeColor="text1"/>
+          <w:szCs w:val="22"/>
+        </w:rPr>
+      </w:pPr>
+      <w:r>
+        <w:rPr>
+          <w:color w:val="000000" w:themeColor="text1"/>
+          <w:szCs w:val="22"/>
+        </w:rPr>
+        <w:t xml:space="preserve">Umfasst Task, </w:t>
+      </w:r>
+      <w:proofErr w:type="spellStart"/>
+      <w:r>
+        <w:rPr>
+          <w:color w:val="000000" w:themeColor="text1"/>
+          <w:szCs w:val="22"/>
+        </w:rPr>
+        <w:t>TaskManager</w:t>
+      </w:r>
+      <w:proofErr w:type="spellEnd"/>
+      <w:r>
+        <w:rPr>
+          <w:color w:val="000000" w:themeColor="text1"/>
+          <w:szCs w:val="22"/>
+        </w:rPr>
+        <w:t xml:space="preserve"> sowie die Dateioperationen</w:t>
+      </w:r>
+      <w:r>
+        <w:rPr>
+          <w:color w:val="000000" w:themeColor="text1"/>
+          <w:szCs w:val="22"/>
+        </w:rPr>
+        <w:t xml:space="preserve"> der </w:t>
+      </w:r>
+      <w:r>
+        <w:rPr>
+          <w:color w:val="000000" w:themeColor="text1"/>
+          <w:szCs w:val="22"/>
+        </w:rPr>
+        <w:t>CSV</w:t>
+      </w:r>
+    </w:p>
+    <w:p>
+      <w:pPr>
+        <w:pStyle w:val="Listenabsatz"/>
+        <w:numPr>
+          <w:ilvl w:val="1"/>
+          <w:numId w:val="21"/>
+        </w:numPr>
+        <w:rPr>
+          <w:color w:val="000000" w:themeColor="text1"/>
+          <w:szCs w:val="22"/>
+        </w:rPr>
+      </w:pPr>
+      <w:r>
+        <w:rPr>
+          <w:color w:val="000000" w:themeColor="text1"/>
+          <w:szCs w:val="22"/>
+        </w:rPr>
+        <w:t>Verantwortlich für das Speichern, Laden und Verwalten der Aufgabenobjekte</w:t>
+      </w:r>
+    </w:p>
+    <w:p>
+      <w:pPr>
+        <w:pStyle w:val="berschrift1"/>
+      </w:pPr>
+      <w:r>
+        <w:t xml:space="preserve"> </w:t>
+      </w:r>
+      <w:bookmarkStart w:id="33" w:name="_Toc204625119"/>
+      <w:r>
+        <w:t>Struktur</w:t>
+      </w:r>
+      <w:bookmarkEnd w:id="33"/>
+    </w:p>
+    <w:p>
+      <w:pPr>
+        <w:pStyle w:val="berschrift2"/>
+        <w:numPr>
+          <w:ilvl w:val="0"/>
+          <w:numId w:val="0"/>
+        </w:numPr>
+      </w:pPr>
+      <w:bookmarkStart w:id="34" w:name="_Toc204625120"/>
+      <w:r>
+        <w:t xml:space="preserve">17.1 </w:t>
+      </w:r>
+      <w:r>
+        <w:t>Hauptkomponenten</w:t>
+      </w:r>
+      <w:bookmarkEnd w:id="34"/>
+    </w:p>
+    <w:p>
+      <w:pPr>
+        <w:pStyle w:val="Listenabsatz"/>
+        <w:numPr>
+          <w:ilvl w:val="0"/>
+          <w:numId w:val="23"/>
+        </w:numPr>
+        <w:rPr>
+          <w:color w:val="000000" w:themeColor="text1"/>
+          <w:szCs w:val="22"/>
+        </w:rPr>
+      </w:pPr>
+      <w:proofErr w:type="spellStart"/>
+      <w:r>
+        <w:rPr>
+          <w:color w:val="000000" w:themeColor="text1"/>
+          <w:szCs w:val="22"/>
+        </w:rPr>
+        <w:t>MainWindow</w:t>
+      </w:r>
+      <w:proofErr w:type="spellEnd"/>
+    </w:p>
+    <w:p>
+      <w:pPr>
+        <w:pStyle w:val="Listenabsatz"/>
+        <w:numPr>
+          <w:ilvl w:val="1"/>
+          <w:numId w:val="23"/>
+        </w:numPr>
+        <w:rPr>
+          <w:color w:val="000000" w:themeColor="text1"/>
+          <w:szCs w:val="22"/>
+        </w:rPr>
+      </w:pPr>
+      <w:r>
+        <w:rPr>
+          <w:color w:val="000000" w:themeColor="text1"/>
+          <w:szCs w:val="22"/>
+        </w:rPr>
+        <w:t>Verantwortlich für das Hauptfenster und die Steuerung der Oberfläche</w:t>
+      </w:r>
+    </w:p>
+    <w:p>
+      <w:pPr>
+        <w:pStyle w:val="Listenabsatz"/>
+        <w:numPr>
+          <w:ilvl w:val="1"/>
+          <w:numId w:val="23"/>
+        </w:numPr>
+        <w:rPr>
+          <w:color w:val="000000" w:themeColor="text1"/>
+          <w:szCs w:val="22"/>
+        </w:rPr>
+      </w:pPr>
+      <w:r>
+        <w:rPr>
+          <w:color w:val="000000" w:themeColor="text1"/>
+          <w:szCs w:val="22"/>
+        </w:rPr>
+        <w:t>Zeigt die Liste der offenen Aufgaben und bietet Buttons für Aktionen</w:t>
+      </w:r>
+    </w:p>
+    <w:p>
+      <w:pPr>
+        <w:pStyle w:val="Listenabsatz"/>
+        <w:numPr>
+          <w:ilvl w:val="1"/>
+          <w:numId w:val="23"/>
+        </w:numPr>
+        <w:rPr>
+          <w:color w:val="000000" w:themeColor="text1"/>
+          <w:szCs w:val="22"/>
+        </w:rPr>
+      </w:pPr>
+      <w:r>
+        <w:rPr>
+          <w:color w:val="000000" w:themeColor="text1"/>
+          <w:szCs w:val="22"/>
+        </w:rPr>
+        <w:t>Öffnet bei Bedarf die verschiedenen Dialogfenster</w:t>
+      </w:r>
+    </w:p>
+    <w:p>
+      <w:pPr>
+        <w:pStyle w:val="Listenabsatz"/>
+        <w:numPr>
+          <w:ilvl w:val="0"/>
+          <w:numId w:val="23"/>
+        </w:numPr>
+        <w:rPr>
+          <w:color w:val="000000" w:themeColor="text1"/>
+          <w:szCs w:val="22"/>
+        </w:rPr>
+      </w:pPr>
+      <w:proofErr w:type="spellStart"/>
+      <w:r>
+        <w:rPr>
+          <w:color w:val="000000" w:themeColor="text1"/>
+          <w:szCs w:val="22"/>
+        </w:rPr>
+        <w:t>DialogTaskHinzufuegen</w:t>
+      </w:r>
+      <w:proofErr w:type="spellEnd"/>
+      <w:r>
+        <w:rPr>
+          <w:color w:val="000000" w:themeColor="text1"/>
+          <w:szCs w:val="22"/>
+        </w:rPr>
+        <w:t xml:space="preserve"> / </w:t>
+      </w:r>
+      <w:proofErr w:type="spellStart"/>
+      <w:r>
+        <w:rPr>
+          <w:color w:val="000000" w:themeColor="text1"/>
+          <w:szCs w:val="22"/>
+        </w:rPr>
+        <w:t>DialogTaskBearbeiten</w:t>
+      </w:r>
+      <w:proofErr w:type="spellEnd"/>
+    </w:p>
+    <w:p>
+      <w:pPr>
+        <w:pStyle w:val="Listenabsatz"/>
+        <w:numPr>
+          <w:ilvl w:val="1"/>
+          <w:numId w:val="23"/>
+        </w:numPr>
+        <w:rPr>
+          <w:color w:val="000000" w:themeColor="text1"/>
+          <w:szCs w:val="22"/>
+        </w:rPr>
+      </w:pPr>
+      <w:r>
+        <w:rPr>
+          <w:color w:val="000000" w:themeColor="text1"/>
+          <w:szCs w:val="22"/>
+        </w:rPr>
+        <w:t>Separate Dialogfenster für das Hinzufügen bzw. Bearbeiten einer Aufgabe</w:t>
+      </w:r>
+    </w:p>
+    <w:p>
+      <w:pPr>
+        <w:pStyle w:val="Listenabsatz"/>
+        <w:numPr>
+          <w:ilvl w:val="1"/>
+          <w:numId w:val="23"/>
+        </w:numPr>
+        <w:rPr>
+          <w:color w:val="000000" w:themeColor="text1"/>
+          <w:szCs w:val="22"/>
+        </w:rPr>
+      </w:pPr>
+      <w:r>
+        <w:rPr>
+          <w:color w:val="000000" w:themeColor="text1"/>
+          <w:szCs w:val="22"/>
+        </w:rPr>
+        <w:t>Erfassen und Bearbeiten der Aufgabendaten durch den Benutzer</w:t>
+      </w:r>
+    </w:p>
+    <w:p>
+      <w:pPr>
+        <w:pStyle w:val="Listenabsatz"/>
+        <w:numPr>
+          <w:ilvl w:val="0"/>
+          <w:numId w:val="23"/>
+        </w:numPr>
+        <w:rPr>
+          <w:color w:val="000000" w:themeColor="text1"/>
+          <w:szCs w:val="22"/>
+        </w:rPr>
+      </w:pPr>
+      <w:proofErr w:type="spellStart"/>
+      <w:r>
+        <w:rPr>
+          <w:color w:val="000000" w:themeColor="text1"/>
+          <w:szCs w:val="22"/>
+        </w:rPr>
+        <w:t>erledigteAufgabenliste</w:t>
+      </w:r>
+      <w:proofErr w:type="spellEnd"/>
+      <w:r>
+        <w:rPr>
+          <w:color w:val="000000" w:themeColor="text1"/>
+          <w:szCs w:val="22"/>
+        </w:rPr>
+        <w:t xml:space="preserve"> / </w:t>
+      </w:r>
+      <w:proofErr w:type="spellStart"/>
+      <w:r>
+        <w:rPr>
+          <w:color w:val="000000" w:themeColor="text1"/>
+          <w:szCs w:val="22"/>
+        </w:rPr>
+        <w:t>ueberfaelligeAufgaben</w:t>
+      </w:r>
+      <w:proofErr w:type="spellEnd"/>
+    </w:p>
+    <w:p>
+      <w:pPr>
+        <w:pStyle w:val="Listenabsatz"/>
+        <w:numPr>
+          <w:ilvl w:val="1"/>
+          <w:numId w:val="23"/>
+        </w:numPr>
+        <w:rPr>
+          <w:color w:val="000000" w:themeColor="text1"/>
+          <w:szCs w:val="22"/>
+        </w:rPr>
+      </w:pPr>
+      <w:r>
+        <w:rPr>
+          <w:color w:val="000000" w:themeColor="text1"/>
+          <w:szCs w:val="22"/>
+        </w:rPr>
+        <w:t>Dialogfenster zur Anzeige aller erledigten bzw. überfälligen Aufgaben</w:t>
+      </w:r>
+    </w:p>
+    <w:p>
+      <w:pPr>
+        <w:pStyle w:val="Listenabsatz"/>
+        <w:numPr>
+          <w:ilvl w:val="0"/>
+          <w:numId w:val="23"/>
+        </w:numPr>
+        <w:rPr>
+          <w:color w:val="000000" w:themeColor="text1"/>
+          <w:szCs w:val="22"/>
+        </w:rPr>
+      </w:pPr>
+      <w:proofErr w:type="spellStart"/>
+      <w:r>
+        <w:rPr>
+          <w:color w:val="000000" w:themeColor="text1"/>
+          <w:szCs w:val="22"/>
+        </w:rPr>
+        <w:t>TaskManager</w:t>
+      </w:r>
+      <w:proofErr w:type="spellEnd"/>
+    </w:p>
+    <w:p>
+      <w:pPr>
+        <w:pStyle w:val="StandardWeb"/>
+        <w:numPr>
+          <w:ilvl w:val="1"/>
+          <w:numId w:val="23"/>
+        </w:numPr>
+        <w:rPr>
+          <w:rFonts w:ascii="Arial" w:hAnsi="Arial"/>
+          <w:color w:val="000000" w:themeColor="text1"/>
+          <w:sz w:val="22"/>
+          <w:szCs w:val="22"/>
+        </w:rPr>
+      </w:pPr>
+      <w:r>
+        <w:rPr>
+          <w:rFonts w:ascii="Arial" w:hAnsi="Arial"/>
+          <w:color w:val="000000" w:themeColor="text1"/>
+          <w:sz w:val="22"/>
+          <w:szCs w:val="22"/>
+        </w:rPr>
+        <w:lastRenderedPageBreak/>
+        <w:t>Verwalten der Sammlung aller Aufgaben (Hinzufügen, Löschen, Suchen, Bearbeiten)</w:t>
+      </w:r>
+    </w:p>
+    <w:p>
+      <w:pPr>
+        <w:pStyle w:val="StandardWeb"/>
+        <w:numPr>
+          <w:ilvl w:val="1"/>
+          <w:numId w:val="23"/>
+        </w:numPr>
+        <w:rPr>
+          <w:rFonts w:ascii="Arial" w:hAnsi="Arial"/>
+          <w:color w:val="000000" w:themeColor="text1"/>
+          <w:sz w:val="22"/>
+          <w:szCs w:val="22"/>
+        </w:rPr>
+      </w:pPr>
+      <w:r>
+        <w:rPr>
+          <w:rFonts w:ascii="Arial" w:hAnsi="Arial"/>
+          <w:color w:val="000000" w:themeColor="text1"/>
+          <w:sz w:val="22"/>
+          <w:szCs w:val="22"/>
+        </w:rPr>
+        <w:t>Schnittstelle zwischen UI und Dateispeicherung</w:t>
+      </w:r>
+    </w:p>
+    <w:p>
+      <w:pPr>
+        <w:pStyle w:val="StandardWeb"/>
+        <w:numPr>
+          <w:ilvl w:val="1"/>
+          <w:numId w:val="23"/>
+        </w:numPr>
+        <w:rPr>
+          <w:rFonts w:ascii="Arial" w:hAnsi="Arial"/>
+          <w:color w:val="000000" w:themeColor="text1"/>
+          <w:sz w:val="22"/>
+          <w:szCs w:val="22"/>
+        </w:rPr>
+      </w:pPr>
+      <w:r>
+        <w:rPr>
+          <w:rFonts w:ascii="Arial" w:hAnsi="Arial"/>
+          <w:color w:val="000000" w:themeColor="text1"/>
+          <w:sz w:val="22"/>
+          <w:szCs w:val="22"/>
+        </w:rPr>
+        <w:t>Verantwortlich für das Speichern und Laden der Aufgaben</w:t>
+      </w:r>
+    </w:p>
+    <w:p>
+      <w:pPr>
+        <w:pStyle w:val="StandardWeb"/>
+        <w:numPr>
+          <w:ilvl w:val="0"/>
+          <w:numId w:val="23"/>
+        </w:numPr>
+        <w:rPr>
+          <w:rFonts w:ascii="Arial" w:hAnsi="Arial"/>
+          <w:color w:val="000000" w:themeColor="text1"/>
+          <w:sz w:val="22"/>
+          <w:szCs w:val="22"/>
+        </w:rPr>
+      </w:pPr>
+      <w:r>
+        <w:rPr>
+          <w:rFonts w:ascii="Arial" w:hAnsi="Arial"/>
+          <w:color w:val="000000" w:themeColor="text1"/>
+          <w:sz w:val="22"/>
+          <w:szCs w:val="22"/>
+        </w:rPr>
+        <w:t>Task</w:t>
+      </w:r>
+    </w:p>
+    <w:p>
+      <w:pPr>
+        <w:pStyle w:val="StandardWeb"/>
+        <w:numPr>
+          <w:ilvl w:val="1"/>
+          <w:numId w:val="23"/>
+        </w:numPr>
+        <w:rPr>
+          <w:rFonts w:ascii="Arial" w:hAnsi="Arial"/>
+          <w:color w:val="000000" w:themeColor="text1"/>
+          <w:sz w:val="22"/>
+          <w:szCs w:val="22"/>
+        </w:rPr>
+      </w:pPr>
+      <w:r>
+        <w:rPr>
+          <w:rFonts w:ascii="Arial" w:hAnsi="Arial"/>
+          <w:color w:val="000000" w:themeColor="text1"/>
+          <w:sz w:val="22"/>
+          <w:szCs w:val="22"/>
+        </w:rPr>
+        <w:t>Datenklasse für einzelne Aufgaben (Attribute: Titel, Beschreibung, Fälligkeitsdatum, Status, Index)</w:t>
+      </w:r>
+    </w:p>
+    <w:p>
+      <w:pPr>
+        <w:pStyle w:val="StandardWeb"/>
+        <w:numPr>
+          <w:ilvl w:val="1"/>
+          <w:numId w:val="23"/>
+        </w:numPr>
+        <w:rPr>
+          <w:rFonts w:ascii="Arial" w:hAnsi="Arial"/>
+          <w:color w:val="000000" w:themeColor="text1"/>
+          <w:sz w:val="22"/>
+          <w:szCs w:val="22"/>
+        </w:rPr>
+      </w:pPr>
+      <w:r>
+        <w:rPr>
+          <w:rFonts w:ascii="Arial" w:hAnsi="Arial"/>
+          <w:color w:val="000000" w:themeColor="text1"/>
+          <w:sz w:val="22"/>
+          <w:szCs w:val="22"/>
+        </w:rPr>
+        <w:t>Methoden zum Ändern und Auslesen der Aufgabendaten</w:t>
+      </w:r>
+    </w:p>
+    <w:p>
+      <w:pPr>
+        <w:pStyle w:val="berschrift2"/>
+        <w:numPr>
+          <w:ilvl w:val="0"/>
+          <w:numId w:val="0"/>
+        </w:numPr>
+      </w:pPr>
+      <w:bookmarkStart w:id="35" w:name="_Toc204625121"/>
+      <w:r>
+        <w:t xml:space="preserve">17.2 </w:t>
+      </w:r>
+      <w:r>
+        <w:t>Abhängigkeiten</w:t>
+      </w:r>
+      <w:bookmarkEnd w:id="35"/>
+    </w:p>
+    <w:p>
+      <w:pPr>
+        <w:pStyle w:val="Listenabsatz"/>
+        <w:numPr>
+          <w:ilvl w:val="0"/>
+          <w:numId w:val="24"/>
+        </w:numPr>
+        <w:rPr>
+          <w:color w:val="000000" w:themeColor="text1"/>
+          <w:szCs w:val="22"/>
+        </w:rPr>
+      </w:pPr>
+      <w:proofErr w:type="spellStart"/>
+      <w:r>
+        <w:rPr>
+          <w:color w:val="000000" w:themeColor="text1"/>
+          <w:szCs w:val="22"/>
+        </w:rPr>
+        <w:t>MainWindow</w:t>
+      </w:r>
+      <w:proofErr w:type="spellEnd"/>
+      <w:r>
+        <w:rPr>
+          <w:color w:val="000000" w:themeColor="text1"/>
+          <w:szCs w:val="22"/>
+        </w:rPr>
+        <w:t xml:space="preserve"> nutzt </w:t>
+      </w:r>
+      <w:proofErr w:type="spellStart"/>
+      <w:r>
+        <w:rPr>
+          <w:color w:val="000000" w:themeColor="text1"/>
+          <w:szCs w:val="22"/>
+        </w:rPr>
+        <w:t>TaskManager</w:t>
+      </w:r>
+      <w:proofErr w:type="spellEnd"/>
+      <w:r>
+        <w:rPr>
+          <w:color w:val="000000" w:themeColor="text1"/>
+          <w:szCs w:val="22"/>
+        </w:rPr>
+        <w:t xml:space="preserve"> für Logik und Aufgabeliste</w:t>
+      </w:r>
+    </w:p>
+    <w:p>
+      <w:pPr>
+        <w:pStyle w:val="Listenabsatz"/>
+        <w:numPr>
+          <w:ilvl w:val="0"/>
+          <w:numId w:val="24"/>
+        </w:numPr>
+        <w:rPr>
+          <w:color w:val="000000" w:themeColor="text1"/>
+          <w:szCs w:val="22"/>
+        </w:rPr>
+      </w:pPr>
+      <w:proofErr w:type="spellStart"/>
+      <w:r>
+        <w:rPr>
+          <w:color w:val="000000" w:themeColor="text1"/>
+          <w:szCs w:val="22"/>
+        </w:rPr>
+        <w:t>TaskManager</w:t>
+      </w:r>
+      <w:proofErr w:type="spellEnd"/>
+      <w:r>
+        <w:rPr>
+          <w:color w:val="000000" w:themeColor="text1"/>
+          <w:szCs w:val="22"/>
+        </w:rPr>
+        <w:t xml:space="preserve"> verwaltet eine Sammlung von Task-Objekten</w:t>
+      </w:r>
+    </w:p>
+    <w:p>
+      <w:pPr>
+        <w:pStyle w:val="Listenabsatz"/>
+        <w:numPr>
+          <w:ilvl w:val="0"/>
+          <w:numId w:val="24"/>
+        </w:numPr>
+        <w:rPr>
+          <w:color w:val="000000" w:themeColor="text1"/>
+          <w:szCs w:val="22"/>
+        </w:rPr>
+      </w:pPr>
+      <w:proofErr w:type="spellStart"/>
+      <w:r>
+        <w:rPr>
+          <w:color w:val="000000" w:themeColor="text1"/>
+          <w:szCs w:val="22"/>
+        </w:rPr>
+        <w:t>MainWindow</w:t>
+      </w:r>
+      <w:proofErr w:type="spellEnd"/>
+      <w:r>
+        <w:rPr>
+          <w:color w:val="000000" w:themeColor="text1"/>
+          <w:szCs w:val="22"/>
+        </w:rPr>
+        <w:t xml:space="preserve"> öffnet die Dialogfenster zur Interaktion mit dem Benutzer</w:t>
+      </w:r>
+    </w:p>
+    <w:p>
+      <w:pPr>
+        <w:pStyle w:val="Listenabsatz"/>
+        <w:numPr>
+          <w:ilvl w:val="0"/>
+          <w:numId w:val="24"/>
+        </w:numPr>
+        <w:rPr>
+          <w:color w:val="000000" w:themeColor="text1"/>
+          <w:szCs w:val="22"/>
+        </w:rPr>
+      </w:pPr>
+      <w:r>
+        <w:rPr>
+          <w:color w:val="000000" w:themeColor="text1"/>
+          <w:szCs w:val="22"/>
+        </w:rPr>
+        <w:t xml:space="preserve">Dialogfenster übergeben ihre Eingaben an </w:t>
+      </w:r>
+      <w:proofErr w:type="spellStart"/>
+      <w:r>
+        <w:rPr>
+          <w:color w:val="000000" w:themeColor="text1"/>
+          <w:szCs w:val="22"/>
+        </w:rPr>
+        <w:t>MainWindow</w:t>
+      </w:r>
+      <w:proofErr w:type="spellEnd"/>
+      <w:r>
+        <w:rPr>
+          <w:color w:val="000000" w:themeColor="text1"/>
+          <w:szCs w:val="22"/>
+        </w:rPr>
+        <w:t>/</w:t>
+      </w:r>
+      <w:proofErr w:type="spellStart"/>
+      <w:r>
+        <w:rPr>
+          <w:color w:val="000000" w:themeColor="text1"/>
+          <w:szCs w:val="22"/>
+        </w:rPr>
+        <w:t>TaskManager</w:t>
+      </w:r>
+      <w:proofErr w:type="spellEnd"/>
+    </w:p>
+    <w:p>
+      <w:r>
+        <w:t xml:space="preserve">Abbildung </w:t>
+      </w:r>
+      <w:r>
+        <w:fldChar w:fldCharType="begin"/>
+      </w:r>
+      <w:r>
+        <w:instrText xml:space="preserve"> SEQ Abbildung \* ARABIC </w:instrText>
+      </w:r>
+      <w:r>
+        <w:fldChar w:fldCharType="separate"/>
+      </w:r>
+      <w:r>
+        <w:rPr>
+          <w:noProof/>
+        </w:rPr>
+        <w:t>6</w:t>
+      </w:r>
+      <w:r>
+        <w:fldChar w:fldCharType="end"/>
+      </w:r>
+      <w:r>
+        <w:t>: UML-Klassendiagramm</w:t>
+      </w:r>
+    </w:p>
+    <w:p>
+      <w:pPr>
+        <w:spacing w:after="0" w:line="276" w:lineRule="auto"/>
+      </w:pPr>
+      <w:r>
+        <w:drawing>
+          <wp:inline distT="0" distB="0" distL="0" distR="0" wp14:anchorId="03A4F507" wp14:editId="7A3B4751">
+            <wp:extent cx="6120130" cy="4462145"/>
+            <wp:effectExtent l="0" t="0" r="0" b="0"/>
+            <wp:docPr id="2122388441" name="Grafik 1" descr="Ein Bild, das Text, Screenshot, Software, Schrift enthält.&#10;&#10;KI-generierte Inhalte können fehlerhaft sein."/>
+            <wp:cNvGraphicFramePr>
+              <a:graphicFrameLocks xmlns:a="http://schemas.openxmlformats.org/drawingml/2006/main" noChangeAspect="1"/>
+            </wp:cNvGraphicFramePr>
+            <a:graphic xmlns:a="http://schemas.openxmlformats.org/drawingml/2006/main">
+              <a:graphicData uri="http://schemas.openxmlformats.org/drawingml/2006/picture">
+                <pic:pic xmlns:pic="http://schemas.openxmlformats.org/drawingml/2006/picture">
+                  <pic:nvPicPr>
+                    <pic:cNvPr id="2122388441" name="Grafik 1" descr="Ein Bild, das Text, Screenshot, Software, Schrift enthält.&#10;&#10;KI-generierte Inhalte können fehlerhaft sein."/>
+                    <pic:cNvPicPr/>
+                  </pic:nvPicPr>
+                  <pic:blipFill>
+                    <a:blip r:embed="rId19"/>
+                    <a:stretch>
+                      <a:fillRect/>
+                    </a:stretch>
+                  </pic:blipFill>
+                  <pic:spPr>
+                    <a:xfrm>
+                      <a:off x="0" y="0"/>
+                      <a:ext cx="6120130" cy="4462145"/>
+                    </a:xfrm>
+                    <a:prstGeom prst="rect">
+                      <a:avLst/>
+                    </a:prstGeom>
+                  </pic:spPr>
+                </pic:pic>
+              </a:graphicData>
+            </a:graphic>
+          </wp:inline>
+        </w:drawing>
+      </w:r>
+    </w:p>
+    <w:p>
+      <w:r>
+        <w:t>Quelle: Eigene Darstellung mit Hilfe von Visio</w:t>
+      </w:r>
+    </w:p>
+    <w:p>
+      <w:pPr>
+        <w:pStyle w:val="berschrift2"/>
+        <w:numPr>
+          <w:ilvl w:val="0"/>
+          <w:numId w:val="0"/>
+        </w:numPr>
+      </w:pPr>
       <w:bookmarkStart w:id="36" w:name="_Toc204625122"/>
       <w:r>
-        <w:t>1</w:t>
-      </w:r>
-      <w:r>
-        <w:t>6</w:t>
-      </w:r>
-      <w:r>
-        <w:t>.</w:t>
-      </w:r>
-      <w:r>
-        <w:t>3</w:t>
-      </w:r>
-      <w:r>
-        <w:tab/>
+        <w:t xml:space="preserve">17.3 </w:t>
       </w:r>
       <w:r>
         <w:t>Erweiterbarkeit</w:t>
@@ -8295,7 +8672,7 @@
           <w:noProof/>
           <w:szCs w:val="22"/>
         </w:rPr>
-        <w:t>6</w:t>
+        <w:t>7</w:t>
       </w:r>
       <w:r>
         <w:rPr>
@@ -8338,7 +8715,7 @@
                     <pic:cNvPicPr/>
                   </pic:nvPicPr>
                   <pic:blipFill>
-                    <a:blip r:embed="rId19"/>
+                    <a:blip r:embed="rId20"/>
                     <a:stretch>
                       <a:fillRect/>
                     </a:stretch>
@@ -8370,6 +8747,37 @@
           <w:szCs w:val="22"/>
         </w:rPr>
         <w:t>Quelle: Eigene Darstellung</w:t>
+      </w:r>
+    </w:p>
+    <w:p>
+      <w:pPr>
+        <w:rPr>
+          <w:szCs w:val="22"/>
+        </w:rPr>
+      </w:pPr>
+    </w:p>
+    <w:p>
+      <w:pPr>
+        <w:rPr>
+          <w:szCs w:val="22"/>
+        </w:rPr>
+      </w:pPr>
+    </w:p>
+    <w:p>
+      <w:pPr>
+        <w:rPr>
+          <w:color w:val="EE0000"/>
+          <w:sz w:val="48"/>
+          <w:szCs w:val="48"/>
+        </w:rPr>
+      </w:pPr>
+      <w:r>
+        <w:rPr>
+          <w:color w:val="EE0000"/>
+          <w:sz w:val="48"/>
+          <w:szCs w:val="48"/>
+        </w:rPr>
+        <w:t>ACHTUNG, INTERFACE UND TASKCONTROLLER MÜSSEN NOCH ENTWICKELT UND IN VORHANDENEN CODE EINGEFÜGT WERDEN!</w:t>
       </w:r>
     </w:p>
     <w:p>
@@ -8575,6 +8983,119 @@
 <file path=word/numbering.xml><?xml version="1.0" encoding="utf-8"?>
 <w:numbering xmlns:wpc="http://schemas.microsoft.com/office/word/2010/wordprocessingCanvas" xmlns:cx="http://schemas.microsoft.com/office/drawing/2014/chartex" xmlns:cx1="http://schemas.microsoft.com/office/drawing/2015/9/8/chartex" xmlns:cx2="http://schemas.microsoft.com/office/drawing/2015/10/21/chartex" xmlns:cx3="http://schemas.microsoft.com/office/drawing/2016/5/9/chartex" xmlns:cx4="http://schemas.microsoft.com/office/drawing/2016/5/10/chartex" xmlns:cx5="http://schemas.microsoft.com/office/drawing/2016/5/11/chartex" xmlns:cx6="http://schemas.microsoft.com/office/drawing/2016/5/12/chartex" xmlns:cx7="http://schemas.microsoft.com/office/drawing/2016/5/13/chartex" xmlns:cx8="http://schemas.microsoft.com/office/drawing/2016/5/14/chartex" xmlns:mc="http://schemas.openxmlformats.org/markup-compatibility/2006" xmlns:aink="http://schemas.microsoft.com/office/drawing/2016/ink" xmlns:am3d="http://schemas.microsoft.com/office/drawing/2017/model3d" xmlns:o="urn:schemas-microsoft-com:office:office" xmlns:oel="http://schemas.microsoft.com/office/2019/extlst" xmlns:r="http://schemas.openxmlformats.org/officeDocument/2006/relationships" xmlns:m="http://schemas.openxmlformats.org/officeDocument/2006/math" xmlns:v="urn:schemas-microsoft-com:vml" xmlns:wp14="http://schemas.microsoft.com/office/word/2010/wordprocessingDrawing" xmlns:wp="http://schemas.openxmlformats.org/drawingml/2006/wordprocessingDrawing" xmlns:w10="urn:schemas-microsoft-com:office:word" xmlns:w="http://schemas.openxmlformats.org/wordprocessingml/2006/main" xmlns:w14="http://schemas.microsoft.com/office/word/2010/wordml" xmlns:w15="http://schemas.microsoft.com/office/word/2012/wordml" xmlns:w16cex="http://schemas.microsoft.com/office/word/2018/wordml/cex" xmlns:w16cid="http://schemas.microsoft.com/office/word/2016/wordml/cid" xmlns:w16="http://schemas.microsoft.com/office/word/2018/wordml" xmlns:w16du="http://schemas.microsoft.com/office/word/2023/wordml/word16du" xmlns:w16sdtdh="http://schemas.microsoft.com/office/word/2020/wordml/sdtdatahash" xmlns:w16sdtfl="http://schemas.microsoft.com/office/word/2024/wordml/sdtformatlock" xmlns:w16se="http://schemas.microsoft.com/office/word/2015/wordml/symex" xmlns:wpg="http://schemas.microsoft.com/office/word/2010/wordprocessingGroup" xmlns:wpi="http://schemas.microsoft.com/office/word/2010/wordprocessingInk" xmlns:wne="http://schemas.microsoft.com/office/word/2006/wordml" xmlns:wps="http://schemas.microsoft.com/office/word/2010/wordprocessingShape" mc:Ignorable="w14 w15 w16se w16cid w16 w16cex w16sdtdh w16sdtfl w16du wp14">
   <w:abstractNum w:abstractNumId="0" w15:restartNumberingAfterBreak="0">
+    <w:nsid w:val="00642417"/>
+    <w:multiLevelType w:val="multilevel"/>
+    <w:tmpl w:val="7950618C"/>
+    <w:lvl w:ilvl="0">
+      <w:start w:val="14"/>
+      <w:numFmt w:val="decimal"/>
+      <w:lvlText w:val="%1"/>
+      <w:lvlJc w:val="left"/>
+      <w:pPr>
+        <w:ind w:left="420" w:hanging="420"/>
+      </w:pPr>
+      <w:rPr>
+        <w:rFonts w:hint="default"/>
+      </w:rPr>
+    </w:lvl>
+    <w:lvl w:ilvl="1">
+      <w:start w:val="2"/>
+      <w:numFmt w:val="decimal"/>
+      <w:lvlText w:val="%1.%2"/>
+      <w:lvlJc w:val="left"/>
+      <w:pPr>
+        <w:ind w:left="420" w:hanging="420"/>
+      </w:pPr>
+      <w:rPr>
+        <w:rFonts w:hint="default"/>
+      </w:rPr>
+    </w:lvl>
+    <w:lvl w:ilvl="2">
+      <w:start w:val="1"/>
+      <w:numFmt w:val="decimal"/>
+      <w:lvlText w:val="%1.%2.%3"/>
+      <w:lvlJc w:val="left"/>
+      <w:pPr>
+        <w:ind w:left="720" w:hanging="720"/>
+      </w:pPr>
+      <w:rPr>
+        <w:rFonts w:hint="default"/>
+      </w:rPr>
+    </w:lvl>
+    <w:lvl w:ilvl="3">
+      <w:start w:val="1"/>
+      <w:numFmt w:val="decimal"/>
+      <w:lvlText w:val="%1.%2.%3.%4"/>
+      <w:lvlJc w:val="left"/>
+      <w:pPr>
+        <w:ind w:left="720" w:hanging="720"/>
+      </w:pPr>
+      <w:rPr>
+        <w:rFonts w:hint="default"/>
+      </w:rPr>
+    </w:lvl>
+    <w:lvl w:ilvl="4">
+      <w:start w:val="1"/>
+      <w:numFmt w:val="decimal"/>
+      <w:lvlText w:val="%1.%2.%3.%4.%5"/>
+      <w:lvlJc w:val="left"/>
+      <w:pPr>
+        <w:ind w:left="1080" w:hanging="1080"/>
+      </w:pPr>
+      <w:rPr>
+        <w:rFonts w:hint="default"/>
+      </w:rPr>
+    </w:lvl>
+    <w:lvl w:ilvl="5">
+      <w:start w:val="1"/>
+      <w:numFmt w:val="decimal"/>
+      <w:lvlText w:val="%1.%2.%3.%4.%5.%6"/>
+      <w:lvlJc w:val="left"/>
+      <w:pPr>
+        <w:ind w:left="1080" w:hanging="1080"/>
+      </w:pPr>
+      <w:rPr>
+        <w:rFonts w:hint="default"/>
+      </w:rPr>
+    </w:lvl>
+    <w:lvl w:ilvl="6">
+      <w:start w:val="1"/>
+      <w:numFmt w:val="decimal"/>
+      <w:lvlText w:val="%1.%2.%3.%4.%5.%6.%7"/>
+      <w:lvlJc w:val="left"/>
+      <w:pPr>
+        <w:ind w:left="1440" w:hanging="1440"/>
+      </w:pPr>
+      <w:rPr>
+        <w:rFonts w:hint="default"/>
+      </w:rPr>
+    </w:lvl>
+    <w:lvl w:ilvl="7">
+      <w:start w:val="1"/>
+      <w:numFmt w:val="decimal"/>
+      <w:lvlText w:val="%1.%2.%3.%4.%5.%6.%7.%8"/>
+      <w:lvlJc w:val="left"/>
+      <w:pPr>
+        <w:ind w:left="1440" w:hanging="1440"/>
+      </w:pPr>
+      <w:rPr>
+        <w:rFonts w:hint="default"/>
+      </w:rPr>
+    </w:lvl>
+    <w:lvl w:ilvl="8">
+      <w:start w:val="1"/>
+      <w:numFmt w:val="decimal"/>
+      <w:lvlText w:val="%1.%2.%3.%4.%5.%6.%7.%8.%9"/>
+      <w:lvlJc w:val="left"/>
+      <w:pPr>
+        <w:ind w:left="1800" w:hanging="1800"/>
+      </w:pPr>
+      <w:rPr>
+        <w:rFonts w:hint="default"/>
+      </w:rPr>
+    </w:lvl>
+  </w:abstractNum>
+  <w:abstractNum w:abstractNumId="1" w15:restartNumberingAfterBreak="0">
     <w:nsid w:val="05FC48A2"/>
     <w:multiLevelType w:val="hybridMultilevel"/>
     <w:tmpl w:val="831E953E"/>
@@ -8687,7 +9208,7 @@
       </w:rPr>
     </w:lvl>
   </w:abstractNum>
-  <w:abstractNum w:abstractNumId="1" w15:restartNumberingAfterBreak="0">
+  <w:abstractNum w:abstractNumId="2" w15:restartNumberingAfterBreak="0">
     <w:nsid w:val="09373213"/>
     <w:multiLevelType w:val="hybridMultilevel"/>
     <w:tmpl w:val="A66ADA70"/>
@@ -8800,7 +9321,120 @@
       </w:rPr>
     </w:lvl>
   </w:abstractNum>
-  <w:abstractNum w:abstractNumId="2" w15:restartNumberingAfterBreak="0">
+  <w:abstractNum w:abstractNumId="3" w15:restartNumberingAfterBreak="0">
+    <w:nsid w:val="099B37E7"/>
+    <w:multiLevelType w:val="hybridMultilevel"/>
+    <w:tmpl w:val="8D265676"/>
+    <w:lvl w:ilvl="0" w:tplc="04070001">
+      <w:start w:val="1"/>
+      <w:numFmt w:val="bullet"/>
+      <w:lvlText w:val=""/>
+      <w:lvlJc w:val="left"/>
+      <w:pPr>
+        <w:ind w:left="720" w:hanging="360"/>
+      </w:pPr>
+      <w:rPr>
+        <w:rFonts w:ascii="Symbol" w:hAnsi="Symbol" w:hint="default"/>
+      </w:rPr>
+    </w:lvl>
+    <w:lvl w:ilvl="1" w:tplc="04070003" w:tentative="1">
+      <w:start w:val="1"/>
+      <w:numFmt w:val="bullet"/>
+      <w:lvlText w:val="o"/>
+      <w:lvlJc w:val="left"/>
+      <w:pPr>
+        <w:ind w:left="1440" w:hanging="360"/>
+      </w:pPr>
+      <w:rPr>
+        <w:rFonts w:ascii="Courier New" w:hAnsi="Courier New" w:cs="Courier New" w:hint="default"/>
+      </w:rPr>
+    </w:lvl>
+    <w:lvl w:ilvl="2" w:tplc="04070005" w:tentative="1">
+      <w:start w:val="1"/>
+      <w:numFmt w:val="bullet"/>
+      <w:lvlText w:val=""/>
+      <w:lvlJc w:val="left"/>
+      <w:pPr>
+        <w:ind w:left="2160" w:hanging="360"/>
+      </w:pPr>
+      <w:rPr>
+        <w:rFonts w:ascii="Wingdings" w:hAnsi="Wingdings" w:hint="default"/>
+      </w:rPr>
+    </w:lvl>
+    <w:lvl w:ilvl="3" w:tplc="04070001" w:tentative="1">
+      <w:start w:val="1"/>
+      <w:numFmt w:val="bullet"/>
+      <w:lvlText w:val=""/>
+      <w:lvlJc w:val="left"/>
+      <w:pPr>
+        <w:ind w:left="2880" w:hanging="360"/>
+      </w:pPr>
+      <w:rPr>
+        <w:rFonts w:ascii="Symbol" w:hAnsi="Symbol" w:hint="default"/>
+      </w:rPr>
+    </w:lvl>
+    <w:lvl w:ilvl="4" w:tplc="04070003" w:tentative="1">
+      <w:start w:val="1"/>
+      <w:numFmt w:val="bullet"/>
+      <w:lvlText w:val="o"/>
+      <w:lvlJc w:val="left"/>
+      <w:pPr>
+        <w:ind w:left="3600" w:hanging="360"/>
+      </w:pPr>
+      <w:rPr>
+        <w:rFonts w:ascii="Courier New" w:hAnsi="Courier New" w:cs="Courier New" w:hint="default"/>
+      </w:rPr>
+    </w:lvl>
+    <w:lvl w:ilvl="5" w:tplc="04070005" w:tentative="1">
+      <w:start w:val="1"/>
+      <w:numFmt w:val="bullet"/>
+      <w:lvlText w:val=""/>
+      <w:lvlJc w:val="left"/>
+      <w:pPr>
+        <w:ind w:left="4320" w:hanging="360"/>
+      </w:pPr>
+      <w:rPr>
+        <w:rFonts w:ascii="Wingdings" w:hAnsi="Wingdings" w:hint="default"/>
+      </w:rPr>
+    </w:lvl>
+    <w:lvl w:ilvl="6" w:tplc="04070001" w:tentative="1">
+      <w:start w:val="1"/>
+      <w:numFmt w:val="bullet"/>
+      <w:lvlText w:val=""/>
+      <w:lvlJc w:val="left"/>
+      <w:pPr>
+        <w:ind w:left="5040" w:hanging="360"/>
+      </w:pPr>
+      <w:rPr>
+        <w:rFonts w:ascii="Symbol" w:hAnsi="Symbol" w:hint="default"/>
+      </w:rPr>
+    </w:lvl>
+    <w:lvl w:ilvl="7" w:tplc="04070003" w:tentative="1">
+      <w:start w:val="1"/>
+      <w:numFmt w:val="bullet"/>
+      <w:lvlText w:val="o"/>
+      <w:lvlJc w:val="left"/>
+      <w:pPr>
+        <w:ind w:left="5760" w:hanging="360"/>
+      </w:pPr>
+      <w:rPr>
+        <w:rFonts w:ascii="Courier New" w:hAnsi="Courier New" w:cs="Courier New" w:hint="default"/>
+      </w:rPr>
+    </w:lvl>
+    <w:lvl w:ilvl="8" w:tplc="04070005" w:tentative="1">
+      <w:start w:val="1"/>
+      <w:numFmt w:val="bullet"/>
+      <w:lvlText w:val=""/>
+      <w:lvlJc w:val="left"/>
+      <w:pPr>
+        <w:ind w:left="6480" w:hanging="360"/>
+      </w:pPr>
+      <w:rPr>
+        <w:rFonts w:ascii="Wingdings" w:hAnsi="Wingdings" w:hint="default"/>
+      </w:rPr>
+    </w:lvl>
+  </w:abstractNum>
+  <w:abstractNum w:abstractNumId="4" w15:restartNumberingAfterBreak="0">
     <w:nsid w:val="10111007"/>
     <w:multiLevelType w:val="hybridMultilevel"/>
     <w:tmpl w:val="574EA75E"/>
@@ -8913,7 +9547,7 @@
       </w:rPr>
     </w:lvl>
   </w:abstractNum>
-  <w:abstractNum w:abstractNumId="3" w15:restartNumberingAfterBreak="0">
+  <w:abstractNum w:abstractNumId="5" w15:restartNumberingAfterBreak="0">
     <w:nsid w:val="101F24FD"/>
     <w:multiLevelType w:val="hybridMultilevel"/>
     <w:tmpl w:val="B2EA602A"/>
@@ -8999,7 +9633,7 @@
       </w:pPr>
     </w:lvl>
   </w:abstractNum>
-  <w:abstractNum w:abstractNumId="4" w15:restartNumberingAfterBreak="0">
+  <w:abstractNum w:abstractNumId="6" w15:restartNumberingAfterBreak="0">
     <w:nsid w:val="1211446A"/>
     <w:multiLevelType w:val="hybridMultilevel"/>
     <w:tmpl w:val="39E09D90"/>
@@ -9090,7 +9724,7 @@
       </w:pPr>
     </w:lvl>
   </w:abstractNum>
-  <w:abstractNum w:abstractNumId="5" w15:restartNumberingAfterBreak="0">
+  <w:abstractNum w:abstractNumId="7" w15:restartNumberingAfterBreak="0">
     <w:nsid w:val="1213260E"/>
     <w:multiLevelType w:val="multilevel"/>
     <w:tmpl w:val="4EE28FE8"/>
@@ -9203,7 +9837,7 @@
       </w:rPr>
     </w:lvl>
   </w:abstractNum>
-  <w:abstractNum w:abstractNumId="6" w15:restartNumberingAfterBreak="0">
+  <w:abstractNum w:abstractNumId="8" w15:restartNumberingAfterBreak="0">
     <w:nsid w:val="1A305515"/>
     <w:multiLevelType w:val="hybridMultilevel"/>
     <w:tmpl w:val="9EC8E0E8"/>
@@ -9316,7 +9950,7 @@
       </w:rPr>
     </w:lvl>
   </w:abstractNum>
-  <w:abstractNum w:abstractNumId="7" w15:restartNumberingAfterBreak="0">
+  <w:abstractNum w:abstractNumId="9" w15:restartNumberingAfterBreak="0">
     <w:nsid w:val="1C7D0FFE"/>
     <w:multiLevelType w:val="hybridMultilevel"/>
     <w:tmpl w:val="4EF2117C"/>
@@ -9429,7 +10063,7 @@
       </w:rPr>
     </w:lvl>
   </w:abstractNum>
-  <w:abstractNum w:abstractNumId="8" w15:restartNumberingAfterBreak="0">
+  <w:abstractNum w:abstractNumId="10" w15:restartNumberingAfterBreak="0">
     <w:nsid w:val="1D271DFC"/>
     <w:multiLevelType w:val="hybridMultilevel"/>
     <w:tmpl w:val="FC5AA5DC"/>
@@ -9542,7 +10176,7 @@
       </w:rPr>
     </w:lvl>
   </w:abstractNum>
-  <w:abstractNum w:abstractNumId="9" w15:restartNumberingAfterBreak="0">
+  <w:abstractNum w:abstractNumId="11" w15:restartNumberingAfterBreak="0">
     <w:nsid w:val="1E9A407C"/>
     <w:multiLevelType w:val="hybridMultilevel"/>
     <w:tmpl w:val="43380EEA"/>
@@ -9655,7 +10289,7 @@
       </w:rPr>
     </w:lvl>
   </w:abstractNum>
-  <w:abstractNum w:abstractNumId="10" w15:restartNumberingAfterBreak="0">
+  <w:abstractNum w:abstractNumId="12" w15:restartNumberingAfterBreak="0">
     <w:nsid w:val="1EF26E1B"/>
     <w:multiLevelType w:val="multilevel"/>
     <w:tmpl w:val="B0925DF2"/>
@@ -9768,7 +10402,7 @@
       </w:rPr>
     </w:lvl>
   </w:abstractNum>
-  <w:abstractNum w:abstractNumId="11" w15:restartNumberingAfterBreak="0">
+  <w:abstractNum w:abstractNumId="13" w15:restartNumberingAfterBreak="0">
     <w:nsid w:val="20BD2892"/>
     <w:multiLevelType w:val="hybridMultilevel"/>
     <w:tmpl w:val="625A9AB4"/>
@@ -9881,7 +10515,7 @@
       </w:rPr>
     </w:lvl>
   </w:abstractNum>
-  <w:abstractNum w:abstractNumId="12" w15:restartNumberingAfterBreak="0">
+  <w:abstractNum w:abstractNumId="14" w15:restartNumberingAfterBreak="0">
     <w:nsid w:val="233A2304"/>
     <w:multiLevelType w:val="hybridMultilevel"/>
     <w:tmpl w:val="1AAA3BE0"/>
@@ -9994,7 +10628,7 @@
       </w:rPr>
     </w:lvl>
   </w:abstractNum>
-  <w:abstractNum w:abstractNumId="13" w15:restartNumberingAfterBreak="0">
+  <w:abstractNum w:abstractNumId="15" w15:restartNumberingAfterBreak="0">
     <w:nsid w:val="2564214F"/>
     <w:multiLevelType w:val="hybridMultilevel"/>
     <w:tmpl w:val="0BDA11A0"/>
@@ -10107,7 +10741,7 @@
       </w:rPr>
     </w:lvl>
   </w:abstractNum>
-  <w:abstractNum w:abstractNumId="14" w15:restartNumberingAfterBreak="0">
+  <w:abstractNum w:abstractNumId="16" w15:restartNumberingAfterBreak="0">
     <w:nsid w:val="294A3627"/>
     <w:multiLevelType w:val="hybridMultilevel"/>
     <w:tmpl w:val="6BE21DDC"/>
@@ -10220,7 +10854,7 @@
       </w:rPr>
     </w:lvl>
   </w:abstractNum>
-  <w:abstractNum w:abstractNumId="15" w15:restartNumberingAfterBreak="0">
+  <w:abstractNum w:abstractNumId="17" w15:restartNumberingAfterBreak="0">
     <w:nsid w:val="31BB00D0"/>
     <w:multiLevelType w:val="hybridMultilevel"/>
     <w:tmpl w:val="91EA2A92"/>
@@ -10333,7 +10967,7 @@
       </w:rPr>
     </w:lvl>
   </w:abstractNum>
-  <w:abstractNum w:abstractNumId="16" w15:restartNumberingAfterBreak="0">
+  <w:abstractNum w:abstractNumId="18" w15:restartNumberingAfterBreak="0">
     <w:nsid w:val="33684BF2"/>
     <w:multiLevelType w:val="hybridMultilevel"/>
     <w:tmpl w:val="8EDE51BE"/>
@@ -10446,7 +11080,7 @@
       </w:rPr>
     </w:lvl>
   </w:abstractNum>
-  <w:abstractNum w:abstractNumId="17" w15:restartNumberingAfterBreak="0">
+  <w:abstractNum w:abstractNumId="19" w15:restartNumberingAfterBreak="0">
     <w:nsid w:val="384D2E08"/>
     <w:multiLevelType w:val="hybridMultilevel"/>
     <w:tmpl w:val="38A212AE"/>
@@ -10559,7 +11193,7 @@
       </w:rPr>
     </w:lvl>
   </w:abstractNum>
-  <w:abstractNum w:abstractNumId="18" w15:restartNumberingAfterBreak="0">
+  <w:abstractNum w:abstractNumId="20" w15:restartNumberingAfterBreak="0">
     <w:nsid w:val="43D34210"/>
     <w:multiLevelType w:val="hybridMultilevel"/>
     <w:tmpl w:val="63E84E02"/>
@@ -10645,7 +11279,120 @@
       </w:pPr>
     </w:lvl>
   </w:abstractNum>
-  <w:abstractNum w:abstractNumId="19" w15:restartNumberingAfterBreak="0">
+  <w:abstractNum w:abstractNumId="21" w15:restartNumberingAfterBreak="0">
+    <w:nsid w:val="44720162"/>
+    <w:multiLevelType w:val="multilevel"/>
+    <w:tmpl w:val="53A41E7A"/>
+    <w:lvl w:ilvl="0">
+      <w:start w:val="14"/>
+      <w:numFmt w:val="decimal"/>
+      <w:lvlText w:val="%1"/>
+      <w:lvlJc w:val="left"/>
+      <w:pPr>
+        <w:ind w:left="420" w:hanging="420"/>
+      </w:pPr>
+      <w:rPr>
+        <w:rFonts w:hint="default"/>
+      </w:rPr>
+    </w:lvl>
+    <w:lvl w:ilvl="1">
+      <w:start w:val="2"/>
+      <w:numFmt w:val="decimal"/>
+      <w:lvlText w:val="%1.%2"/>
+      <w:lvlJc w:val="left"/>
+      <w:pPr>
+        <w:ind w:left="1064" w:hanging="420"/>
+      </w:pPr>
+      <w:rPr>
+        <w:rFonts w:hint="default"/>
+      </w:rPr>
+    </w:lvl>
+    <w:lvl w:ilvl="2">
+      <w:start w:val="1"/>
+      <w:numFmt w:val="decimal"/>
+      <w:lvlText w:val="%1.%2.%3"/>
+      <w:lvlJc w:val="left"/>
+      <w:pPr>
+        <w:ind w:left="2008" w:hanging="720"/>
+      </w:pPr>
+      <w:rPr>
+        <w:rFonts w:hint="default"/>
+      </w:rPr>
+    </w:lvl>
+    <w:lvl w:ilvl="3">
+      <w:start w:val="1"/>
+      <w:numFmt w:val="decimal"/>
+      <w:lvlText w:val="%1.%2.%3.%4"/>
+      <w:lvlJc w:val="left"/>
+      <w:pPr>
+        <w:ind w:left="2652" w:hanging="720"/>
+      </w:pPr>
+      <w:rPr>
+        <w:rFonts w:hint="default"/>
+      </w:rPr>
+    </w:lvl>
+    <w:lvl w:ilvl="4">
+      <w:start w:val="1"/>
+      <w:numFmt w:val="decimal"/>
+      <w:lvlText w:val="%1.%2.%3.%4.%5"/>
+      <w:lvlJc w:val="left"/>
+      <w:pPr>
+        <w:ind w:left="3656" w:hanging="1080"/>
+      </w:pPr>
+      <w:rPr>
+        <w:rFonts w:hint="default"/>
+      </w:rPr>
+    </w:lvl>
+    <w:lvl w:ilvl="5">
+      <w:start w:val="1"/>
+      <w:numFmt w:val="decimal"/>
+      <w:lvlText w:val="%1.%2.%3.%4.%5.%6"/>
+      <w:lvlJc w:val="left"/>
+      <w:pPr>
+        <w:ind w:left="4300" w:hanging="1080"/>
+      </w:pPr>
+      <w:rPr>
+        <w:rFonts w:hint="default"/>
+      </w:rPr>
+    </w:lvl>
+    <w:lvl w:ilvl="6">
+      <w:start w:val="1"/>
+      <w:numFmt w:val="decimal"/>
+      <w:lvlText w:val="%1.%2.%3.%4.%5.%6.%7"/>
+      <w:lvlJc w:val="left"/>
+      <w:pPr>
+        <w:ind w:left="5304" w:hanging="1440"/>
+      </w:pPr>
+      <w:rPr>
+        <w:rFonts w:hint="default"/>
+      </w:rPr>
+    </w:lvl>
+    <w:lvl w:ilvl="7">
+      <w:start w:val="1"/>
+      <w:numFmt w:val="decimal"/>
+      <w:lvlText w:val="%1.%2.%3.%4.%5.%6.%7.%8"/>
+      <w:lvlJc w:val="left"/>
+      <w:pPr>
+        <w:ind w:left="5948" w:hanging="1440"/>
+      </w:pPr>
+      <w:rPr>
+        <w:rFonts w:hint="default"/>
+      </w:rPr>
+    </w:lvl>
+    <w:lvl w:ilvl="8">
+      <w:start w:val="1"/>
+      <w:numFmt w:val="decimal"/>
+      <w:lvlText w:val="%1.%2.%3.%4.%5.%6.%7.%8.%9"/>
+      <w:lvlJc w:val="left"/>
+      <w:pPr>
+        <w:ind w:left="6952" w:hanging="1800"/>
+      </w:pPr>
+      <w:rPr>
+        <w:rFonts w:hint="default"/>
+      </w:rPr>
+    </w:lvl>
+  </w:abstractNum>
+  <w:abstractNum w:abstractNumId="22" w15:restartNumberingAfterBreak="0">
     <w:nsid w:val="45DC4224"/>
     <w:multiLevelType w:val="hybridMultilevel"/>
     <w:tmpl w:val="1FEAB1EA"/>
@@ -10758,7 +11505,7 @@
       </w:rPr>
     </w:lvl>
   </w:abstractNum>
-  <w:abstractNum w:abstractNumId="20" w15:restartNumberingAfterBreak="0">
+  <w:abstractNum w:abstractNumId="23" w15:restartNumberingAfterBreak="0">
     <w:nsid w:val="46B07ED1"/>
     <w:multiLevelType w:val="hybridMultilevel"/>
     <w:tmpl w:val="BD62D090"/>
@@ -10871,7 +11618,7 @@
       </w:rPr>
     </w:lvl>
   </w:abstractNum>
-  <w:abstractNum w:abstractNumId="21" w15:restartNumberingAfterBreak="0">
+  <w:abstractNum w:abstractNumId="24" w15:restartNumberingAfterBreak="0">
     <w:nsid w:val="493243EE"/>
     <w:multiLevelType w:val="multilevel"/>
     <w:tmpl w:val="41C800E8"/>
@@ -10992,7 +11739,7 @@
       </w:rPr>
     </w:lvl>
   </w:abstractNum>
-  <w:abstractNum w:abstractNumId="22" w15:restartNumberingAfterBreak="0">
+  <w:abstractNum w:abstractNumId="25" w15:restartNumberingAfterBreak="0">
     <w:nsid w:val="49975EA7"/>
     <w:multiLevelType w:val="multilevel"/>
     <w:tmpl w:val="F1D04A60"/>
@@ -11105,7 +11852,120 @@
       </w:rPr>
     </w:lvl>
   </w:abstractNum>
-  <w:abstractNum w:abstractNumId="23" w15:restartNumberingAfterBreak="0">
+  <w:abstractNum w:abstractNumId="26" w15:restartNumberingAfterBreak="0">
+    <w:nsid w:val="4C38547C"/>
+    <w:multiLevelType w:val="hybridMultilevel"/>
+    <w:tmpl w:val="C9B0DE04"/>
+    <w:lvl w:ilvl="0" w:tplc="04070001">
+      <w:start w:val="1"/>
+      <w:numFmt w:val="bullet"/>
+      <w:lvlText w:val=""/>
+      <w:lvlJc w:val="left"/>
+      <w:pPr>
+        <w:ind w:left="720" w:hanging="360"/>
+      </w:pPr>
+      <w:rPr>
+        <w:rFonts w:ascii="Symbol" w:hAnsi="Symbol" w:hint="default"/>
+      </w:rPr>
+    </w:lvl>
+    <w:lvl w:ilvl="1" w:tplc="04070003" w:tentative="1">
+      <w:start w:val="1"/>
+      <w:numFmt w:val="bullet"/>
+      <w:lvlText w:val="o"/>
+      <w:lvlJc w:val="left"/>
+      <w:pPr>
+        <w:ind w:left="1440" w:hanging="360"/>
+      </w:pPr>
+      <w:rPr>
+        <w:rFonts w:ascii="Courier New" w:hAnsi="Courier New" w:cs="Courier New" w:hint="default"/>
+      </w:rPr>
+    </w:lvl>
+    <w:lvl w:ilvl="2" w:tplc="04070005" w:tentative="1">
+      <w:start w:val="1"/>
+      <w:numFmt w:val="bullet"/>
+      <w:lvlText w:val=""/>
+      <w:lvlJc w:val="left"/>
+      <w:pPr>
+        <w:ind w:left="2160" w:hanging="360"/>
+      </w:pPr>
+      <w:rPr>
+        <w:rFonts w:ascii="Wingdings" w:hAnsi="Wingdings" w:hint="default"/>
+      </w:rPr>
+    </w:lvl>
+    <w:lvl w:ilvl="3" w:tplc="04070001" w:tentative="1">
+      <w:start w:val="1"/>
+      <w:numFmt w:val="bullet"/>
+      <w:lvlText w:val=""/>
+      <w:lvlJc w:val="left"/>
+      <w:pPr>
+        <w:ind w:left="2880" w:hanging="360"/>
+      </w:pPr>
+      <w:rPr>
+        <w:rFonts w:ascii="Symbol" w:hAnsi="Symbol" w:hint="default"/>
+      </w:rPr>
+    </w:lvl>
+    <w:lvl w:ilvl="4" w:tplc="04070003" w:tentative="1">
+      <w:start w:val="1"/>
+      <w:numFmt w:val="bullet"/>
+      <w:lvlText w:val="o"/>
+      <w:lvlJc w:val="left"/>
+      <w:pPr>
+        <w:ind w:left="3600" w:hanging="360"/>
+      </w:pPr>
+      <w:rPr>
+        <w:rFonts w:ascii="Courier New" w:hAnsi="Courier New" w:cs="Courier New" w:hint="default"/>
+      </w:rPr>
+    </w:lvl>
+    <w:lvl w:ilvl="5" w:tplc="04070005" w:tentative="1">
+      <w:start w:val="1"/>
+      <w:numFmt w:val="bullet"/>
+      <w:lvlText w:val=""/>
+      <w:lvlJc w:val="left"/>
+      <w:pPr>
+        <w:ind w:left="4320" w:hanging="360"/>
+      </w:pPr>
+      <w:rPr>
+        <w:rFonts w:ascii="Wingdings" w:hAnsi="Wingdings" w:hint="default"/>
+      </w:rPr>
+    </w:lvl>
+    <w:lvl w:ilvl="6" w:tplc="04070001" w:tentative="1">
+      <w:start w:val="1"/>
+      <w:numFmt w:val="bullet"/>
+      <w:lvlText w:val=""/>
+      <w:lvlJc w:val="left"/>
+      <w:pPr>
+        <w:ind w:left="5040" w:hanging="360"/>
+      </w:pPr>
+      <w:rPr>
+        <w:rFonts w:ascii="Symbol" w:hAnsi="Symbol" w:hint="default"/>
+      </w:rPr>
+    </w:lvl>
+    <w:lvl w:ilvl="7" w:tplc="04070003" w:tentative="1">
+      <w:start w:val="1"/>
+      <w:numFmt w:val="bullet"/>
+      <w:lvlText w:val="o"/>
+      <w:lvlJc w:val="left"/>
+      <w:pPr>
+        <w:ind w:left="5760" w:hanging="360"/>
+      </w:pPr>
+      <w:rPr>
+        <w:rFonts w:ascii="Courier New" w:hAnsi="Courier New" w:cs="Courier New" w:hint="default"/>
+      </w:rPr>
+    </w:lvl>
+    <w:lvl w:ilvl="8" w:tplc="04070005" w:tentative="1">
+      <w:start w:val="1"/>
+      <w:numFmt w:val="bullet"/>
+      <w:lvlText w:val=""/>
+      <w:lvlJc w:val="left"/>
+      <w:pPr>
+        <w:ind w:left="6480" w:hanging="360"/>
+      </w:pPr>
+      <w:rPr>
+        <w:rFonts w:ascii="Wingdings" w:hAnsi="Wingdings" w:hint="default"/>
+      </w:rPr>
+    </w:lvl>
+  </w:abstractNum>
+  <w:abstractNum w:abstractNumId="27" w15:restartNumberingAfterBreak="0">
     <w:nsid w:val="4C9D5903"/>
     <w:multiLevelType w:val="multilevel"/>
     <w:tmpl w:val="0936AB60"/>
@@ -11218,7 +12078,7 @@
       </w:rPr>
     </w:lvl>
   </w:abstractNum>
-  <w:abstractNum w:abstractNumId="24" w15:restartNumberingAfterBreak="0">
+  <w:abstractNum w:abstractNumId="28" w15:restartNumberingAfterBreak="0">
     <w:nsid w:val="4F0B19F3"/>
     <w:multiLevelType w:val="hybridMultilevel"/>
     <w:tmpl w:val="43380EEA"/>
@@ -11331,7 +12191,7 @@
       </w:rPr>
     </w:lvl>
   </w:abstractNum>
-  <w:abstractNum w:abstractNumId="25" w15:restartNumberingAfterBreak="0">
+  <w:abstractNum w:abstractNumId="29" w15:restartNumberingAfterBreak="0">
     <w:nsid w:val="58FE5EF5"/>
     <w:multiLevelType w:val="hybridMultilevel"/>
     <w:tmpl w:val="28D49FF0"/>
@@ -11421,7 +12281,7 @@
       </w:pPr>
     </w:lvl>
   </w:abstractNum>
-  <w:abstractNum w:abstractNumId="26" w15:restartNumberingAfterBreak="0">
+  <w:abstractNum w:abstractNumId="30" w15:restartNumberingAfterBreak="0">
     <w:nsid w:val="636C64EA"/>
     <w:multiLevelType w:val="hybridMultilevel"/>
     <w:tmpl w:val="CFFC8B4C"/>
@@ -11534,7 +12394,7 @@
       </w:rPr>
     </w:lvl>
   </w:abstractNum>
-  <w:abstractNum w:abstractNumId="27" w15:restartNumberingAfterBreak="0">
+  <w:abstractNum w:abstractNumId="31" w15:restartNumberingAfterBreak="0">
     <w:nsid w:val="67916D24"/>
     <w:multiLevelType w:val="hybridMultilevel"/>
     <w:tmpl w:val="4A6C79E2"/>
@@ -11647,7 +12507,7 @@
       </w:rPr>
     </w:lvl>
   </w:abstractNum>
-  <w:abstractNum w:abstractNumId="28" w15:restartNumberingAfterBreak="0">
+  <w:abstractNum w:abstractNumId="32" w15:restartNumberingAfterBreak="0">
     <w:nsid w:val="6A3969BA"/>
     <w:multiLevelType w:val="hybridMultilevel"/>
     <w:tmpl w:val="B8B6A342"/>
@@ -11760,7 +12620,7 @@
       </w:rPr>
     </w:lvl>
   </w:abstractNum>
-  <w:abstractNum w:abstractNumId="29" w15:restartNumberingAfterBreak="0">
+  <w:abstractNum w:abstractNumId="33" w15:restartNumberingAfterBreak="0">
     <w:nsid w:val="7046085B"/>
     <w:multiLevelType w:val="hybridMultilevel"/>
     <w:tmpl w:val="6BAC0632"/>
@@ -11849,7 +12709,7 @@
       </w:pPr>
     </w:lvl>
   </w:abstractNum>
-  <w:abstractNum w:abstractNumId="30" w15:restartNumberingAfterBreak="0">
+  <w:abstractNum w:abstractNumId="34" w15:restartNumberingAfterBreak="0">
     <w:nsid w:val="722C5D80"/>
     <w:multiLevelType w:val="hybridMultilevel"/>
     <w:tmpl w:val="4C1ADC86"/>
@@ -11962,7 +12822,7 @@
       </w:rPr>
     </w:lvl>
   </w:abstractNum>
-  <w:abstractNum w:abstractNumId="31" w15:restartNumberingAfterBreak="0">
+  <w:abstractNum w:abstractNumId="35" w15:restartNumberingAfterBreak="0">
     <w:nsid w:val="7D8C4858"/>
     <w:multiLevelType w:val="multilevel"/>
     <w:tmpl w:val="2026AA10"/>
@@ -12075,7 +12935,7 @@
       </w:rPr>
     </w:lvl>
   </w:abstractNum>
-  <w:abstractNum w:abstractNumId="32" w15:restartNumberingAfterBreak="0">
+  <w:abstractNum w:abstractNumId="36" w15:restartNumberingAfterBreak="0">
     <w:nsid w:val="7DFC7208"/>
     <w:multiLevelType w:val="multilevel"/>
     <w:tmpl w:val="DB2E2D3A"/>
@@ -12188,7 +13048,7 @@
       </w:rPr>
     </w:lvl>
   </w:abstractNum>
-  <w:abstractNum w:abstractNumId="33" w15:restartNumberingAfterBreak="0">
+  <w:abstractNum w:abstractNumId="37" w15:restartNumberingAfterBreak="0">
     <w:nsid w:val="7E263ABB"/>
     <w:multiLevelType w:val="hybridMultilevel"/>
     <w:tmpl w:val="A4CEE1A8"/>
@@ -12277,7 +13137,7 @@
       </w:pPr>
     </w:lvl>
   </w:abstractNum>
-  <w:abstractNum w:abstractNumId="34" w15:restartNumberingAfterBreak="0">
+  <w:abstractNum w:abstractNumId="38" w15:restartNumberingAfterBreak="0">
     <w:nsid w:val="7E6C4E38"/>
     <w:multiLevelType w:val="hybridMultilevel"/>
     <w:tmpl w:val="4F723F1A"/>
@@ -12390,7 +13250,7 @@
       </w:rPr>
     </w:lvl>
   </w:abstractNum>
-  <w:abstractNum w:abstractNumId="35" w15:restartNumberingAfterBreak="0">
+  <w:abstractNum w:abstractNumId="39" w15:restartNumberingAfterBreak="0">
     <w:nsid w:val="7FDA23F0"/>
     <w:multiLevelType w:val="multilevel"/>
     <w:tmpl w:val="EDE62E58"/>
@@ -12504,148 +13364,160 @@
     </w:lvl>
   </w:abstractNum>
   <w:num w:numId="1" w16cid:durableId="1347176317">
+    <w:abstractNumId w:val="20"/>
+  </w:num>
+  <w:num w:numId="2" w16cid:durableId="1182813509">
+    <w:abstractNumId w:val="5"/>
+  </w:num>
+  <w:num w:numId="3" w16cid:durableId="1005129502">
+    <w:abstractNumId w:val="6"/>
+  </w:num>
+  <w:num w:numId="4" w16cid:durableId="1723292324">
+    <w:abstractNumId w:val="8"/>
+  </w:num>
+  <w:num w:numId="5" w16cid:durableId="925960987">
     <w:abstractNumId w:val="18"/>
   </w:num>
-  <w:num w:numId="2" w16cid:durableId="1182813509">
+  <w:num w:numId="6" w16cid:durableId="1765105634">
+    <w:abstractNumId w:val="16"/>
+  </w:num>
+  <w:num w:numId="7" w16cid:durableId="717320315">
+    <w:abstractNumId w:val="31"/>
+  </w:num>
+  <w:num w:numId="8" w16cid:durableId="487093229">
+    <w:abstractNumId w:val="11"/>
+  </w:num>
+  <w:num w:numId="9" w16cid:durableId="1006519827">
+    <w:abstractNumId w:val="28"/>
+  </w:num>
+  <w:num w:numId="10" w16cid:durableId="2132625955">
+    <w:abstractNumId w:val="33"/>
+  </w:num>
+  <w:num w:numId="11" w16cid:durableId="334109240">
+    <w:abstractNumId w:val="37"/>
+  </w:num>
+  <w:num w:numId="12" w16cid:durableId="862212285">
+    <w:abstractNumId w:val="17"/>
+  </w:num>
+  <w:num w:numId="13" w16cid:durableId="1592004334">
+    <w:abstractNumId w:val="32"/>
+  </w:num>
+  <w:num w:numId="14" w16cid:durableId="1821341904">
+    <w:abstractNumId w:val="9"/>
+  </w:num>
+  <w:num w:numId="15" w16cid:durableId="785001137">
+    <w:abstractNumId w:val="2"/>
+  </w:num>
+  <w:num w:numId="16" w16cid:durableId="66464103">
+    <w:abstractNumId w:val="13"/>
+  </w:num>
+  <w:num w:numId="17" w16cid:durableId="433013215">
+    <w:abstractNumId w:val="23"/>
+  </w:num>
+  <w:num w:numId="18" w16cid:durableId="1340159681">
+    <w:abstractNumId w:val="29"/>
+  </w:num>
+  <w:num w:numId="19" w16cid:durableId="1864712077">
+    <w:abstractNumId w:val="6"/>
+  </w:num>
+  <w:num w:numId="20" w16cid:durableId="1722510140">
+    <w:abstractNumId w:val="10"/>
+  </w:num>
+  <w:num w:numId="21" w16cid:durableId="428503814">
+    <w:abstractNumId w:val="38"/>
+  </w:num>
+  <w:num w:numId="22" w16cid:durableId="1317340523">
+    <w:abstractNumId w:val="24"/>
+  </w:num>
+  <w:num w:numId="23" w16cid:durableId="888541754">
+    <w:abstractNumId w:val="30"/>
+  </w:num>
+  <w:num w:numId="24" w16cid:durableId="2080712873">
+    <w:abstractNumId w:val="4"/>
+  </w:num>
+  <w:num w:numId="25" w16cid:durableId="1151211929">
+    <w:abstractNumId w:val="34"/>
+  </w:num>
+  <w:num w:numId="26" w16cid:durableId="413403360">
+    <w:abstractNumId w:val="27"/>
+  </w:num>
+  <w:num w:numId="27" w16cid:durableId="675110945">
+    <w:abstractNumId w:val="39"/>
+  </w:num>
+  <w:num w:numId="28" w16cid:durableId="1361390682">
+    <w:abstractNumId w:val="35"/>
+  </w:num>
+  <w:num w:numId="29" w16cid:durableId="693506678">
+    <w:abstractNumId w:val="36"/>
+  </w:num>
+  <w:num w:numId="30" w16cid:durableId="1020859641">
+    <w:abstractNumId w:val="29"/>
+  </w:num>
+  <w:num w:numId="31" w16cid:durableId="1996957122">
+    <w:abstractNumId w:val="29"/>
+  </w:num>
+  <w:num w:numId="32" w16cid:durableId="1470905587">
+    <w:abstractNumId w:val="29"/>
+  </w:num>
+  <w:num w:numId="33" w16cid:durableId="1997998575">
+    <w:abstractNumId w:val="29"/>
+  </w:num>
+  <w:num w:numId="34" w16cid:durableId="1363751433">
+    <w:abstractNumId w:val="29"/>
+  </w:num>
+  <w:num w:numId="35" w16cid:durableId="314259414">
+    <w:abstractNumId w:val="29"/>
+  </w:num>
+  <w:num w:numId="36" w16cid:durableId="286010790">
+    <w:abstractNumId w:val="29"/>
+  </w:num>
+  <w:num w:numId="37" w16cid:durableId="654265401">
+    <w:abstractNumId w:val="7"/>
+  </w:num>
+  <w:num w:numId="38" w16cid:durableId="1476753332">
+    <w:abstractNumId w:val="25"/>
+  </w:num>
+  <w:num w:numId="39" w16cid:durableId="944193354">
+    <w:abstractNumId w:val="12"/>
+  </w:num>
+  <w:num w:numId="40" w16cid:durableId="12457741">
+    <w:abstractNumId w:val="29"/>
+  </w:num>
+  <w:num w:numId="41" w16cid:durableId="1814831947">
+    <w:abstractNumId w:val="19"/>
+  </w:num>
+  <w:num w:numId="42" w16cid:durableId="414784450">
+    <w:abstractNumId w:val="15"/>
+  </w:num>
+  <w:num w:numId="43" w16cid:durableId="581722980">
+    <w:abstractNumId w:val="22"/>
+  </w:num>
+  <w:num w:numId="44" w16cid:durableId="1694724310">
+    <w:abstractNumId w:val="14"/>
+  </w:num>
+  <w:num w:numId="45" w16cid:durableId="1589458797">
+    <w:abstractNumId w:val="1"/>
+  </w:num>
+  <w:num w:numId="46" w16cid:durableId="1648977599">
+    <w:abstractNumId w:val="6"/>
+  </w:num>
+  <w:num w:numId="47" w16cid:durableId="1339117965">
+    <w:abstractNumId w:val="6"/>
+  </w:num>
+  <w:num w:numId="48" w16cid:durableId="2010129852">
+    <w:abstractNumId w:val="6"/>
+  </w:num>
+  <w:num w:numId="49" w16cid:durableId="795757534">
+    <w:abstractNumId w:val="26"/>
+  </w:num>
+  <w:num w:numId="50" w16cid:durableId="2117941271">
     <w:abstractNumId w:val="3"/>
   </w:num>
-  <w:num w:numId="3" w16cid:durableId="1005129502">
-    <w:abstractNumId w:val="4"/>
-  </w:num>
-  <w:num w:numId="4" w16cid:durableId="1723292324">
-    <w:abstractNumId w:val="6"/>
-  </w:num>
-  <w:num w:numId="5" w16cid:durableId="925960987">
-    <w:abstractNumId w:val="16"/>
-  </w:num>
-  <w:num w:numId="6" w16cid:durableId="1765105634">
-    <w:abstractNumId w:val="14"/>
-  </w:num>
-  <w:num w:numId="7" w16cid:durableId="717320315">
-    <w:abstractNumId w:val="27"/>
-  </w:num>
-  <w:num w:numId="8" w16cid:durableId="487093229">
-    <w:abstractNumId w:val="9"/>
-  </w:num>
-  <w:num w:numId="9" w16cid:durableId="1006519827">
-    <w:abstractNumId w:val="24"/>
-  </w:num>
-  <w:num w:numId="10" w16cid:durableId="2132625955">
-    <w:abstractNumId w:val="29"/>
-  </w:num>
-  <w:num w:numId="11" w16cid:durableId="334109240">
-    <w:abstractNumId w:val="33"/>
-  </w:num>
-  <w:num w:numId="12" w16cid:durableId="862212285">
-    <w:abstractNumId w:val="15"/>
-  </w:num>
-  <w:num w:numId="13" w16cid:durableId="1592004334">
-    <w:abstractNumId w:val="28"/>
-  </w:num>
-  <w:num w:numId="14" w16cid:durableId="1821341904">
-    <w:abstractNumId w:val="7"/>
-  </w:num>
-  <w:num w:numId="15" w16cid:durableId="785001137">
-    <w:abstractNumId w:val="1"/>
-  </w:num>
-  <w:num w:numId="16" w16cid:durableId="66464103">
-    <w:abstractNumId w:val="11"/>
-  </w:num>
-  <w:num w:numId="17" w16cid:durableId="433013215">
-    <w:abstractNumId w:val="20"/>
-  </w:num>
-  <w:num w:numId="18" w16cid:durableId="1340159681">
-    <w:abstractNumId w:val="25"/>
-  </w:num>
-  <w:num w:numId="19" w16cid:durableId="1864712077">
-    <w:abstractNumId w:val="4"/>
-  </w:num>
-  <w:num w:numId="20" w16cid:durableId="1722510140">
-    <w:abstractNumId w:val="8"/>
-  </w:num>
-  <w:num w:numId="21" w16cid:durableId="428503814">
-    <w:abstractNumId w:val="34"/>
-  </w:num>
-  <w:num w:numId="22" w16cid:durableId="1317340523">
-    <w:abstractNumId w:val="21"/>
-  </w:num>
-  <w:num w:numId="23" w16cid:durableId="888541754">
-    <w:abstractNumId w:val="26"/>
-  </w:num>
-  <w:num w:numId="24" w16cid:durableId="2080712873">
-    <w:abstractNumId w:val="2"/>
-  </w:num>
-  <w:num w:numId="25" w16cid:durableId="1151211929">
-    <w:abstractNumId w:val="30"/>
-  </w:num>
-  <w:num w:numId="26" w16cid:durableId="413403360">
-    <w:abstractNumId w:val="23"/>
-  </w:num>
-  <w:num w:numId="27" w16cid:durableId="675110945">
-    <w:abstractNumId w:val="35"/>
-  </w:num>
-  <w:num w:numId="28" w16cid:durableId="1361390682">
-    <w:abstractNumId w:val="31"/>
-  </w:num>
-  <w:num w:numId="29" w16cid:durableId="693506678">
-    <w:abstractNumId w:val="32"/>
-  </w:num>
-  <w:num w:numId="30" w16cid:durableId="1020859641">
-    <w:abstractNumId w:val="25"/>
-  </w:num>
-  <w:num w:numId="31" w16cid:durableId="1996957122">
-    <w:abstractNumId w:val="25"/>
-  </w:num>
-  <w:num w:numId="32" w16cid:durableId="1470905587">
-    <w:abstractNumId w:val="25"/>
-  </w:num>
-  <w:num w:numId="33" w16cid:durableId="1997998575">
-    <w:abstractNumId w:val="25"/>
-  </w:num>
-  <w:num w:numId="34" w16cid:durableId="1363751433">
-    <w:abstractNumId w:val="25"/>
-  </w:num>
-  <w:num w:numId="35" w16cid:durableId="314259414">
-    <w:abstractNumId w:val="25"/>
-  </w:num>
-  <w:num w:numId="36" w16cid:durableId="286010790">
-    <w:abstractNumId w:val="25"/>
-  </w:num>
-  <w:num w:numId="37" w16cid:durableId="654265401">
-    <w:abstractNumId w:val="5"/>
-  </w:num>
-  <w:num w:numId="38" w16cid:durableId="1476753332">
-    <w:abstractNumId w:val="22"/>
-  </w:num>
-  <w:num w:numId="39" w16cid:durableId="944193354">
-    <w:abstractNumId w:val="10"/>
-  </w:num>
-  <w:num w:numId="40" w16cid:durableId="12457741">
-    <w:abstractNumId w:val="25"/>
-  </w:num>
-  <w:num w:numId="41" w16cid:durableId="1814831947">
-    <w:abstractNumId w:val="17"/>
-  </w:num>
-  <w:num w:numId="42" w16cid:durableId="414784450">
-    <w:abstractNumId w:val="13"/>
-  </w:num>
-  <w:num w:numId="43" w16cid:durableId="581722980">
-    <w:abstractNumId w:val="19"/>
-  </w:num>
-  <w:num w:numId="44" w16cid:durableId="1694724310">
-    <w:abstractNumId w:val="12"/>
-  </w:num>
-  <w:num w:numId="45" w16cid:durableId="1589458797">
+  <w:num w:numId="51" w16cid:durableId="1700935839">
     <w:abstractNumId w:val="0"/>
   </w:num>
-  <w:num w:numId="46" w16cid:durableId="1648977599">
-    <w:abstractNumId w:val="4"/>
-  </w:num>
-  <w:num w:numId="47" w16cid:durableId="1339117965">
-    <w:abstractNumId w:val="4"/>
-  </w:num>
-  <w:num w:numId="48" w16cid:durableId="2010129852">
-    <w:abstractNumId w:val="4"/>
+  <w:num w:numId="52" w16cid:durableId="1103182136">
+    <w:abstractNumId w:val="21"/>
   </w:num>
 </w:numbering>
 </file>

</xml_diff>